<commit_message>
Updated Methodology and motivation in Report_DRAFT_2.docx
</commit_message>
<xml_diff>
--- a/Report/Report_DRAFT_2.docx
+++ b/Report/Report_DRAFT_2.docx
@@ -3829,195 +3829,332 @@
     </w:p>
     <w:p>
       <w:pPr>
+        <w:pStyle w:val="NormalWeb"/>
+        <w:ind w:left="570"/>
+        <w:jc w:val="both"/>
+        <w:rPr>
+          <w:sz w:val="28"/>
+        </w:rPr>
+      </w:pPr>
+      <w:r>
+        <w:rPr>
+          <w:sz w:val="28"/>
+        </w:rPr>
+        <w:t xml:space="preserve">The motivation behind embarking on this project is multi-faceted, stemming from both personal and societal aspirations. As technology continues to shape our world, it becomes imperative to leverage its power to address pressing urban challenges like traffic </w:t>
+      </w:r>
+      <w:r>
+        <w:rPr>
+          <w:sz w:val="28"/>
+        </w:rPr>
+        <w:t>problems</w:t>
+      </w:r>
+      <w:r>
+        <w:rPr>
+          <w:sz w:val="28"/>
+        </w:rPr>
+        <w:t xml:space="preserve">. Here are some key reasons driving </w:t>
+      </w:r>
+      <w:r>
+        <w:rPr>
+          <w:sz w:val="28"/>
+        </w:rPr>
+        <w:t>our enthusiasm for this project</w:t>
+      </w:r>
+    </w:p>
+    <w:p>
+      <w:pPr>
+        <w:pStyle w:val="NormalWeb"/>
+        <w:jc w:val="both"/>
+        <w:rPr>
+          <w:sz w:val="28"/>
+        </w:rPr>
+      </w:pPr>
+    </w:p>
+    <w:p>
+      <w:pPr>
+        <w:pStyle w:val="NormalWeb"/>
+        <w:numPr>
+          <w:ilvl w:val="0"/>
+          <w:numId w:val="20"/>
+        </w:numPr>
+        <w:jc w:val="both"/>
+        <w:rPr>
+          <w:sz w:val="28"/>
+        </w:rPr>
+      </w:pPr>
+      <w:r>
+        <w:rPr>
+          <w:rStyle w:val="Strong"/>
+          <w:b w:val="0"/>
+          <w:sz w:val="28"/>
+        </w:rPr>
+        <w:t>Learning AI and Applied Machine Learning</w:t>
+      </w:r>
+      <w:r>
+        <w:rPr>
+          <w:sz w:val="28"/>
+        </w:rPr>
+        <w:t>: We are deeply intrigued by the potential of Artificial Intelligence and Machine Learning to transform everyday problems into innovative solutions. This project serves as an opportunity to dive into the world of AI, gaining hands-on experience in computer vision, object detection, and adaptive control algorithms.</w:t>
+      </w:r>
+    </w:p>
+    <w:p>
+      <w:pPr>
+        <w:pStyle w:val="NormalWeb"/>
+        <w:numPr>
+          <w:ilvl w:val="0"/>
+          <w:numId w:val="20"/>
+        </w:numPr>
+        <w:jc w:val="both"/>
+        <w:rPr>
+          <w:sz w:val="28"/>
+        </w:rPr>
+      </w:pPr>
+      <w:r>
+        <w:rPr>
+          <w:rStyle w:val="Strong"/>
+          <w:b w:val="0"/>
+          <w:sz w:val="28"/>
+        </w:rPr>
+        <w:t>Practical Application of Technical Skills</w:t>
+      </w:r>
+      <w:r>
+        <w:rPr>
+          <w:sz w:val="28"/>
+        </w:rPr>
+        <w:t>: While theoretical knowledge is valuable, its application in real-world scenarios is where its true impact is felt. By implementing AI-based traffic management, we can apply our technical skills to create tangible results that have the potential to improve the quality of life for city dwellers.</w:t>
+      </w:r>
+    </w:p>
+    <w:p>
+      <w:pPr>
+        <w:pStyle w:val="NormalWeb"/>
+        <w:numPr>
+          <w:ilvl w:val="0"/>
+          <w:numId w:val="20"/>
+        </w:numPr>
+        <w:jc w:val="both"/>
+        <w:rPr>
+          <w:sz w:val="28"/>
+        </w:rPr>
+      </w:pPr>
+      <w:r>
+        <w:rPr>
+          <w:rStyle w:val="Strong"/>
+          <w:b w:val="0"/>
+          <w:sz w:val="28"/>
+        </w:rPr>
+        <w:t xml:space="preserve">Collaborative </w:t>
+      </w:r>
+      <w:proofErr w:type="spellStart"/>
+      <w:r>
+        <w:rPr>
+          <w:rStyle w:val="Strong"/>
+          <w:b w:val="0"/>
+          <w:sz w:val="28"/>
+        </w:rPr>
+        <w:t>Git</w:t>
+      </w:r>
+      <w:proofErr w:type="spellEnd"/>
+      <w:r>
+        <w:rPr>
+          <w:rStyle w:val="Strong"/>
+          <w:b w:val="0"/>
+          <w:sz w:val="28"/>
+        </w:rPr>
+        <w:t xml:space="preserve"> Workflow</w:t>
+      </w:r>
+      <w:r>
+        <w:rPr>
+          <w:sz w:val="28"/>
+        </w:rPr>
+        <w:t>: Engaging in this project allows us to explore collaborative develop</w:t>
+      </w:r>
+      <w:r>
+        <w:rPr>
+          <w:sz w:val="28"/>
+        </w:rPr>
+        <w:t>ment using</w:t>
+      </w:r>
+      <w:r>
+        <w:rPr>
+          <w:sz w:val="28"/>
+        </w:rPr>
+        <w:t xml:space="preserve"> collaborative coding, and effective teamwork are essential skills that find real-world relevance in software development projects like this.</w:t>
+      </w:r>
+    </w:p>
+    <w:p>
+      <w:pPr>
+        <w:pStyle w:val="NormalWeb"/>
+        <w:numPr>
+          <w:ilvl w:val="0"/>
+          <w:numId w:val="20"/>
+        </w:numPr>
+        <w:jc w:val="both"/>
+        <w:rPr>
+          <w:sz w:val="28"/>
+        </w:rPr>
+      </w:pPr>
+      <w:r>
+        <w:rPr>
+          <w:rStyle w:val="Strong"/>
+          <w:b w:val="0"/>
+          <w:sz w:val="28"/>
+        </w:rPr>
+        <w:t>Urban Sustainability and Quality of Life</w:t>
+      </w:r>
+      <w:r>
+        <w:rPr>
+          <w:sz w:val="28"/>
+        </w:rPr>
+        <w:t>: As urbanization intensifies, efficient traffic management becomes a key factor in ensuring cities remain sustainable and livable. Our efforts in optimizing traffic flow align with the broader goals of creating smart, efficient, and environmentally conscious urban environments.</w:t>
+      </w:r>
+    </w:p>
+    <w:p>
+      <w:pPr>
+        <w:pStyle w:val="NormalWeb"/>
+        <w:numPr>
+          <w:ilvl w:val="0"/>
+          <w:numId w:val="20"/>
+        </w:numPr>
+        <w:jc w:val="both"/>
+        <w:rPr>
+          <w:sz w:val="28"/>
+        </w:rPr>
+      </w:pPr>
+      <w:r>
+        <w:rPr>
+          <w:rStyle w:val="Strong"/>
+          <w:b w:val="0"/>
+          <w:sz w:val="28"/>
+        </w:rPr>
+        <w:t>Hands-on Problem Solving</w:t>
+      </w:r>
+      <w:r>
+        <w:rPr>
+          <w:sz w:val="28"/>
+        </w:rPr>
+        <w:t>: Tackling the challenge of traffic congestion isn't just about coding—it requires us to think critically, strategize, and develop creative solutions. This project encourages us to think beyond the conventional and devise innovative approaches to a complex problem.</w:t>
+      </w:r>
+    </w:p>
+    <w:p>
+      <w:pPr>
+        <w:pStyle w:val="NormalWeb"/>
+        <w:numPr>
+          <w:ilvl w:val="0"/>
+          <w:numId w:val="20"/>
+        </w:numPr>
+        <w:jc w:val="both"/>
+        <w:rPr>
+          <w:sz w:val="28"/>
+        </w:rPr>
+      </w:pPr>
+      <w:r>
+        <w:rPr>
+          <w:rStyle w:val="Strong"/>
+          <w:b w:val="0"/>
+          <w:sz w:val="28"/>
+        </w:rPr>
+        <w:t>Practical Experience for Future Endeavors</w:t>
+      </w:r>
+      <w:r>
+        <w:rPr>
+          <w:sz w:val="28"/>
+        </w:rPr>
+        <w:t>: The knowledge and experience gained from this project are invaluable assets that will serve us well in future endeavors, whether in academia, industry, or further exploration of AI and data science.</w:t>
+      </w:r>
+    </w:p>
+    <w:p>
+      <w:pPr>
         <w:spacing w:before="0"/>
         <w:ind w:left="0" w:right="300"/>
         <w:rPr>
           <w:rFonts w:ascii="Times New Roman" w:eastAsia="Times" w:hAnsi="Times New Roman" w:cs="Times New Roman"/>
           <w:b/>
-          <w:sz w:val="32"/>
+          <w:sz w:val="28"/>
+          <w:szCs w:val="28"/>
+        </w:rPr>
+      </w:pPr>
+    </w:p>
+    <w:p>
+      <w:pPr>
+        <w:spacing w:before="0"/>
+        <w:ind w:left="360" w:right="300" w:firstLine="180"/>
+        <w:rPr>
+          <w:rFonts w:ascii="Times New Roman" w:eastAsia="Times" w:hAnsi="Times New Roman" w:cs="Times New Roman"/>
+          <w:b/>
+          <w:sz w:val="36"/>
           <w:szCs w:val="32"/>
         </w:rPr>
       </w:pPr>
-    </w:p>
-    <w:p>
-      <w:pPr>
-        <w:pStyle w:val="ListParagraph"/>
-        <w:widowControl w:val="0"/>
-        <w:numPr>
-          <w:ilvl w:val="0"/>
-          <w:numId w:val="15"/>
-        </w:numPr>
-        <w:spacing w:before="0" w:line="240" w:lineRule="auto"/>
-        <w:ind w:right="390"/>
+      <w:r>
+        <w:rPr>
+          <w:rFonts w:ascii="Times New Roman" w:eastAsia="Times" w:hAnsi="Times New Roman" w:cs="Times New Roman"/>
+          <w:b/>
+          <w:sz w:val="36"/>
+          <w:szCs w:val="32"/>
+        </w:rPr>
+        <w:t xml:space="preserve">1.3 </w:t>
+      </w:r>
+      <w:r>
+        <w:rPr>
+          <w:rFonts w:ascii="Times New Roman" w:eastAsia="Times" w:hAnsi="Times New Roman" w:cs="Times New Roman"/>
+          <w:b/>
+          <w:sz w:val="36"/>
+          <w:szCs w:val="32"/>
+        </w:rPr>
+        <w:t>PROBLEM DEFINITION</w:t>
+      </w:r>
+    </w:p>
+    <w:p>
+      <w:pPr>
+        <w:spacing w:before="0"/>
+        <w:ind w:left="0" w:right="300"/>
+        <w:rPr>
+          <w:rFonts w:ascii="Times New Roman" w:eastAsia="Times" w:hAnsi="Times New Roman" w:cs="Times New Roman"/>
+          <w:b/>
+          <w:sz w:val="30"/>
+          <w:szCs w:val="30"/>
+        </w:rPr>
+      </w:pPr>
+    </w:p>
+    <w:p>
+      <w:pPr>
+        <w:widowControl w:val="0"/>
+        <w:spacing w:before="0" w:line="240" w:lineRule="auto"/>
+        <w:ind w:left="540" w:right="660"/>
         <w:jc w:val="both"/>
         <w:rPr>
           <w:rFonts w:ascii="Times New Roman" w:eastAsia="Times" w:hAnsi="Times New Roman" w:cs="Times New Roman"/>
-        </w:rPr>
-      </w:pPr>
-      <w:r>
-        <w:rPr>
-          <w:rFonts w:ascii="Times New Roman" w:eastAsia="Times" w:hAnsi="Times New Roman" w:cs="Times New Roman"/>
           <w:sz w:val="28"/>
           <w:szCs w:val="28"/>
         </w:rPr>
-        <w:t>The motivation for undertaking a project focused on solutions for traffic congestion using traffic lights is driven by the critical need to address the pervasive problem of urban traffic congestion. Traffic congestion has far-reaching negative impacts on cities and their inhabitants, ranging from economic losses and increased travel times to environmental pollution and decreased quality of life.</w:t>
-      </w:r>
-    </w:p>
-    <w:p>
-      <w:pPr>
-        <w:widowControl w:val="0"/>
-        <w:spacing w:before="0" w:line="240" w:lineRule="auto"/>
-        <w:ind w:left="570" w:right="390"/>
+      </w:pPr>
+      <w:r>
+        <w:rPr>
+          <w:rFonts w:ascii="Times New Roman" w:eastAsia="Times" w:hAnsi="Times New Roman" w:cs="Times New Roman"/>
+          <w:sz w:val="28"/>
+          <w:szCs w:val="28"/>
+        </w:rPr>
+        <w:t>Developing a smart traffic management system using AI to optimize traffic flow, reduce congestion, while minimizing the travel time and maximizing mobility. The problem at hand is to design and implement a solution that effectively reduces traffic congestion. The solution should focus on minimizing congestion-related delays, improving travel times, reducing environmental impact, and enhancing overall urban mobility.</w:t>
+      </w:r>
+    </w:p>
+    <w:p>
+      <w:pPr>
+        <w:widowControl w:val="0"/>
+        <w:spacing w:before="0" w:line="240" w:lineRule="auto"/>
+        <w:ind w:left="0"/>
+        <w:rPr>
+          <w:rFonts w:ascii="Times New Roman" w:eastAsia="Times" w:hAnsi="Times New Roman" w:cs="Times New Roman"/>
+          <w:sz w:val="28"/>
+          <w:szCs w:val="28"/>
+        </w:rPr>
+      </w:pPr>
+    </w:p>
+    <w:p>
+      <w:pPr>
+        <w:widowControl w:val="0"/>
+        <w:spacing w:before="0" w:line="240" w:lineRule="auto"/>
+        <w:ind w:left="0"/>
         <w:jc w:val="both"/>
-        <w:rPr>
-          <w:rFonts w:ascii="Times New Roman" w:eastAsia="Times" w:hAnsi="Times New Roman" w:cs="Times New Roman"/>
-          <w:sz w:val="28"/>
-          <w:szCs w:val="28"/>
-          <w:u w:val="single"/>
-        </w:rPr>
-      </w:pPr>
-    </w:p>
-    <w:p>
-      <w:pPr>
-        <w:pStyle w:val="ListParagraph"/>
-        <w:widowControl w:val="0"/>
-        <w:numPr>
-          <w:ilvl w:val="0"/>
-          <w:numId w:val="15"/>
-        </w:numPr>
-        <w:spacing w:before="0" w:line="240" w:lineRule="auto"/>
-        <w:ind w:right="390"/>
-        <w:jc w:val="both"/>
-        <w:rPr>
-          <w:rFonts w:ascii="Times New Roman" w:eastAsia="Times" w:hAnsi="Times New Roman" w:cs="Times New Roman"/>
-        </w:rPr>
-      </w:pPr>
-      <w:r>
-        <w:rPr>
-          <w:rFonts w:ascii="Times New Roman" w:eastAsia="Times" w:hAnsi="Times New Roman" w:cs="Times New Roman"/>
-          <w:sz w:val="28"/>
-          <w:szCs w:val="28"/>
-        </w:rPr>
-        <w:t>Societal Impact: Traffic congestion significantly affects the daily lives of people. By developing effective solutions using traffic lights, the project aims to enhance the well-being of citizens by making their daily journeys smoother and less stressful.</w:t>
-      </w:r>
-    </w:p>
-    <w:p>
-      <w:pPr>
-        <w:widowControl w:val="0"/>
-        <w:spacing w:before="0" w:line="240" w:lineRule="auto"/>
-        <w:ind w:left="570" w:right="390"/>
-        <w:jc w:val="both"/>
-        <w:rPr>
-          <w:rFonts w:ascii="Times New Roman" w:eastAsia="Times" w:hAnsi="Times New Roman" w:cs="Times New Roman"/>
-          <w:sz w:val="28"/>
-          <w:szCs w:val="28"/>
-        </w:rPr>
-      </w:pPr>
-    </w:p>
-    <w:p>
-      <w:pPr>
-        <w:pStyle w:val="ListParagraph"/>
-        <w:widowControl w:val="0"/>
-        <w:numPr>
-          <w:ilvl w:val="0"/>
-          <w:numId w:val="15"/>
-        </w:numPr>
-        <w:spacing w:before="0" w:line="240" w:lineRule="auto"/>
-        <w:ind w:right="390"/>
-        <w:jc w:val="both"/>
-        <w:rPr>
-          <w:rFonts w:ascii="Times New Roman" w:eastAsia="Times" w:hAnsi="Times New Roman" w:cs="Times New Roman"/>
-        </w:rPr>
-      </w:pPr>
-      <w:r>
-        <w:rPr>
-          <w:rFonts w:ascii="Times New Roman" w:eastAsia="Times" w:hAnsi="Times New Roman" w:cs="Times New Roman"/>
-          <w:sz w:val="28"/>
-          <w:szCs w:val="28"/>
-        </w:rPr>
-        <w:t>Traffic Safety: Congested roads often lead to higher rates of accidents due to sudden stops, aggressive driving, and frustration. By implementing well-coordinated traffic light systems, the project can contribute to safer road conditions.</w:t>
-      </w:r>
-    </w:p>
-    <w:p>
-      <w:pPr>
-        <w:widowControl w:val="0"/>
-        <w:spacing w:before="0" w:line="240" w:lineRule="auto"/>
-        <w:ind w:left="570" w:right="390"/>
-        <w:jc w:val="both"/>
-        <w:rPr>
-          <w:rFonts w:ascii="Times New Roman" w:eastAsia="Times" w:hAnsi="Times New Roman" w:cs="Times New Roman"/>
-          <w:sz w:val="28"/>
-          <w:szCs w:val="28"/>
-        </w:rPr>
-      </w:pPr>
-    </w:p>
-    <w:p>
-      <w:pPr>
-        <w:pStyle w:val="ListParagraph"/>
-        <w:widowControl w:val="0"/>
-        <w:numPr>
-          <w:ilvl w:val="0"/>
-          <w:numId w:val="15"/>
-        </w:numPr>
-        <w:spacing w:before="0" w:line="240" w:lineRule="auto"/>
-        <w:ind w:right="390"/>
-        <w:jc w:val="both"/>
-        <w:rPr>
-          <w:rFonts w:ascii="Times New Roman" w:eastAsia="Times" w:hAnsi="Times New Roman" w:cs="Times New Roman"/>
-          <w:b/>
-        </w:rPr>
-      </w:pPr>
-      <w:r>
-        <w:rPr>
-          <w:rFonts w:ascii="Times New Roman" w:eastAsia="Times" w:hAnsi="Times New Roman" w:cs="Times New Roman"/>
-          <w:sz w:val="28"/>
-          <w:szCs w:val="28"/>
-        </w:rPr>
-        <w:t>Economic Considerations: Traffic congestion results in wasted time, increased fuel consumption, and higher transportation costs.</w:t>
-      </w:r>
-    </w:p>
-    <w:p>
-      <w:pPr>
-        <w:widowControl w:val="0"/>
-        <w:spacing w:before="0" w:line="240" w:lineRule="auto"/>
-        <w:ind w:left="570" w:right="390"/>
-        <w:jc w:val="both"/>
-        <w:rPr>
-          <w:rFonts w:ascii="Times New Roman" w:eastAsia="Times" w:hAnsi="Times New Roman" w:cs="Times New Roman"/>
-          <w:sz w:val="28"/>
-          <w:szCs w:val="28"/>
-        </w:rPr>
-      </w:pPr>
-    </w:p>
-    <w:p>
-      <w:pPr>
-        <w:pStyle w:val="ListParagraph"/>
-        <w:widowControl w:val="0"/>
-        <w:numPr>
-          <w:ilvl w:val="0"/>
-          <w:numId w:val="15"/>
-        </w:numPr>
-        <w:spacing w:before="0" w:line="240" w:lineRule="auto"/>
-        <w:ind w:right="390"/>
-        <w:jc w:val="both"/>
-        <w:rPr>
-          <w:rFonts w:ascii="Times New Roman" w:eastAsia="Times" w:hAnsi="Times New Roman" w:cs="Times New Roman"/>
-        </w:rPr>
-      </w:pPr>
-      <w:r>
-        <w:rPr>
-          <w:rFonts w:ascii="Times New Roman" w:eastAsia="Times" w:hAnsi="Times New Roman" w:cs="Times New Roman"/>
-          <w:sz w:val="28"/>
-          <w:szCs w:val="28"/>
-        </w:rPr>
-        <w:t>Urban Planning and Design: Efficient traffic management is a crucial aspect of urban planning. The project aligns with the goals of creating more livable and sustainable cities by focusing on optimizing traffic light systems, which are integral components of urban infrastructure.</w:t>
-      </w:r>
-    </w:p>
-    <w:p>
-      <w:pPr>
-        <w:widowControl w:val="0"/>
-        <w:spacing w:before="0" w:line="240" w:lineRule="auto"/>
-        <w:ind w:left="120"/>
         <w:rPr>
           <w:rFonts w:ascii="Times New Roman" w:eastAsia="Montserrat Medium" w:hAnsi="Times New Roman" w:cs="Times New Roman"/>
           <w:sz w:val="26"/>
@@ -4027,105 +4164,6 @@
     </w:p>
     <w:p>
       <w:pPr>
-        <w:spacing w:before="0"/>
-        <w:ind w:left="0" w:right="300"/>
-        <w:rPr>
-          <w:rFonts w:ascii="Times New Roman" w:eastAsia="Times" w:hAnsi="Times New Roman" w:cs="Times New Roman"/>
-          <w:b/>
-          <w:sz w:val="28"/>
-          <w:szCs w:val="28"/>
-        </w:rPr>
-      </w:pPr>
-    </w:p>
-    <w:p>
-      <w:pPr>
-        <w:spacing w:before="0"/>
-        <w:ind w:left="0" w:right="300"/>
-        <w:rPr>
-          <w:rFonts w:ascii="Times New Roman" w:eastAsia="Times" w:hAnsi="Times New Roman" w:cs="Times New Roman"/>
-          <w:b/>
-          <w:sz w:val="28"/>
-          <w:szCs w:val="28"/>
-        </w:rPr>
-      </w:pPr>
-    </w:p>
-    <w:p>
-      <w:pPr>
-        <w:spacing w:before="0"/>
-        <w:ind w:left="360" w:right="300" w:firstLine="180"/>
-        <w:rPr>
-          <w:rFonts w:ascii="Times New Roman" w:eastAsia="Times" w:hAnsi="Times New Roman" w:cs="Times New Roman"/>
-          <w:b/>
-          <w:sz w:val="36"/>
-          <w:szCs w:val="32"/>
-        </w:rPr>
-      </w:pPr>
-      <w:r>
-        <w:rPr>
-          <w:rFonts w:ascii="Times New Roman" w:eastAsia="Times" w:hAnsi="Times New Roman" w:cs="Times New Roman"/>
-          <w:b/>
-          <w:sz w:val="36"/>
-          <w:szCs w:val="32"/>
-        </w:rPr>
-        <w:t xml:space="preserve">1.3 </w:t>
-      </w:r>
-      <w:r>
-        <w:rPr>
-          <w:rFonts w:ascii="Times New Roman" w:eastAsia="Times" w:hAnsi="Times New Roman" w:cs="Times New Roman"/>
-          <w:b/>
-          <w:sz w:val="36"/>
-          <w:szCs w:val="32"/>
-        </w:rPr>
-        <w:t>PROBLEM DEFINITION</w:t>
-      </w:r>
-    </w:p>
-    <w:p>
-      <w:pPr>
-        <w:spacing w:before="0"/>
-        <w:ind w:left="0" w:right="300"/>
-        <w:rPr>
-          <w:rFonts w:ascii="Times New Roman" w:eastAsia="Times" w:hAnsi="Times New Roman" w:cs="Times New Roman"/>
-          <w:b/>
-          <w:sz w:val="30"/>
-          <w:szCs w:val="30"/>
-        </w:rPr>
-      </w:pPr>
-    </w:p>
-    <w:p>
-      <w:pPr>
-        <w:widowControl w:val="0"/>
-        <w:spacing w:before="0" w:line="240" w:lineRule="auto"/>
-        <w:ind w:left="540" w:right="660"/>
-        <w:jc w:val="both"/>
-        <w:rPr>
-          <w:rFonts w:ascii="Times New Roman" w:eastAsia="Times" w:hAnsi="Times New Roman" w:cs="Times New Roman"/>
-          <w:sz w:val="28"/>
-          <w:szCs w:val="28"/>
-        </w:rPr>
-      </w:pPr>
-      <w:r>
-        <w:rPr>
-          <w:rFonts w:ascii="Times New Roman" w:eastAsia="Times" w:hAnsi="Times New Roman" w:cs="Times New Roman"/>
-          <w:sz w:val="28"/>
-          <w:szCs w:val="28"/>
-        </w:rPr>
-        <w:t>Developing a smart traffic management system using AI to optimize traffic flow, reduce congestion, while minimizing the travel time and maximizing mobility. The problem at hand is to design and implement a solution that effectively reduces traffic congestion. The solution should focus on minimizing congestion-related delays, improving travel times, reducing environmental impact, and enhancing overall urban mobility.</w:t>
-      </w:r>
-    </w:p>
-    <w:p>
-      <w:pPr>
-        <w:widowControl w:val="0"/>
-        <w:spacing w:before="0" w:line="240" w:lineRule="auto"/>
-        <w:ind w:left="0"/>
-        <w:rPr>
-          <w:rFonts w:ascii="Times New Roman" w:eastAsia="Times" w:hAnsi="Times New Roman" w:cs="Times New Roman"/>
-          <w:sz w:val="28"/>
-          <w:szCs w:val="28"/>
-        </w:rPr>
-      </w:pPr>
-    </w:p>
-    <w:p>
-      <w:pPr>
         <w:widowControl w:val="0"/>
         <w:spacing w:before="0" w:line="240" w:lineRule="auto"/>
         <w:ind w:left="0"/>
@@ -4141,84 +4179,6 @@
       <w:pPr>
         <w:widowControl w:val="0"/>
         <w:spacing w:before="0" w:line="240" w:lineRule="auto"/>
-        <w:ind w:left="0"/>
-        <w:jc w:val="both"/>
-        <w:rPr>
-          <w:rFonts w:ascii="Times New Roman" w:eastAsia="Montserrat Medium" w:hAnsi="Times New Roman" w:cs="Times New Roman"/>
-          <w:sz w:val="26"/>
-          <w:szCs w:val="26"/>
-        </w:rPr>
-      </w:pPr>
-    </w:p>
-    <w:p>
-      <w:pPr>
-        <w:widowControl w:val="0"/>
-        <w:spacing w:before="0" w:line="240" w:lineRule="auto"/>
-        <w:ind w:left="0"/>
-        <w:jc w:val="both"/>
-        <w:rPr>
-          <w:rFonts w:ascii="Times New Roman" w:eastAsia="Montserrat Medium" w:hAnsi="Times New Roman" w:cs="Times New Roman"/>
-          <w:sz w:val="26"/>
-          <w:szCs w:val="26"/>
-        </w:rPr>
-      </w:pPr>
-    </w:p>
-    <w:p>
-      <w:pPr>
-        <w:widowControl w:val="0"/>
-        <w:spacing w:before="0" w:line="240" w:lineRule="auto"/>
-        <w:ind w:left="0"/>
-        <w:jc w:val="both"/>
-        <w:rPr>
-          <w:rFonts w:ascii="Times New Roman" w:eastAsia="Montserrat Medium" w:hAnsi="Times New Roman" w:cs="Times New Roman"/>
-          <w:sz w:val="26"/>
-          <w:szCs w:val="26"/>
-        </w:rPr>
-      </w:pPr>
-    </w:p>
-    <w:p>
-      <w:pPr>
-        <w:widowControl w:val="0"/>
-        <w:spacing w:before="0" w:line="240" w:lineRule="auto"/>
-        <w:ind w:left="0"/>
-        <w:jc w:val="both"/>
-        <w:rPr>
-          <w:rFonts w:ascii="Times New Roman" w:eastAsia="Montserrat Medium" w:hAnsi="Times New Roman" w:cs="Times New Roman"/>
-          <w:sz w:val="26"/>
-          <w:szCs w:val="26"/>
-        </w:rPr>
-      </w:pPr>
-    </w:p>
-    <w:p>
-      <w:pPr>
-        <w:widowControl w:val="0"/>
-        <w:spacing w:before="0" w:line="240" w:lineRule="auto"/>
-        <w:ind w:left="0"/>
-        <w:jc w:val="both"/>
-        <w:rPr>
-          <w:rFonts w:ascii="Times New Roman" w:eastAsia="Montserrat Medium" w:hAnsi="Times New Roman" w:cs="Times New Roman"/>
-          <w:sz w:val="26"/>
-          <w:szCs w:val="26"/>
-        </w:rPr>
-      </w:pPr>
-    </w:p>
-    <w:p>
-      <w:pPr>
-        <w:widowControl w:val="0"/>
-        <w:spacing w:before="0" w:line="240" w:lineRule="auto"/>
-        <w:ind w:left="0"/>
-        <w:jc w:val="both"/>
-        <w:rPr>
-          <w:rFonts w:ascii="Times New Roman" w:eastAsia="Montserrat Medium" w:hAnsi="Times New Roman" w:cs="Times New Roman"/>
-          <w:sz w:val="26"/>
-          <w:szCs w:val="26"/>
-        </w:rPr>
-      </w:pPr>
-    </w:p>
-    <w:p>
-      <w:pPr>
-        <w:widowControl w:val="0"/>
-        <w:spacing w:before="0" w:line="240" w:lineRule="auto"/>
         <w:ind w:left="0" w:right="390" w:firstLine="540"/>
         <w:rPr>
           <w:rFonts w:ascii="Times New Roman" w:eastAsia="Montserrat" w:hAnsi="Times New Roman" w:cs="Times New Roman"/>
@@ -4234,7 +4194,6 @@
           <w:sz w:val="32"/>
           <w:szCs w:val="30"/>
         </w:rPr>
-        <w:lastRenderedPageBreak/>
         <w:t xml:space="preserve">1.4 </w:t>
       </w:r>
       <w:r>
@@ -4659,7 +4618,7 @@
       <w:pPr>
         <w:widowControl w:val="0"/>
         <w:spacing w:before="0" w:line="240" w:lineRule="auto"/>
-        <w:ind w:left="720" w:right="930"/>
+        <w:ind w:left="0" w:right="930"/>
         <w:rPr>
           <w:rFonts w:ascii="Times New Roman" w:eastAsia="Times" w:hAnsi="Times New Roman" w:cs="Times New Roman"/>
           <w:b/>
@@ -4667,19 +4626,16 @@
           <w:szCs w:val="36"/>
         </w:rPr>
       </w:pPr>
-    </w:p>
-    <w:p>
-      <w:pPr>
-        <w:widowControl w:val="0"/>
-        <w:spacing w:before="0" w:line="240" w:lineRule="auto"/>
-        <w:ind w:left="720" w:right="930"/>
+      <w:r>
         <w:rPr>
           <w:rFonts w:ascii="Times New Roman" w:eastAsia="Times" w:hAnsi="Times New Roman" w:cs="Times New Roman"/>
           <w:b/>
           <w:sz w:val="36"/>
           <w:szCs w:val="36"/>
         </w:rPr>
-      </w:pPr>
+        <w:lastRenderedPageBreak/>
+        <w:t xml:space="preserve">CHAPTER 2: </w:t>
+      </w:r>
       <w:r>
         <w:rPr>
           <w:rFonts w:ascii="Times New Roman" w:eastAsia="Times" w:hAnsi="Times New Roman" w:cs="Times New Roman"/>
@@ -4687,8 +4643,7 @@
           <w:sz w:val="36"/>
           <w:szCs w:val="36"/>
         </w:rPr>
-        <w:lastRenderedPageBreak/>
-        <w:t xml:space="preserve">CHAPTER 2: </w:t>
+        <w:t xml:space="preserve"> </w:t>
       </w:r>
       <w:r>
         <w:rPr>
@@ -4697,16 +4652,349 @@
           <w:sz w:val="36"/>
           <w:szCs w:val="36"/>
         </w:rPr>
-        <w:t xml:space="preserve"> </w:t>
-      </w:r>
-      <w:r>
+        <w:t>PROPOSED METHODOLOGY</w:t>
+      </w:r>
+    </w:p>
+    <w:p>
+      <w:pPr>
+        <w:widowControl w:val="0"/>
+        <w:spacing w:before="0" w:line="240" w:lineRule="auto"/>
+        <w:ind w:left="0" w:right="930"/>
         <w:rPr>
           <w:rFonts w:ascii="Times New Roman" w:eastAsia="Times" w:hAnsi="Times New Roman" w:cs="Times New Roman"/>
           <w:b/>
           <w:sz w:val="36"/>
           <w:szCs w:val="36"/>
         </w:rPr>
-        <w:t>PROPOSED METHODOLOGY</w:t>
+      </w:pPr>
+    </w:p>
+    <w:p>
+      <w:pPr>
+        <w:spacing w:before="100" w:beforeAutospacing="1" w:after="100" w:afterAutospacing="1" w:line="240" w:lineRule="auto"/>
+        <w:ind w:left="360"/>
+        <w:jc w:val="both"/>
+        <w:rPr>
+          <w:rFonts w:ascii="Times New Roman" w:eastAsia="Times New Roman" w:hAnsi="Times New Roman" w:cs="Times New Roman"/>
+          <w:sz w:val="28"/>
+          <w:szCs w:val="24"/>
+          <w:lang w:val="en-US"/>
+        </w:rPr>
+      </w:pPr>
+      <w:r>
+        <w:rPr>
+          <w:rFonts w:ascii="Times New Roman" w:eastAsia="Times New Roman" w:hAnsi="Times New Roman" w:cs="Times New Roman"/>
+          <w:sz w:val="28"/>
+          <w:szCs w:val="24"/>
+          <w:lang w:val="en-US"/>
+        </w:rPr>
+        <w:t>In this chapter, we outline our approach to tackle the challenges posed by traffic congestion and signal control. Our methodology focuses on developing an adaptive traffic signal system that responds to real-time traffic conditions, promoting efficient traffic flow and congestion reduction.</w:t>
+      </w:r>
+    </w:p>
+    <w:p>
+      <w:pPr>
+        <w:spacing w:before="100" w:beforeAutospacing="1" w:after="100" w:afterAutospacing="1" w:line="240" w:lineRule="auto"/>
+        <w:ind w:left="360"/>
+        <w:jc w:val="both"/>
+        <w:rPr>
+          <w:rFonts w:ascii="Times New Roman" w:eastAsia="Times New Roman" w:hAnsi="Times New Roman" w:cs="Times New Roman"/>
+          <w:sz w:val="28"/>
+          <w:szCs w:val="24"/>
+          <w:lang w:val="en-US"/>
+        </w:rPr>
+      </w:pPr>
+    </w:p>
+    <w:p>
+      <w:pPr>
+        <w:numPr>
+          <w:ilvl w:val="0"/>
+          <w:numId w:val="21"/>
+        </w:numPr>
+        <w:spacing w:before="100" w:beforeAutospacing="1" w:after="100" w:afterAutospacing="1" w:line="240" w:lineRule="auto"/>
+        <w:rPr>
+          <w:rFonts w:ascii="Times New Roman" w:eastAsia="Times New Roman" w:hAnsi="Times New Roman" w:cs="Times New Roman"/>
+          <w:sz w:val="28"/>
+          <w:szCs w:val="24"/>
+          <w:lang w:val="en-US"/>
+        </w:rPr>
+      </w:pPr>
+      <w:r>
+        <w:rPr>
+          <w:rFonts w:ascii="Times New Roman" w:eastAsia="Times New Roman" w:hAnsi="Times New Roman" w:cs="Times New Roman"/>
+          <w:bCs/>
+          <w:sz w:val="28"/>
+          <w:szCs w:val="24"/>
+          <w:lang w:val="en-US"/>
+        </w:rPr>
+        <w:t>Problem Background and Rationale:</w:t>
+      </w:r>
+      <w:r>
+        <w:rPr>
+          <w:rFonts w:ascii="Times New Roman" w:eastAsia="Times New Roman" w:hAnsi="Times New Roman" w:cs="Times New Roman"/>
+          <w:sz w:val="28"/>
+          <w:szCs w:val="24"/>
+          <w:lang w:val="en-US"/>
+        </w:rPr>
+        <w:t xml:space="preserve"> Traffic congestion is a persistent issue in urban areas due to fixed signal timings that fail to accommodate varying traffic patterns. Conventional signal timing methods result in traffic jams, delays, accidents, and increased pollution. To address these issues, a dynamic approach to signal control is imperative.</w:t>
+      </w:r>
+      <w:bookmarkStart w:id="9" w:name="_GoBack"/>
+      <w:bookmarkEnd w:id="9"/>
+    </w:p>
+    <w:p>
+      <w:pPr>
+        <w:numPr>
+          <w:ilvl w:val="0"/>
+          <w:numId w:val="21"/>
+        </w:numPr>
+        <w:spacing w:before="100" w:beforeAutospacing="1" w:after="100" w:afterAutospacing="1" w:line="240" w:lineRule="auto"/>
+        <w:rPr>
+          <w:rFonts w:ascii="Times New Roman" w:eastAsia="Times New Roman" w:hAnsi="Times New Roman" w:cs="Times New Roman"/>
+          <w:sz w:val="28"/>
+          <w:szCs w:val="24"/>
+          <w:lang w:val="en-US"/>
+        </w:rPr>
+      </w:pPr>
+      <w:r>
+        <w:rPr>
+          <w:rFonts w:ascii="Times New Roman" w:eastAsia="Times New Roman" w:hAnsi="Times New Roman" w:cs="Times New Roman"/>
+          <w:bCs/>
+          <w:sz w:val="28"/>
+          <w:szCs w:val="24"/>
+          <w:lang w:val="en-US"/>
+        </w:rPr>
+        <w:t>Proposed System Overview:</w:t>
+      </w:r>
+      <w:r>
+        <w:rPr>
+          <w:rFonts w:ascii="Times New Roman" w:eastAsia="Times New Roman" w:hAnsi="Times New Roman" w:cs="Times New Roman"/>
+          <w:sz w:val="28"/>
+          <w:szCs w:val="24"/>
+          <w:lang w:val="en-US"/>
+        </w:rPr>
+        <w:t xml:space="preserve"> Our approach involves strategically deploying CCTV cameras at key traffic junctions. These cameras capture real-time snapshots of traffic scenarios, which are then subjected to advanced Image Processing and Computer Vision techniques. These methods extract crucial data about traffic density, allowing us to gauge the current traffic situation accurately.</w:t>
+      </w:r>
+    </w:p>
+    <w:p>
+      <w:pPr>
+        <w:numPr>
+          <w:ilvl w:val="0"/>
+          <w:numId w:val="21"/>
+        </w:numPr>
+        <w:spacing w:before="100" w:beforeAutospacing="1" w:after="100" w:afterAutospacing="1" w:line="240" w:lineRule="auto"/>
+        <w:rPr>
+          <w:rFonts w:ascii="Times New Roman" w:eastAsia="Times New Roman" w:hAnsi="Times New Roman" w:cs="Times New Roman"/>
+          <w:sz w:val="28"/>
+          <w:szCs w:val="24"/>
+          <w:lang w:val="en-US"/>
+        </w:rPr>
+      </w:pPr>
+      <w:r>
+        <w:rPr>
+          <w:rFonts w:ascii="Times New Roman" w:eastAsia="Times New Roman" w:hAnsi="Times New Roman" w:cs="Times New Roman"/>
+          <w:bCs/>
+          <w:sz w:val="28"/>
+          <w:szCs w:val="24"/>
+          <w:lang w:val="en-US"/>
+        </w:rPr>
+        <w:t>Traffic Flow Analysis:</w:t>
+      </w:r>
+      <w:r>
+        <w:rPr>
+          <w:rFonts w:ascii="Times New Roman" w:eastAsia="Times New Roman" w:hAnsi="Times New Roman" w:cs="Times New Roman"/>
+          <w:sz w:val="28"/>
+          <w:szCs w:val="24"/>
+          <w:lang w:val="en-US"/>
+        </w:rPr>
+        <w:t xml:space="preserve"> By analyzing the data obtained from CCTV cameras, we can perform instant traffic flow analysis. This entails identifying lanes with high and low traffic densities. This analysis forms the basis for determining how much green signal time should be allocated to each direction.</w:t>
+      </w:r>
+    </w:p>
+    <w:p>
+      <w:pPr>
+        <w:numPr>
+          <w:ilvl w:val="0"/>
+          <w:numId w:val="21"/>
+        </w:numPr>
+        <w:spacing w:before="100" w:beforeAutospacing="1" w:after="100" w:afterAutospacing="1" w:line="240" w:lineRule="auto"/>
+        <w:rPr>
+          <w:rFonts w:ascii="Times New Roman" w:eastAsia="Times New Roman" w:hAnsi="Times New Roman" w:cs="Times New Roman"/>
+          <w:sz w:val="28"/>
+          <w:szCs w:val="24"/>
+          <w:lang w:val="en-US"/>
+        </w:rPr>
+      </w:pPr>
+      <w:r>
+        <w:rPr>
+          <w:rFonts w:ascii="Times New Roman" w:eastAsia="Times New Roman" w:hAnsi="Times New Roman" w:cs="Times New Roman"/>
+          <w:bCs/>
+          <w:sz w:val="28"/>
+          <w:szCs w:val="24"/>
+          <w:lang w:val="en-US"/>
+        </w:rPr>
+        <w:t>Dynamic Signal Timing Calculation:</w:t>
+      </w:r>
+      <w:r>
+        <w:rPr>
+          <w:rFonts w:ascii="Times New Roman" w:eastAsia="Times New Roman" w:hAnsi="Times New Roman" w:cs="Times New Roman"/>
+          <w:sz w:val="28"/>
+          <w:szCs w:val="24"/>
+          <w:lang w:val="en-US"/>
+        </w:rPr>
+        <w:t xml:space="preserve"> Leveraging the insights gained from traffic flow analysis, we compute optimal green signal timings dynamically. The direction with higher traffic density receives a longer green signal duration compared to directions with lighter traffic. This adaptability aims to alleviate congestion and enhance traffic flow efficiency.</w:t>
+      </w:r>
+    </w:p>
+    <w:p>
+      <w:pPr>
+        <w:numPr>
+          <w:ilvl w:val="0"/>
+          <w:numId w:val="21"/>
+        </w:numPr>
+        <w:spacing w:before="100" w:beforeAutospacing="1" w:after="100" w:afterAutospacing="1" w:line="240" w:lineRule="auto"/>
+        <w:rPr>
+          <w:rFonts w:ascii="Times New Roman" w:eastAsia="Times New Roman" w:hAnsi="Times New Roman" w:cs="Times New Roman"/>
+          <w:sz w:val="28"/>
+          <w:szCs w:val="24"/>
+          <w:lang w:val="en-US"/>
+        </w:rPr>
+      </w:pPr>
+      <w:r>
+        <w:rPr>
+          <w:rFonts w:ascii="Times New Roman" w:eastAsia="Times New Roman" w:hAnsi="Times New Roman" w:cs="Times New Roman"/>
+          <w:bCs/>
+          <w:sz w:val="28"/>
+          <w:szCs w:val="24"/>
+          <w:lang w:val="en-US"/>
+        </w:rPr>
+        <w:t>Implementation of Control Logic:</w:t>
+      </w:r>
+      <w:r>
+        <w:rPr>
+          <w:rFonts w:ascii="Times New Roman" w:eastAsia="Times New Roman" w:hAnsi="Times New Roman" w:cs="Times New Roman"/>
+          <w:sz w:val="28"/>
+          <w:szCs w:val="24"/>
+          <w:lang w:val="en-US"/>
+        </w:rPr>
+        <w:t xml:space="preserve"> Our approach includes integrating the computed signal timings with the actual traffic signal hardware. This integration is achieved through microcontrollers or similar technology. By doing so, we enable real-time communication between our dynamic calculations and the physical operation of traffic signals, ensuring synchronization.</w:t>
+      </w:r>
+    </w:p>
+    <w:p>
+      <w:pPr>
+        <w:spacing w:before="100" w:beforeAutospacing="1" w:after="100" w:afterAutospacing="1" w:line="240" w:lineRule="auto"/>
+        <w:ind w:left="0"/>
+        <w:rPr>
+          <w:rFonts w:ascii="Times New Roman" w:eastAsia="Times New Roman" w:hAnsi="Times New Roman" w:cs="Times New Roman"/>
+          <w:sz w:val="28"/>
+          <w:szCs w:val="24"/>
+          <w:lang w:val="en-US"/>
+        </w:rPr>
+      </w:pPr>
+    </w:p>
+    <w:p>
+      <w:pPr>
+        <w:spacing w:before="100" w:beforeAutospacing="1" w:after="100" w:afterAutospacing="1" w:line="240" w:lineRule="auto"/>
+        <w:ind w:left="0"/>
+        <w:rPr>
+          <w:rFonts w:ascii="Times New Roman" w:eastAsia="Times New Roman" w:hAnsi="Times New Roman" w:cs="Times New Roman"/>
+          <w:sz w:val="28"/>
+          <w:szCs w:val="24"/>
+          <w:lang w:val="en-US"/>
+        </w:rPr>
+      </w:pPr>
+    </w:p>
+    <w:p>
+      <w:pPr>
+        <w:spacing w:before="100" w:beforeAutospacing="1" w:after="100" w:afterAutospacing="1" w:line="240" w:lineRule="auto"/>
+        <w:ind w:left="0"/>
+        <w:rPr>
+          <w:rFonts w:ascii="Times New Roman" w:eastAsia="Times New Roman" w:hAnsi="Times New Roman" w:cs="Times New Roman"/>
+          <w:sz w:val="28"/>
+          <w:szCs w:val="24"/>
+          <w:lang w:val="en-US"/>
+        </w:rPr>
+      </w:pPr>
+    </w:p>
+    <w:p>
+      <w:pPr>
+        <w:spacing w:before="100" w:beforeAutospacing="1" w:after="100" w:afterAutospacing="1" w:line="240" w:lineRule="auto"/>
+        <w:ind w:left="0"/>
+        <w:rPr>
+          <w:rFonts w:ascii="Times New Roman" w:eastAsia="Times New Roman" w:hAnsi="Times New Roman" w:cs="Times New Roman"/>
+          <w:sz w:val="28"/>
+          <w:szCs w:val="24"/>
+          <w:lang w:val="en-US"/>
+        </w:rPr>
+      </w:pPr>
+    </w:p>
+    <w:p>
+      <w:pPr>
+        <w:widowControl w:val="0"/>
+        <w:spacing w:before="0" w:line="240" w:lineRule="auto"/>
+        <w:ind w:left="720"/>
+        <w:jc w:val="center"/>
+        <w:rPr>
+          <w:rFonts w:ascii="Times New Roman" w:eastAsia="Times" w:hAnsi="Times New Roman" w:cs="Times New Roman"/>
+          <w:b/>
+          <w:sz w:val="34"/>
+          <w:szCs w:val="34"/>
+        </w:rPr>
+      </w:pPr>
+    </w:p>
+    <w:p>
+      <w:pPr>
+        <w:widowControl w:val="0"/>
+        <w:spacing w:before="0" w:line="240" w:lineRule="auto"/>
+        <w:ind w:left="720"/>
+        <w:jc w:val="center"/>
+        <w:rPr>
+          <w:rFonts w:ascii="Times New Roman" w:eastAsia="Times" w:hAnsi="Times New Roman" w:cs="Times New Roman"/>
+          <w:b/>
+          <w:sz w:val="34"/>
+          <w:szCs w:val="34"/>
+        </w:rPr>
+      </w:pPr>
+    </w:p>
+    <w:p>
+      <w:pPr>
+        <w:widowControl w:val="0"/>
+        <w:spacing w:before="0" w:line="240" w:lineRule="auto"/>
+        <w:ind w:left="720"/>
+        <w:jc w:val="center"/>
+        <w:rPr>
+          <w:rFonts w:ascii="Times New Roman" w:eastAsia="Times" w:hAnsi="Times New Roman" w:cs="Times New Roman"/>
+          <w:b/>
+          <w:sz w:val="34"/>
+          <w:szCs w:val="34"/>
+        </w:rPr>
+      </w:pPr>
+    </w:p>
+    <w:p>
+      <w:pPr>
+        <w:widowControl w:val="0"/>
+        <w:spacing w:before="0" w:line="240" w:lineRule="auto"/>
+        <w:ind w:left="0" w:right="930"/>
+        <w:rPr>
+          <w:rFonts w:ascii="Times New Roman" w:eastAsia="Times" w:hAnsi="Times New Roman" w:cs="Times New Roman"/>
+          <w:b/>
+          <w:sz w:val="32"/>
+          <w:szCs w:val="34"/>
+        </w:rPr>
+      </w:pPr>
+      <w:r>
+        <w:rPr>
+          <w:rFonts w:ascii="Times New Roman" w:eastAsia="Times" w:hAnsi="Times New Roman" w:cs="Times New Roman"/>
+          <w:b/>
+          <w:sz w:val="32"/>
+          <w:szCs w:val="34"/>
+        </w:rPr>
+        <w:lastRenderedPageBreak/>
+        <w:t xml:space="preserve">2.1 </w:t>
+      </w:r>
+      <w:r>
+        <w:rPr>
+          <w:rFonts w:ascii="Times New Roman" w:eastAsia="Times" w:hAnsi="Times New Roman" w:cs="Times New Roman"/>
+          <w:b/>
+          <w:sz w:val="32"/>
+          <w:szCs w:val="34"/>
+        </w:rPr>
+        <w:t>ALGORITHMS</w:t>
       </w:r>
     </w:p>
     <w:p>
@@ -4727,11 +5015,10 @@
       <w:pPr>
         <w:widowControl w:val="0"/>
         <w:spacing w:before="0" w:line="240" w:lineRule="auto"/>
-        <w:ind w:left="1080" w:right="750"/>
+        <w:ind w:left="1890" w:right="930" w:hanging="450"/>
         <w:jc w:val="center"/>
         <w:rPr>
           <w:rFonts w:ascii="Times New Roman" w:eastAsia="Times" w:hAnsi="Times New Roman" w:cs="Times New Roman"/>
-          <w:b/>
           <w:sz w:val="34"/>
           <w:szCs w:val="34"/>
         </w:rPr>
@@ -4740,480 +5027,6 @@
     <w:p>
       <w:pPr>
         <w:widowControl w:val="0"/>
-        <w:numPr>
-          <w:ilvl w:val="0"/>
-          <w:numId w:val="8"/>
-        </w:numPr>
-        <w:spacing w:before="0" w:line="240" w:lineRule="auto"/>
-        <w:ind w:left="1440" w:right="750" w:hanging="360"/>
-        <w:rPr>
-          <w:rFonts w:ascii="Times New Roman" w:eastAsia="Times" w:hAnsi="Times New Roman" w:cs="Times New Roman"/>
-        </w:rPr>
-      </w:pPr>
-      <w:r>
-        <w:rPr>
-          <w:rFonts w:ascii="Times New Roman" w:eastAsia="Times" w:hAnsi="Times New Roman" w:cs="Times New Roman"/>
-          <w:sz w:val="28"/>
-          <w:szCs w:val="28"/>
-        </w:rPr>
-        <w:t>The traffic flow has no specific pattern that is followed, and the static signal timers pose a huge problem to the already critical problem of congestion.</w:t>
-      </w:r>
-    </w:p>
-    <w:p>
-      <w:pPr>
-        <w:widowControl w:val="0"/>
-        <w:spacing w:before="0" w:line="240" w:lineRule="auto"/>
-        <w:ind w:left="1080" w:right="750"/>
-        <w:rPr>
-          <w:rFonts w:ascii="Times New Roman" w:eastAsia="Times" w:hAnsi="Times New Roman" w:cs="Times New Roman"/>
-          <w:sz w:val="28"/>
-          <w:szCs w:val="28"/>
-        </w:rPr>
-      </w:pPr>
-    </w:p>
-    <w:p>
-      <w:pPr>
-        <w:widowControl w:val="0"/>
-        <w:numPr>
-          <w:ilvl w:val="0"/>
-          <w:numId w:val="8"/>
-        </w:numPr>
-        <w:spacing w:before="0" w:line="240" w:lineRule="auto"/>
-        <w:ind w:left="1440" w:right="750" w:hanging="360"/>
-        <w:rPr>
-          <w:rFonts w:ascii="Times New Roman" w:eastAsia="Times" w:hAnsi="Times New Roman" w:cs="Times New Roman"/>
-        </w:rPr>
-      </w:pPr>
-      <w:r>
-        <w:rPr>
-          <w:rFonts w:ascii="Times New Roman" w:eastAsia="Times" w:hAnsi="Times New Roman" w:cs="Times New Roman"/>
-          <w:sz w:val="28"/>
-          <w:szCs w:val="28"/>
-        </w:rPr>
-        <w:t>Therefore, implementing a system which aims to reduce chances of such scenarios by automatically computing the optimal green signal time based on the current traffic at the signal will ensure that the direction with more traffic is allotted a green signal for a longer duration of time as compared to the direction with lesser traffic.</w:t>
-      </w:r>
-    </w:p>
-    <w:p>
-      <w:pPr>
-        <w:widowControl w:val="0"/>
-        <w:spacing w:before="0" w:line="240" w:lineRule="auto"/>
-        <w:ind w:left="1440" w:right="750" w:hanging="360"/>
-        <w:rPr>
-          <w:rFonts w:ascii="Times New Roman" w:eastAsia="Times" w:hAnsi="Times New Roman" w:cs="Times New Roman"/>
-          <w:sz w:val="28"/>
-          <w:szCs w:val="28"/>
-        </w:rPr>
-      </w:pPr>
-    </w:p>
-    <w:p>
-      <w:pPr>
-        <w:widowControl w:val="0"/>
-        <w:numPr>
-          <w:ilvl w:val="0"/>
-          <w:numId w:val="8"/>
-        </w:numPr>
-        <w:spacing w:before="0" w:line="240" w:lineRule="auto"/>
-        <w:ind w:left="1440" w:right="750" w:hanging="360"/>
-        <w:rPr>
-          <w:rFonts w:ascii="Times New Roman" w:eastAsia="Times" w:hAnsi="Times New Roman" w:cs="Times New Roman"/>
-        </w:rPr>
-      </w:pPr>
-      <w:r>
-        <w:rPr>
-          <w:rFonts w:ascii="Times New Roman" w:eastAsia="Times" w:hAnsi="Times New Roman" w:cs="Times New Roman"/>
-          <w:sz w:val="28"/>
-          <w:szCs w:val="28"/>
-        </w:rPr>
-        <w:t xml:space="preserve">This system can override the older system of hard coded lights which cause unwanted delays, reducing congestion and waiting time which will reduce the number of accidents and fuel consumption which in turn will help in controlling the air pollution. </w:t>
-      </w:r>
-    </w:p>
-    <w:p>
-      <w:pPr>
-        <w:widowControl w:val="0"/>
-        <w:spacing w:before="0" w:line="240" w:lineRule="auto"/>
-        <w:ind w:left="1440" w:right="750" w:hanging="360"/>
-        <w:rPr>
-          <w:rFonts w:ascii="Times New Roman" w:eastAsia="Times" w:hAnsi="Times New Roman" w:cs="Times New Roman"/>
-          <w:sz w:val="28"/>
-          <w:szCs w:val="28"/>
-        </w:rPr>
-      </w:pPr>
-    </w:p>
-    <w:p>
-      <w:pPr>
-        <w:widowControl w:val="0"/>
-        <w:numPr>
-          <w:ilvl w:val="0"/>
-          <w:numId w:val="8"/>
-        </w:numPr>
-        <w:spacing w:before="0" w:line="240" w:lineRule="auto"/>
-        <w:ind w:left="1440" w:right="750" w:hanging="360"/>
-        <w:rPr>
-          <w:rFonts w:ascii="Times New Roman" w:eastAsia="Times" w:hAnsi="Times New Roman" w:cs="Times New Roman"/>
-        </w:rPr>
-      </w:pPr>
-      <w:r>
-        <w:rPr>
-          <w:rFonts w:ascii="Times New Roman" w:eastAsia="Times" w:hAnsi="Times New Roman" w:cs="Times New Roman"/>
-          <w:sz w:val="28"/>
-          <w:szCs w:val="28"/>
-        </w:rPr>
-        <w:t>Our proposed system will pass a snapshot from the CCTV cameras at traffic junctions for real-time traffic density calculation using Image Processing and Computer Vision.</w:t>
-      </w:r>
-    </w:p>
-    <w:p>
-      <w:pPr>
-        <w:widowControl w:val="0"/>
-        <w:spacing w:before="0" w:line="240" w:lineRule="auto"/>
-        <w:ind w:left="1080" w:hanging="360"/>
-        <w:jc w:val="center"/>
-        <w:rPr>
-          <w:rFonts w:ascii="Times New Roman" w:eastAsia="Times" w:hAnsi="Times New Roman" w:cs="Times New Roman"/>
-          <w:b/>
-          <w:sz w:val="34"/>
-          <w:szCs w:val="34"/>
-        </w:rPr>
-      </w:pPr>
-    </w:p>
-    <w:p>
-      <w:pPr>
-        <w:widowControl w:val="0"/>
-        <w:spacing w:before="0" w:line="240" w:lineRule="auto"/>
-        <w:ind w:left="720"/>
-        <w:jc w:val="center"/>
-        <w:rPr>
-          <w:rFonts w:ascii="Times New Roman" w:eastAsia="Times" w:hAnsi="Times New Roman" w:cs="Times New Roman"/>
-          <w:b/>
-          <w:sz w:val="34"/>
-          <w:szCs w:val="34"/>
-        </w:rPr>
-      </w:pPr>
-    </w:p>
-    <w:p>
-      <w:pPr>
-        <w:widowControl w:val="0"/>
-        <w:spacing w:before="0" w:line="240" w:lineRule="auto"/>
-        <w:ind w:left="720"/>
-        <w:jc w:val="center"/>
-        <w:rPr>
-          <w:rFonts w:ascii="Times New Roman" w:eastAsia="Times" w:hAnsi="Times New Roman" w:cs="Times New Roman"/>
-          <w:b/>
-          <w:sz w:val="34"/>
-          <w:szCs w:val="34"/>
-        </w:rPr>
-      </w:pPr>
-    </w:p>
-    <w:p>
-      <w:pPr>
-        <w:widowControl w:val="0"/>
-        <w:spacing w:before="0" w:line="240" w:lineRule="auto"/>
-        <w:ind w:left="720"/>
-        <w:jc w:val="center"/>
-        <w:rPr>
-          <w:rFonts w:ascii="Times New Roman" w:eastAsia="Times" w:hAnsi="Times New Roman" w:cs="Times New Roman"/>
-          <w:b/>
-          <w:sz w:val="34"/>
-          <w:szCs w:val="34"/>
-        </w:rPr>
-      </w:pPr>
-    </w:p>
-    <w:p>
-      <w:pPr>
-        <w:widowControl w:val="0"/>
-        <w:spacing w:before="0" w:line="240" w:lineRule="auto"/>
-        <w:ind w:left="720"/>
-        <w:jc w:val="center"/>
-        <w:rPr>
-          <w:rFonts w:ascii="Times New Roman" w:eastAsia="Times" w:hAnsi="Times New Roman" w:cs="Times New Roman"/>
-          <w:b/>
-          <w:sz w:val="34"/>
-          <w:szCs w:val="34"/>
-        </w:rPr>
-      </w:pPr>
-    </w:p>
-    <w:p>
-      <w:pPr>
-        <w:widowControl w:val="0"/>
-        <w:spacing w:before="0" w:line="240" w:lineRule="auto"/>
-        <w:ind w:left="720"/>
-        <w:jc w:val="center"/>
-        <w:rPr>
-          <w:rFonts w:ascii="Times New Roman" w:eastAsia="Times" w:hAnsi="Times New Roman" w:cs="Times New Roman"/>
-          <w:b/>
-          <w:sz w:val="34"/>
-          <w:szCs w:val="34"/>
-        </w:rPr>
-      </w:pPr>
-    </w:p>
-    <w:p>
-      <w:pPr>
-        <w:widowControl w:val="0"/>
-        <w:spacing w:before="0" w:line="240" w:lineRule="auto"/>
-        <w:ind w:left="0"/>
-        <w:rPr>
-          <w:rFonts w:ascii="Times New Roman" w:eastAsia="Times" w:hAnsi="Times New Roman" w:cs="Times New Roman"/>
-          <w:b/>
-          <w:sz w:val="34"/>
-          <w:szCs w:val="34"/>
-        </w:rPr>
-      </w:pPr>
-    </w:p>
-    <w:p>
-      <w:pPr>
-        <w:widowControl w:val="0"/>
-        <w:spacing w:before="0" w:line="240" w:lineRule="auto"/>
-        <w:ind w:left="720"/>
-        <w:jc w:val="center"/>
-        <w:rPr>
-          <w:rFonts w:ascii="Times New Roman" w:eastAsia="Times" w:hAnsi="Times New Roman" w:cs="Times New Roman"/>
-          <w:b/>
-          <w:sz w:val="34"/>
-          <w:szCs w:val="34"/>
-        </w:rPr>
-      </w:pPr>
-    </w:p>
-    <w:p>
-      <w:pPr>
-        <w:widowControl w:val="0"/>
-        <w:spacing w:before="0" w:line="240" w:lineRule="auto"/>
-        <w:ind w:left="720"/>
-        <w:jc w:val="center"/>
-        <w:rPr>
-          <w:rFonts w:ascii="Times New Roman" w:eastAsia="Times" w:hAnsi="Times New Roman" w:cs="Times New Roman"/>
-          <w:b/>
-          <w:sz w:val="34"/>
-          <w:szCs w:val="34"/>
-        </w:rPr>
-      </w:pPr>
-    </w:p>
-    <w:p>
-      <w:pPr>
-        <w:widowControl w:val="0"/>
-        <w:spacing w:before="0" w:line="240" w:lineRule="auto"/>
-        <w:ind w:left="720"/>
-        <w:jc w:val="center"/>
-        <w:rPr>
-          <w:rFonts w:ascii="Times New Roman" w:eastAsia="Times" w:hAnsi="Times New Roman" w:cs="Times New Roman"/>
-          <w:b/>
-          <w:sz w:val="34"/>
-          <w:szCs w:val="34"/>
-        </w:rPr>
-      </w:pPr>
-    </w:p>
-    <w:p>
-      <w:pPr>
-        <w:widowControl w:val="0"/>
-        <w:spacing w:before="0" w:line="240" w:lineRule="auto"/>
-        <w:ind w:left="720"/>
-        <w:jc w:val="center"/>
-        <w:rPr>
-          <w:rFonts w:ascii="Times New Roman" w:eastAsia="Times" w:hAnsi="Times New Roman" w:cs="Times New Roman"/>
-          <w:b/>
-          <w:sz w:val="34"/>
-          <w:szCs w:val="34"/>
-        </w:rPr>
-      </w:pPr>
-    </w:p>
-    <w:p>
-      <w:pPr>
-        <w:widowControl w:val="0"/>
-        <w:spacing w:before="0" w:line="240" w:lineRule="auto"/>
-        <w:ind w:left="720"/>
-        <w:jc w:val="center"/>
-        <w:rPr>
-          <w:rFonts w:ascii="Times New Roman" w:eastAsia="Times" w:hAnsi="Times New Roman" w:cs="Times New Roman"/>
-          <w:b/>
-          <w:sz w:val="34"/>
-          <w:szCs w:val="34"/>
-        </w:rPr>
-      </w:pPr>
-    </w:p>
-    <w:p>
-      <w:pPr>
-        <w:widowControl w:val="0"/>
-        <w:spacing w:before="0" w:line="240" w:lineRule="auto"/>
-        <w:ind w:left="720"/>
-        <w:jc w:val="center"/>
-        <w:rPr>
-          <w:rFonts w:ascii="Times New Roman" w:eastAsia="Times" w:hAnsi="Times New Roman" w:cs="Times New Roman"/>
-          <w:b/>
-          <w:sz w:val="34"/>
-          <w:szCs w:val="34"/>
-        </w:rPr>
-      </w:pPr>
-    </w:p>
-    <w:p>
-      <w:pPr>
-        <w:widowControl w:val="0"/>
-        <w:spacing w:before="0" w:line="240" w:lineRule="auto"/>
-        <w:ind w:left="720"/>
-        <w:jc w:val="center"/>
-        <w:rPr>
-          <w:rFonts w:ascii="Times New Roman" w:eastAsia="Times" w:hAnsi="Times New Roman" w:cs="Times New Roman"/>
-          <w:b/>
-          <w:sz w:val="34"/>
-          <w:szCs w:val="34"/>
-        </w:rPr>
-      </w:pPr>
-    </w:p>
-    <w:p>
-      <w:pPr>
-        <w:widowControl w:val="0"/>
-        <w:spacing w:before="0" w:line="240" w:lineRule="auto"/>
-        <w:ind w:left="720"/>
-        <w:jc w:val="center"/>
-        <w:rPr>
-          <w:rFonts w:ascii="Times New Roman" w:eastAsia="Times" w:hAnsi="Times New Roman" w:cs="Times New Roman"/>
-          <w:b/>
-          <w:sz w:val="34"/>
-          <w:szCs w:val="34"/>
-        </w:rPr>
-      </w:pPr>
-    </w:p>
-    <w:p>
-      <w:pPr>
-        <w:widowControl w:val="0"/>
-        <w:spacing w:before="0" w:line="240" w:lineRule="auto"/>
-        <w:ind w:left="720"/>
-        <w:jc w:val="center"/>
-        <w:rPr>
-          <w:rFonts w:ascii="Times New Roman" w:eastAsia="Times" w:hAnsi="Times New Roman" w:cs="Times New Roman"/>
-          <w:b/>
-          <w:sz w:val="34"/>
-          <w:szCs w:val="34"/>
-        </w:rPr>
-      </w:pPr>
-    </w:p>
-    <w:p>
-      <w:pPr>
-        <w:widowControl w:val="0"/>
-        <w:spacing w:before="0" w:line="240" w:lineRule="auto"/>
-        <w:ind w:left="720"/>
-        <w:jc w:val="center"/>
-        <w:rPr>
-          <w:rFonts w:ascii="Times New Roman" w:eastAsia="Times" w:hAnsi="Times New Roman" w:cs="Times New Roman"/>
-          <w:b/>
-          <w:sz w:val="34"/>
-          <w:szCs w:val="34"/>
-        </w:rPr>
-      </w:pPr>
-    </w:p>
-    <w:p>
-      <w:pPr>
-        <w:widowControl w:val="0"/>
-        <w:spacing w:before="0" w:line="240" w:lineRule="auto"/>
-        <w:ind w:left="0"/>
-        <w:rPr>
-          <w:rFonts w:ascii="Times New Roman" w:eastAsia="Times" w:hAnsi="Times New Roman" w:cs="Times New Roman"/>
-          <w:b/>
-          <w:sz w:val="34"/>
-          <w:szCs w:val="34"/>
-        </w:rPr>
-      </w:pPr>
-    </w:p>
-    <w:p>
-      <w:pPr>
-        <w:widowControl w:val="0"/>
-        <w:spacing w:before="0" w:line="240" w:lineRule="auto"/>
-        <w:ind w:left="720"/>
-        <w:jc w:val="center"/>
-        <w:rPr>
-          <w:rFonts w:ascii="Times New Roman" w:eastAsia="Times" w:hAnsi="Times New Roman" w:cs="Times New Roman"/>
-          <w:b/>
-          <w:sz w:val="34"/>
-          <w:szCs w:val="34"/>
-        </w:rPr>
-      </w:pPr>
-    </w:p>
-    <w:p>
-      <w:pPr>
-        <w:widowControl w:val="0"/>
-        <w:spacing w:before="0" w:line="240" w:lineRule="auto"/>
-        <w:ind w:left="720"/>
-        <w:jc w:val="center"/>
-        <w:rPr>
-          <w:rFonts w:ascii="Times New Roman" w:eastAsia="Times" w:hAnsi="Times New Roman" w:cs="Times New Roman"/>
-          <w:b/>
-          <w:sz w:val="34"/>
-          <w:szCs w:val="34"/>
-        </w:rPr>
-      </w:pPr>
-    </w:p>
-    <w:p>
-      <w:pPr>
-        <w:widowControl w:val="0"/>
-        <w:spacing w:before="0" w:line="240" w:lineRule="auto"/>
-        <w:ind w:left="720"/>
-        <w:jc w:val="center"/>
-        <w:rPr>
-          <w:rFonts w:ascii="Times New Roman" w:eastAsia="Times" w:hAnsi="Times New Roman" w:cs="Times New Roman"/>
-          <w:b/>
-          <w:sz w:val="34"/>
-          <w:szCs w:val="34"/>
-        </w:rPr>
-      </w:pPr>
-    </w:p>
-    <w:p>
-      <w:pPr>
-        <w:widowControl w:val="0"/>
-        <w:spacing w:before="0" w:line="240" w:lineRule="auto"/>
-        <w:ind w:left="0" w:right="930"/>
-        <w:rPr>
-          <w:rFonts w:ascii="Times New Roman" w:eastAsia="Times" w:hAnsi="Times New Roman" w:cs="Times New Roman"/>
-          <w:b/>
-          <w:sz w:val="32"/>
-          <w:szCs w:val="34"/>
-        </w:rPr>
-      </w:pPr>
-      <w:r>
-        <w:rPr>
-          <w:rFonts w:ascii="Times New Roman" w:eastAsia="Times" w:hAnsi="Times New Roman" w:cs="Times New Roman"/>
-          <w:b/>
-          <w:sz w:val="32"/>
-          <w:szCs w:val="34"/>
-        </w:rPr>
-        <w:t xml:space="preserve">2.1 </w:t>
-      </w:r>
-      <w:r>
-        <w:rPr>
-          <w:rFonts w:ascii="Times New Roman" w:eastAsia="Times" w:hAnsi="Times New Roman" w:cs="Times New Roman"/>
-          <w:b/>
-          <w:sz w:val="32"/>
-          <w:szCs w:val="34"/>
-        </w:rPr>
-        <w:t>ALGORITHMS</w:t>
-      </w:r>
-    </w:p>
-    <w:p>
-      <w:pPr>
-        <w:widowControl w:val="0"/>
-        <w:spacing w:before="0" w:line="240" w:lineRule="auto"/>
-        <w:ind w:left="720" w:right="930"/>
-        <w:jc w:val="center"/>
-        <w:rPr>
-          <w:rFonts w:ascii="Times New Roman" w:eastAsia="Times" w:hAnsi="Times New Roman" w:cs="Times New Roman"/>
-          <w:b/>
-          <w:sz w:val="34"/>
-          <w:szCs w:val="34"/>
-        </w:rPr>
-      </w:pPr>
-    </w:p>
-    <w:p>
-      <w:pPr>
-        <w:widowControl w:val="0"/>
-        <w:spacing w:before="0" w:line="240" w:lineRule="auto"/>
-        <w:ind w:left="1890" w:right="930" w:hanging="450"/>
-        <w:jc w:val="center"/>
-        <w:rPr>
-          <w:rFonts w:ascii="Times New Roman" w:eastAsia="Times" w:hAnsi="Times New Roman" w:cs="Times New Roman"/>
-          <w:sz w:val="34"/>
-          <w:szCs w:val="34"/>
-        </w:rPr>
-      </w:pPr>
-    </w:p>
-    <w:p>
-      <w:pPr>
-        <w:widowControl w:val="0"/>
         <w:spacing w:before="0" w:line="240" w:lineRule="auto"/>
         <w:ind w:left="720" w:right="930"/>
         <w:rPr>
@@ -6272,39 +6085,39 @@
           <w:sz w:val="24"/>
           <w:szCs w:val="24"/>
         </w:rPr>
+        <w:t>8. Start Loop</w:t>
+      </w:r>
+    </w:p>
+    <w:p>
+      <w:pPr>
+        <w:widowControl w:val="0"/>
+        <w:spacing w:before="0" w:line="240" w:lineRule="auto"/>
+        <w:ind w:left="720" w:right="930"/>
+        <w:rPr>
+          <w:rFonts w:ascii="Times New Roman" w:eastAsia="Times" w:hAnsi="Times New Roman" w:cs="Times New Roman"/>
+          <w:sz w:val="24"/>
+          <w:szCs w:val="24"/>
+        </w:rPr>
+      </w:pPr>
+    </w:p>
+    <w:p>
+      <w:pPr>
+        <w:widowControl w:val="0"/>
+        <w:spacing w:before="0" w:line="240" w:lineRule="auto"/>
+        <w:ind w:left="720" w:right="930"/>
+        <w:rPr>
+          <w:rFonts w:ascii="Times New Roman" w:eastAsia="Times" w:hAnsi="Times New Roman" w:cs="Times New Roman"/>
+          <w:sz w:val="24"/>
+          <w:szCs w:val="24"/>
+        </w:rPr>
+      </w:pPr>
+      <w:r>
+        <w:rPr>
+          <w:rFonts w:ascii="Times New Roman" w:eastAsia="Times" w:hAnsi="Times New Roman" w:cs="Times New Roman"/>
+          <w:sz w:val="24"/>
+          <w:szCs w:val="24"/>
+        </w:rPr>
         <w:lastRenderedPageBreak/>
-        <w:t>8. Start Loop</w:t>
-      </w:r>
-    </w:p>
-    <w:p>
-      <w:pPr>
-        <w:widowControl w:val="0"/>
-        <w:spacing w:before="0" w:line="240" w:lineRule="auto"/>
-        <w:ind w:left="720" w:right="930"/>
-        <w:rPr>
-          <w:rFonts w:ascii="Times New Roman" w:eastAsia="Times" w:hAnsi="Times New Roman" w:cs="Times New Roman"/>
-          <w:sz w:val="24"/>
-          <w:szCs w:val="24"/>
-        </w:rPr>
-      </w:pPr>
-    </w:p>
-    <w:p>
-      <w:pPr>
-        <w:widowControl w:val="0"/>
-        <w:spacing w:before="0" w:line="240" w:lineRule="auto"/>
-        <w:ind w:left="720" w:right="930"/>
-        <w:rPr>
-          <w:rFonts w:ascii="Times New Roman" w:eastAsia="Times" w:hAnsi="Times New Roman" w:cs="Times New Roman"/>
-          <w:sz w:val="24"/>
-          <w:szCs w:val="24"/>
-        </w:rPr>
-      </w:pPr>
-      <w:r>
-        <w:rPr>
-          <w:rFonts w:ascii="Times New Roman" w:eastAsia="Times" w:hAnsi="Times New Roman" w:cs="Times New Roman"/>
-          <w:sz w:val="24"/>
-          <w:szCs w:val="24"/>
-        </w:rPr>
         <w:t xml:space="preserve">     </w:t>
       </w:r>
       <w:r>
@@ -7236,6 +7049,7 @@
           <w:szCs w:val="32"/>
           <w:lang w:val="en-US"/>
         </w:rPr>
+        <w:lastRenderedPageBreak/>
         <w:drawing>
           <wp:anchor distT="0" distB="0" distL="114300" distR="114300" simplePos="0" relativeHeight="251665408" behindDoc="1" locked="0" layoutInCell="1" allowOverlap="1" wp14:anchorId="7B80FE81" wp14:editId="1EB09C57">
             <wp:simplePos x="0" y="0"/>
@@ -7905,7 +7719,6 @@
           <w:sz w:val="32"/>
           <w:szCs w:val="32"/>
         </w:rPr>
-        <w:lastRenderedPageBreak/>
         <w:t>2.3 IMPLEMENTATION</w:t>
       </w:r>
     </w:p>
@@ -11447,7 +11260,6 @@
           <w:szCs w:val="32"/>
           <w:lang w:val="en-US"/>
         </w:rPr>
-        <w:lastRenderedPageBreak/>
         <w:t>Arduino</w:t>
       </w:r>
       <w:r>
@@ -13200,6 +13012,7 @@
           <w:sz w:val="32"/>
           <w:szCs w:val="34"/>
         </w:rPr>
+        <w:lastRenderedPageBreak/>
         <w:t xml:space="preserve">2.4 </w:t>
       </w:r>
       <w:r>
@@ -13840,7 +13653,6 @@
           <w:sz w:val="28"/>
           <w:szCs w:val="30"/>
         </w:rPr>
-        <w:lastRenderedPageBreak/>
         <w:t>3.  LED LIGHTS</w:t>
       </w:r>
     </w:p>
@@ -14349,6 +14161,7 @@
           <w:sz w:val="30"/>
           <w:szCs w:val="30"/>
         </w:rPr>
+        <w:lastRenderedPageBreak/>
         <w:t>5.   WEB CAMERA</w:t>
       </w:r>
     </w:p>
@@ -14946,7 +14759,6 @@
           <w:sz w:val="32"/>
           <w:szCs w:val="32"/>
         </w:rPr>
-        <w:lastRenderedPageBreak/>
         <w:t xml:space="preserve">CHAPTER 3. </w:t>
       </w:r>
       <w:r>
@@ -15196,8 +15008,6 @@
           <w:szCs w:val="32"/>
         </w:rPr>
       </w:pPr>
-      <w:bookmarkStart w:id="9" w:name="_GoBack"/>
-      <w:bookmarkEnd w:id="9"/>
     </w:p>
     <w:p>
       <w:pPr>
@@ -15398,7 +15208,6 @@
           <w:sz w:val="32"/>
           <w:szCs w:val="32"/>
         </w:rPr>
-        <w:lastRenderedPageBreak/>
         <w:t>3.2</w:t>
       </w:r>
       <w:r>
@@ -15994,6 +15803,7 @@
           <w:sz w:val="34"/>
           <w:szCs w:val="34"/>
         </w:rPr>
+        <w:lastRenderedPageBreak/>
         <w:t>REFERENCES</w:t>
       </w:r>
     </w:p>
@@ -16646,6 +16456,155 @@
     </w:lvl>
   </w:abstractNum>
   <w:abstractNum w:abstractNumId="2">
+    <w:nsid w:val="0ECD029A"/>
+    <w:multiLevelType w:val="multilevel"/>
+    <w:tmpl w:val="DBF61570"/>
+    <w:lvl w:ilvl="0">
+      <w:start w:val="1"/>
+      <w:numFmt w:val="bullet"/>
+      <w:lvlText w:val=""/>
+      <w:lvlJc w:val="left"/>
+      <w:pPr>
+        <w:tabs>
+          <w:tab w:val="num" w:pos="720"/>
+        </w:tabs>
+        <w:ind w:left="720" w:hanging="360"/>
+      </w:pPr>
+      <w:rPr>
+        <w:rFonts w:ascii="Symbol" w:hAnsi="Symbol" w:hint="default"/>
+        <w:sz w:val="20"/>
+      </w:rPr>
+    </w:lvl>
+    <w:lvl w:ilvl="1" w:tentative="1">
+      <w:start w:val="1"/>
+      <w:numFmt w:val="bullet"/>
+      <w:lvlText w:val="o"/>
+      <w:lvlJc w:val="left"/>
+      <w:pPr>
+        <w:tabs>
+          <w:tab w:val="num" w:pos="1440"/>
+        </w:tabs>
+        <w:ind w:left="1440" w:hanging="360"/>
+      </w:pPr>
+      <w:rPr>
+        <w:rFonts w:ascii="Courier New" w:hAnsi="Courier New" w:hint="default"/>
+        <w:sz w:val="20"/>
+      </w:rPr>
+    </w:lvl>
+    <w:lvl w:ilvl="2" w:tentative="1">
+      <w:start w:val="1"/>
+      <w:numFmt w:val="bullet"/>
+      <w:lvlText w:val=""/>
+      <w:lvlJc w:val="left"/>
+      <w:pPr>
+        <w:tabs>
+          <w:tab w:val="num" w:pos="2160"/>
+        </w:tabs>
+        <w:ind w:left="2160" w:hanging="360"/>
+      </w:pPr>
+      <w:rPr>
+        <w:rFonts w:ascii="Wingdings" w:hAnsi="Wingdings" w:hint="default"/>
+        <w:sz w:val="20"/>
+      </w:rPr>
+    </w:lvl>
+    <w:lvl w:ilvl="3" w:tentative="1">
+      <w:start w:val="1"/>
+      <w:numFmt w:val="bullet"/>
+      <w:lvlText w:val=""/>
+      <w:lvlJc w:val="left"/>
+      <w:pPr>
+        <w:tabs>
+          <w:tab w:val="num" w:pos="2880"/>
+        </w:tabs>
+        <w:ind w:left="2880" w:hanging="360"/>
+      </w:pPr>
+      <w:rPr>
+        <w:rFonts w:ascii="Wingdings" w:hAnsi="Wingdings" w:hint="default"/>
+        <w:sz w:val="20"/>
+      </w:rPr>
+    </w:lvl>
+    <w:lvl w:ilvl="4" w:tentative="1">
+      <w:start w:val="1"/>
+      <w:numFmt w:val="bullet"/>
+      <w:lvlText w:val=""/>
+      <w:lvlJc w:val="left"/>
+      <w:pPr>
+        <w:tabs>
+          <w:tab w:val="num" w:pos="3600"/>
+        </w:tabs>
+        <w:ind w:left="3600" w:hanging="360"/>
+      </w:pPr>
+      <w:rPr>
+        <w:rFonts w:ascii="Wingdings" w:hAnsi="Wingdings" w:hint="default"/>
+        <w:sz w:val="20"/>
+      </w:rPr>
+    </w:lvl>
+    <w:lvl w:ilvl="5" w:tentative="1">
+      <w:start w:val="1"/>
+      <w:numFmt w:val="bullet"/>
+      <w:lvlText w:val=""/>
+      <w:lvlJc w:val="left"/>
+      <w:pPr>
+        <w:tabs>
+          <w:tab w:val="num" w:pos="4320"/>
+        </w:tabs>
+        <w:ind w:left="4320" w:hanging="360"/>
+      </w:pPr>
+      <w:rPr>
+        <w:rFonts w:ascii="Wingdings" w:hAnsi="Wingdings" w:hint="default"/>
+        <w:sz w:val="20"/>
+      </w:rPr>
+    </w:lvl>
+    <w:lvl w:ilvl="6" w:tentative="1">
+      <w:start w:val="1"/>
+      <w:numFmt w:val="bullet"/>
+      <w:lvlText w:val=""/>
+      <w:lvlJc w:val="left"/>
+      <w:pPr>
+        <w:tabs>
+          <w:tab w:val="num" w:pos="5040"/>
+        </w:tabs>
+        <w:ind w:left="5040" w:hanging="360"/>
+      </w:pPr>
+      <w:rPr>
+        <w:rFonts w:ascii="Wingdings" w:hAnsi="Wingdings" w:hint="default"/>
+        <w:sz w:val="20"/>
+      </w:rPr>
+    </w:lvl>
+    <w:lvl w:ilvl="7" w:tentative="1">
+      <w:start w:val="1"/>
+      <w:numFmt w:val="bullet"/>
+      <w:lvlText w:val=""/>
+      <w:lvlJc w:val="left"/>
+      <w:pPr>
+        <w:tabs>
+          <w:tab w:val="num" w:pos="5760"/>
+        </w:tabs>
+        <w:ind w:left="5760" w:hanging="360"/>
+      </w:pPr>
+      <w:rPr>
+        <w:rFonts w:ascii="Wingdings" w:hAnsi="Wingdings" w:hint="default"/>
+        <w:sz w:val="20"/>
+      </w:rPr>
+    </w:lvl>
+    <w:lvl w:ilvl="8" w:tentative="1">
+      <w:start w:val="1"/>
+      <w:numFmt w:val="bullet"/>
+      <w:lvlText w:val=""/>
+      <w:lvlJc w:val="left"/>
+      <w:pPr>
+        <w:tabs>
+          <w:tab w:val="num" w:pos="6480"/>
+        </w:tabs>
+        <w:ind w:left="6480" w:hanging="360"/>
+      </w:pPr>
+      <w:rPr>
+        <w:rFonts w:ascii="Wingdings" w:hAnsi="Wingdings" w:hint="default"/>
+        <w:sz w:val="20"/>
+      </w:rPr>
+    </w:lvl>
+  </w:abstractNum>
+  <w:abstractNum w:abstractNumId="3">
     <w:nsid w:val="1267277C"/>
     <w:multiLevelType w:val="multilevel"/>
     <w:tmpl w:val="105041B8"/>
@@ -16758,7 +16717,7 @@
       </w:rPr>
     </w:lvl>
   </w:abstractNum>
-  <w:abstractNum w:abstractNumId="3">
+  <w:abstractNum w:abstractNumId="4">
     <w:nsid w:val="12F160CC"/>
     <w:multiLevelType w:val="hybridMultilevel"/>
     <w:tmpl w:val="8F565248"/>
@@ -16871,7 +16830,7 @@
       </w:rPr>
     </w:lvl>
   </w:abstractNum>
-  <w:abstractNum w:abstractNumId="4">
+  <w:abstractNum w:abstractNumId="5">
     <w:nsid w:val="162E0ED1"/>
     <w:multiLevelType w:val="multilevel"/>
     <w:tmpl w:val="199606DA"/>
@@ -16984,7 +16943,7 @@
       </w:rPr>
     </w:lvl>
   </w:abstractNum>
-  <w:abstractNum w:abstractNumId="5">
+  <w:abstractNum w:abstractNumId="6">
     <w:nsid w:val="1C7A2C56"/>
     <w:multiLevelType w:val="multilevel"/>
     <w:tmpl w:val="1FC41C4A"/>
@@ -17187,7 +17146,7 @@
       </w:rPr>
     </w:lvl>
   </w:abstractNum>
-  <w:abstractNum w:abstractNumId="6">
+  <w:abstractNum w:abstractNumId="7">
     <w:nsid w:val="1F4670F6"/>
     <w:multiLevelType w:val="hybridMultilevel"/>
     <w:tmpl w:val="438E09E0"/>
@@ -17278,7 +17237,7 @@
       </w:pPr>
     </w:lvl>
   </w:abstractNum>
-  <w:abstractNum w:abstractNumId="7">
+  <w:abstractNum w:abstractNumId="8">
     <w:nsid w:val="374C0C08"/>
     <w:multiLevelType w:val="multilevel"/>
     <w:tmpl w:val="5B9842B8"/>
@@ -17391,7 +17350,7 @@
       </w:rPr>
     </w:lvl>
   </w:abstractNum>
-  <w:abstractNum w:abstractNumId="8">
+  <w:abstractNum w:abstractNumId="9">
     <w:nsid w:val="3A1F0223"/>
     <w:multiLevelType w:val="multilevel"/>
     <w:tmpl w:val="6688DBF8"/>
@@ -17594,7 +17553,7 @@
       </w:rPr>
     </w:lvl>
   </w:abstractNum>
-  <w:abstractNum w:abstractNumId="9">
+  <w:abstractNum w:abstractNumId="10">
     <w:nsid w:val="40623476"/>
     <w:multiLevelType w:val="multilevel"/>
     <w:tmpl w:val="8CECC0D2"/>
@@ -17797,7 +17756,156 @@
       </w:rPr>
     </w:lvl>
   </w:abstractNum>
-  <w:abstractNum w:abstractNumId="10">
+  <w:abstractNum w:abstractNumId="11">
+    <w:nsid w:val="456E5CE3"/>
+    <w:multiLevelType w:val="multilevel"/>
+    <w:tmpl w:val="74C413F4"/>
+    <w:lvl w:ilvl="0">
+      <w:start w:val="1"/>
+      <w:numFmt w:val="bullet"/>
+      <w:lvlText w:val=""/>
+      <w:lvlJc w:val="left"/>
+      <w:pPr>
+        <w:tabs>
+          <w:tab w:val="num" w:pos="720"/>
+        </w:tabs>
+        <w:ind w:left="720" w:hanging="360"/>
+      </w:pPr>
+      <w:rPr>
+        <w:rFonts w:ascii="Symbol" w:hAnsi="Symbol" w:hint="default"/>
+        <w:sz w:val="20"/>
+      </w:rPr>
+    </w:lvl>
+    <w:lvl w:ilvl="1" w:tentative="1">
+      <w:start w:val="1"/>
+      <w:numFmt w:val="bullet"/>
+      <w:lvlText w:val="o"/>
+      <w:lvlJc w:val="left"/>
+      <w:pPr>
+        <w:tabs>
+          <w:tab w:val="num" w:pos="1440"/>
+        </w:tabs>
+        <w:ind w:left="1440" w:hanging="360"/>
+      </w:pPr>
+      <w:rPr>
+        <w:rFonts w:ascii="Courier New" w:hAnsi="Courier New" w:hint="default"/>
+        <w:sz w:val="20"/>
+      </w:rPr>
+    </w:lvl>
+    <w:lvl w:ilvl="2" w:tentative="1">
+      <w:start w:val="1"/>
+      <w:numFmt w:val="bullet"/>
+      <w:lvlText w:val=""/>
+      <w:lvlJc w:val="left"/>
+      <w:pPr>
+        <w:tabs>
+          <w:tab w:val="num" w:pos="2160"/>
+        </w:tabs>
+        <w:ind w:left="2160" w:hanging="360"/>
+      </w:pPr>
+      <w:rPr>
+        <w:rFonts w:ascii="Wingdings" w:hAnsi="Wingdings" w:hint="default"/>
+        <w:sz w:val="20"/>
+      </w:rPr>
+    </w:lvl>
+    <w:lvl w:ilvl="3" w:tentative="1">
+      <w:start w:val="1"/>
+      <w:numFmt w:val="bullet"/>
+      <w:lvlText w:val=""/>
+      <w:lvlJc w:val="left"/>
+      <w:pPr>
+        <w:tabs>
+          <w:tab w:val="num" w:pos="2880"/>
+        </w:tabs>
+        <w:ind w:left="2880" w:hanging="360"/>
+      </w:pPr>
+      <w:rPr>
+        <w:rFonts w:ascii="Wingdings" w:hAnsi="Wingdings" w:hint="default"/>
+        <w:sz w:val="20"/>
+      </w:rPr>
+    </w:lvl>
+    <w:lvl w:ilvl="4" w:tentative="1">
+      <w:start w:val="1"/>
+      <w:numFmt w:val="bullet"/>
+      <w:lvlText w:val=""/>
+      <w:lvlJc w:val="left"/>
+      <w:pPr>
+        <w:tabs>
+          <w:tab w:val="num" w:pos="3600"/>
+        </w:tabs>
+        <w:ind w:left="3600" w:hanging="360"/>
+      </w:pPr>
+      <w:rPr>
+        <w:rFonts w:ascii="Wingdings" w:hAnsi="Wingdings" w:hint="default"/>
+        <w:sz w:val="20"/>
+      </w:rPr>
+    </w:lvl>
+    <w:lvl w:ilvl="5" w:tentative="1">
+      <w:start w:val="1"/>
+      <w:numFmt w:val="bullet"/>
+      <w:lvlText w:val=""/>
+      <w:lvlJc w:val="left"/>
+      <w:pPr>
+        <w:tabs>
+          <w:tab w:val="num" w:pos="4320"/>
+        </w:tabs>
+        <w:ind w:left="4320" w:hanging="360"/>
+      </w:pPr>
+      <w:rPr>
+        <w:rFonts w:ascii="Wingdings" w:hAnsi="Wingdings" w:hint="default"/>
+        <w:sz w:val="20"/>
+      </w:rPr>
+    </w:lvl>
+    <w:lvl w:ilvl="6" w:tentative="1">
+      <w:start w:val="1"/>
+      <w:numFmt w:val="bullet"/>
+      <w:lvlText w:val=""/>
+      <w:lvlJc w:val="left"/>
+      <w:pPr>
+        <w:tabs>
+          <w:tab w:val="num" w:pos="5040"/>
+        </w:tabs>
+        <w:ind w:left="5040" w:hanging="360"/>
+      </w:pPr>
+      <w:rPr>
+        <w:rFonts w:ascii="Wingdings" w:hAnsi="Wingdings" w:hint="default"/>
+        <w:sz w:val="20"/>
+      </w:rPr>
+    </w:lvl>
+    <w:lvl w:ilvl="7" w:tentative="1">
+      <w:start w:val="1"/>
+      <w:numFmt w:val="bullet"/>
+      <w:lvlText w:val=""/>
+      <w:lvlJc w:val="left"/>
+      <w:pPr>
+        <w:tabs>
+          <w:tab w:val="num" w:pos="5760"/>
+        </w:tabs>
+        <w:ind w:left="5760" w:hanging="360"/>
+      </w:pPr>
+      <w:rPr>
+        <w:rFonts w:ascii="Wingdings" w:hAnsi="Wingdings" w:hint="default"/>
+        <w:sz w:val="20"/>
+      </w:rPr>
+    </w:lvl>
+    <w:lvl w:ilvl="8" w:tentative="1">
+      <w:start w:val="1"/>
+      <w:numFmt w:val="bullet"/>
+      <w:lvlText w:val=""/>
+      <w:lvlJc w:val="left"/>
+      <w:pPr>
+        <w:tabs>
+          <w:tab w:val="num" w:pos="6480"/>
+        </w:tabs>
+        <w:ind w:left="6480" w:hanging="360"/>
+      </w:pPr>
+      <w:rPr>
+        <w:rFonts w:ascii="Wingdings" w:hAnsi="Wingdings" w:hint="default"/>
+        <w:sz w:val="20"/>
+      </w:rPr>
+    </w:lvl>
+  </w:abstractNum>
+  <w:abstractNum w:abstractNumId="12">
     <w:nsid w:val="4E2077F7"/>
     <w:multiLevelType w:val="multilevel"/>
     <w:tmpl w:val="3B56DC52"/>
@@ -17918,7 +18026,7 @@
       </w:rPr>
     </w:lvl>
   </w:abstractNum>
-  <w:abstractNum w:abstractNumId="11">
+  <w:abstractNum w:abstractNumId="13">
     <w:nsid w:val="54BF6AF1"/>
     <w:multiLevelType w:val="multilevel"/>
     <w:tmpl w:val="FDCC130E"/>
@@ -18031,7 +18139,7 @@
       </w:rPr>
     </w:lvl>
   </w:abstractNum>
-  <w:abstractNum w:abstractNumId="12">
+  <w:abstractNum w:abstractNumId="14">
     <w:nsid w:val="57180820"/>
     <w:multiLevelType w:val="hybridMultilevel"/>
     <w:tmpl w:val="E1841E08"/>
@@ -18144,7 +18252,7 @@
       </w:rPr>
     </w:lvl>
   </w:abstractNum>
-  <w:abstractNum w:abstractNumId="13">
+  <w:abstractNum w:abstractNumId="15">
     <w:nsid w:val="5FF32C2A"/>
     <w:multiLevelType w:val="hybridMultilevel"/>
     <w:tmpl w:val="F9D64AA4"/>
@@ -18233,7 +18341,7 @@
       </w:pPr>
     </w:lvl>
   </w:abstractNum>
-  <w:abstractNum w:abstractNumId="14">
+  <w:abstractNum w:abstractNumId="16">
     <w:nsid w:val="67770838"/>
     <w:multiLevelType w:val="multilevel"/>
     <w:tmpl w:val="D76282AE"/>
@@ -18436,7 +18544,7 @@
       </w:rPr>
     </w:lvl>
   </w:abstractNum>
-  <w:abstractNum w:abstractNumId="15">
+  <w:abstractNum w:abstractNumId="17">
     <w:nsid w:val="6B740AF5"/>
     <w:multiLevelType w:val="multilevel"/>
     <w:tmpl w:val="2CA65216"/>
@@ -18639,7 +18747,7 @@
       </w:rPr>
     </w:lvl>
   </w:abstractNum>
-  <w:abstractNum w:abstractNumId="16">
+  <w:abstractNum w:abstractNumId="18">
     <w:nsid w:val="6BE04AFB"/>
     <w:multiLevelType w:val="multilevel"/>
     <w:tmpl w:val="65607F40"/>
@@ -18842,7 +18950,7 @@
       </w:rPr>
     </w:lvl>
   </w:abstractNum>
-  <w:abstractNum w:abstractNumId="17">
+  <w:abstractNum w:abstractNumId="19">
     <w:nsid w:val="741A4C8D"/>
     <w:multiLevelType w:val="multilevel"/>
     <w:tmpl w:val="00424748"/>
@@ -18955,7 +19063,7 @@
       </w:rPr>
     </w:lvl>
   </w:abstractNum>
-  <w:abstractNum w:abstractNumId="18">
+  <w:abstractNum w:abstractNumId="20">
     <w:nsid w:val="753551BF"/>
     <w:multiLevelType w:val="multilevel"/>
     <w:tmpl w:val="C792CA6C"/>
@@ -19159,61 +19267,67 @@
     </w:lvl>
   </w:abstractNum>
   <w:num w:numId="1">
-    <w:abstractNumId w:val="14"/>
+    <w:abstractNumId w:val="16"/>
   </w:num>
   <w:num w:numId="2">
-    <w:abstractNumId w:val="18"/>
+    <w:abstractNumId w:val="20"/>
   </w:num>
   <w:num w:numId="3">
     <w:abstractNumId w:val="0"/>
   </w:num>
   <w:num w:numId="4">
-    <w:abstractNumId w:val="16"/>
+    <w:abstractNumId w:val="18"/>
   </w:num>
   <w:num w:numId="5">
-    <w:abstractNumId w:val="2"/>
+    <w:abstractNumId w:val="3"/>
   </w:num>
   <w:num w:numId="6">
+    <w:abstractNumId w:val="10"/>
+  </w:num>
+  <w:num w:numId="7">
+    <w:abstractNumId w:val="17"/>
+  </w:num>
+  <w:num w:numId="8">
     <w:abstractNumId w:val="9"/>
   </w:num>
-  <w:num w:numId="7">
-    <w:abstractNumId w:val="15"/>
+  <w:num w:numId="9">
+    <w:abstractNumId w:val="6"/>
   </w:num>
-  <w:num w:numId="8">
+  <w:num w:numId="10">
+    <w:abstractNumId w:val="13"/>
+  </w:num>
+  <w:num w:numId="11">
     <w:abstractNumId w:val="8"/>
   </w:num>
-  <w:num w:numId="9">
+  <w:num w:numId="12">
+    <w:abstractNumId w:val="19"/>
+  </w:num>
+  <w:num w:numId="13">
     <w:abstractNumId w:val="5"/>
   </w:num>
-  <w:num w:numId="10">
-    <w:abstractNumId w:val="11"/>
-  </w:num>
-  <w:num w:numId="11">
-    <w:abstractNumId w:val="7"/>
-  </w:num>
-  <w:num w:numId="12">
-    <w:abstractNumId w:val="17"/>
-  </w:num>
-  <w:num w:numId="13">
-    <w:abstractNumId w:val="4"/>
-  </w:num>
   <w:num w:numId="14">
-    <w:abstractNumId w:val="12"/>
+    <w:abstractNumId w:val="14"/>
   </w:num>
   <w:num w:numId="15">
-    <w:abstractNumId w:val="3"/>
+    <w:abstractNumId w:val="4"/>
   </w:num>
   <w:num w:numId="16">
     <w:abstractNumId w:val="1"/>
   </w:num>
   <w:num w:numId="17">
-    <w:abstractNumId w:val="6"/>
+    <w:abstractNumId w:val="7"/>
   </w:num>
   <w:num w:numId="18">
-    <w:abstractNumId w:val="10"/>
+    <w:abstractNumId w:val="12"/>
   </w:num>
   <w:num w:numId="19">
-    <w:abstractNumId w:val="13"/>
+    <w:abstractNumId w:val="15"/>
+  </w:num>
+  <w:num w:numId="20">
+    <w:abstractNumId w:val="2"/>
+  </w:num>
+  <w:num w:numId="21">
+    <w:abstractNumId w:val="11"/>
   </w:num>
 </w:numbering>
 </file>
@@ -19840,6 +19954,35 @@
       <w:u w:val="single"/>
     </w:rPr>
   </w:style>
+  <w:style w:type="paragraph" w:styleId="NormalWeb">
+    <w:name w:val="Normal (Web)"/>
+    <w:basedOn w:val="Normal"/>
+    <w:uiPriority w:val="99"/>
+    <w:semiHidden/>
+    <w:unhideWhenUsed/>
+    <w:rsid w:val="00AA172B"/>
+    <w:pPr>
+      <w:spacing w:before="100" w:beforeAutospacing="1" w:after="100" w:afterAutospacing="1" w:line="240" w:lineRule="auto"/>
+      <w:ind w:left="0"/>
+    </w:pPr>
+    <w:rPr>
+      <w:rFonts w:ascii="Times New Roman" w:eastAsia="Times New Roman" w:hAnsi="Times New Roman" w:cs="Times New Roman"/>
+      <w:sz w:val="24"/>
+      <w:szCs w:val="24"/>
+      <w:lang w:val="en-US"/>
+    </w:rPr>
+  </w:style>
+  <w:style w:type="character" w:styleId="Strong">
+    <w:name w:val="Strong"/>
+    <w:basedOn w:val="DefaultParagraphFont"/>
+    <w:uiPriority w:val="22"/>
+    <w:qFormat/>
+    <w:rsid w:val="00AA172B"/>
+    <w:rPr>
+      <w:b/>
+      <w:bCs/>
+    </w:rPr>
+  </w:style>
 </w:styles>
 </file>
 

</xml_diff>

<commit_message>
Updated Margins in Report_DRAFT_2.docx
</commit_message>
<xml_diff>
--- a/Report/Report_DRAFT_2.docx
+++ b/Report/Report_DRAFT_2.docx
@@ -625,7 +625,7 @@
       <w:tblPr>
         <w:tblStyle w:val="a"/>
         <w:tblW w:w="5160" w:type="dxa"/>
-        <w:tblInd w:w="3250" w:type="dxa"/>
+        <w:tblInd w:w="2638" w:type="dxa"/>
         <w:tblBorders>
           <w:top w:val="single" w:sz="4" w:space="0" w:color="000000"/>
           <w:left w:val="single" w:sz="4" w:space="0" w:color="000000"/>
@@ -921,7 +921,16 @@
           <w:sz w:val="26"/>
           <w:szCs w:val="26"/>
         </w:rPr>
-        <w:t xml:space="preserve">Dr. </w:t>
+        <w:t>DR</w:t>
+      </w:r>
+      <w:r>
+        <w:rPr>
+          <w:rFonts w:ascii="Times New Roman" w:eastAsia="Times" w:hAnsi="Times New Roman" w:cs="Times New Roman"/>
+          <w:b/>
+          <w:sz w:val="26"/>
+          <w:szCs w:val="26"/>
+        </w:rPr>
+        <w:t xml:space="preserve">. </w:t>
       </w:r>
       <w:proofErr w:type="spellStart"/>
       <w:r>
@@ -3894,7 +3903,19 @@
         <w:rPr>
           <w:sz w:val="28"/>
         </w:rPr>
-        <w:t>: We are deeply intrigued by the potential of Artificial Intelligence and Machine Learning to transform everyday problems into innovative solutions. This project serves as an opportunity to dive into the world of AI, gaining hands-on experience in computer vision, object detection, and adaptive control algorithms.</w:t>
+        <w:t>: We are deeply intrigued by the potential of Artificial Intelligence and Machine Learning to transform everyday problems into innovative solutions. This project serves as an opportunity to dive into the world of AI, gaining hands-on experience in com</w:t>
+      </w:r>
+      <w:r>
+        <w:rPr>
+          <w:sz w:val="28"/>
+        </w:rPr>
+        <w:t xml:space="preserve">puter vision, object detection </w:t>
+      </w:r>
+      <w:r>
+        <w:rPr>
+          <w:sz w:val="28"/>
+        </w:rPr>
+        <w:t>algorithms.</w:t>
       </w:r>
     </w:p>
     <w:p>
@@ -4194,6 +4215,7 @@
           <w:sz w:val="32"/>
           <w:szCs w:val="30"/>
         </w:rPr>
+        <w:lastRenderedPageBreak/>
         <w:t xml:space="preserve">1.4 </w:t>
       </w:r>
       <w:r>
@@ -4616,6 +4638,32 @@
     </w:p>
     <w:p>
       <w:pPr>
+        <w:pStyle w:val="ListParagraph"/>
+        <w:rPr>
+          <w:rFonts w:ascii="Times New Roman" w:eastAsia="Times" w:hAnsi="Times New Roman" w:cs="Times New Roman"/>
+          <w:sz w:val="28"/>
+          <w:szCs w:val="28"/>
+        </w:rPr>
+      </w:pPr>
+      <w:bookmarkStart w:id="9" w:name="_GoBack"/>
+      <w:bookmarkEnd w:id="9"/>
+    </w:p>
+    <w:p>
+      <w:pPr>
+        <w:pStyle w:val="ListParagraph"/>
+        <w:widowControl w:val="0"/>
+        <w:spacing w:before="0" w:line="240" w:lineRule="auto"/>
+        <w:ind w:left="1440" w:right="660"/>
+        <w:jc w:val="both"/>
+        <w:rPr>
+          <w:rFonts w:ascii="Times New Roman" w:eastAsia="Times" w:hAnsi="Times New Roman" w:cs="Times New Roman"/>
+          <w:sz w:val="28"/>
+          <w:szCs w:val="28"/>
+        </w:rPr>
+      </w:pPr>
+    </w:p>
+    <w:p>
+      <w:pPr>
         <w:widowControl w:val="0"/>
         <w:spacing w:before="0" w:line="240" w:lineRule="auto"/>
         <w:ind w:left="0" w:right="930"/>
@@ -4633,7 +4681,6 @@
           <w:sz w:val="36"/>
           <w:szCs w:val="36"/>
         </w:rPr>
-        <w:lastRenderedPageBreak/>
         <w:t xml:space="preserve">CHAPTER 2: </w:t>
       </w:r>
       <w:r>
@@ -4736,8 +4783,6 @@
         </w:rPr>
         <w:t xml:space="preserve"> Traffic congestion is a persistent issue in urban areas due to fixed signal timings that fail to accommodate varying traffic patterns. Conventional signal timing methods result in traffic jams, delays, accidents, and increased pollution. To address these issues, a dynamic approach to signal control is imperative.</w:t>
       </w:r>
-      <w:bookmarkStart w:id="9" w:name="_GoBack"/>
-      <w:bookmarkEnd w:id="9"/>
     </w:p>
     <w:p>
       <w:pPr>
@@ -4984,7 +5029,6 @@
           <w:sz w:val="32"/>
           <w:szCs w:val="34"/>
         </w:rPr>
-        <w:lastRenderedPageBreak/>
         <w:t xml:space="preserve">2.1 </w:t>
       </w:r>
       <w:r>
@@ -6085,6 +6129,7 @@
           <w:sz w:val="24"/>
           <w:szCs w:val="24"/>
         </w:rPr>
+        <w:lastRenderedPageBreak/>
         <w:t>8. Start Loop</w:t>
       </w:r>
     </w:p>
@@ -6117,7 +6162,6 @@
           <w:sz w:val="24"/>
           <w:szCs w:val="24"/>
         </w:rPr>
-        <w:lastRenderedPageBreak/>
         <w:t xml:space="preserve">     </w:t>
       </w:r>
       <w:r>
@@ -7049,7 +7093,6 @@
           <w:szCs w:val="32"/>
           <w:lang w:val="en-US"/>
         </w:rPr>
-        <w:lastRenderedPageBreak/>
         <w:drawing>
           <wp:anchor distT="0" distB="0" distL="114300" distR="114300" simplePos="0" relativeHeight="251665408" behindDoc="1" locked="0" layoutInCell="1" allowOverlap="1" wp14:anchorId="7B80FE81" wp14:editId="1EB09C57">
             <wp:simplePos x="0" y="0"/>
@@ -7719,6 +7762,7 @@
           <w:sz w:val="32"/>
           <w:szCs w:val="32"/>
         </w:rPr>
+        <w:lastRenderedPageBreak/>
         <w:t>2.3 IMPLEMENTATION</w:t>
       </w:r>
     </w:p>
@@ -11260,6 +11304,7 @@
           <w:szCs w:val="32"/>
           <w:lang w:val="en-US"/>
         </w:rPr>
+        <w:lastRenderedPageBreak/>
         <w:t>Arduino</w:t>
       </w:r>
       <w:r>
@@ -13012,7 +13057,6 @@
           <w:sz w:val="32"/>
           <w:szCs w:val="34"/>
         </w:rPr>
-        <w:lastRenderedPageBreak/>
         <w:t xml:space="preserve">2.4 </w:t>
       </w:r>
       <w:r>
@@ -13653,6 +13697,7 @@
           <w:sz w:val="28"/>
           <w:szCs w:val="30"/>
         </w:rPr>
+        <w:lastRenderedPageBreak/>
         <w:t>3.  LED LIGHTS</w:t>
       </w:r>
     </w:p>
@@ -14161,7 +14206,6 @@
           <w:sz w:val="30"/>
           <w:szCs w:val="30"/>
         </w:rPr>
-        <w:lastRenderedPageBreak/>
         <w:t>5.   WEB CAMERA</w:t>
       </w:r>
     </w:p>
@@ -14759,6 +14803,7 @@
           <w:sz w:val="32"/>
           <w:szCs w:val="32"/>
         </w:rPr>
+        <w:lastRenderedPageBreak/>
         <w:t xml:space="preserve">CHAPTER 3. </w:t>
       </w:r>
       <w:r>
@@ -15208,6 +15253,7 @@
           <w:sz w:val="32"/>
           <w:szCs w:val="32"/>
         </w:rPr>
+        <w:lastRenderedPageBreak/>
         <w:t>3.2</w:t>
       </w:r>
       <w:r>
@@ -15803,7 +15849,6 @@
           <w:sz w:val="34"/>
           <w:szCs w:val="34"/>
         </w:rPr>
-        <w:lastRenderedPageBreak/>
         <w:t>REFERENCES</w:t>
       </w:r>
     </w:p>

</xml_diff>

<commit_message>
Seperated Cover and Main content of the report
</commit_message>
<xml_diff>
--- a/Report/Report_DRAFT_2.docx
+++ b/Report/Report_DRAFT_2.docx
@@ -4,3364 +4,8 @@
   <w:body>
     <w:p>
       <w:pPr>
-        <w:ind w:left="0"/>
-        <w:rPr>
-          <w:rFonts w:ascii="Times New Roman" w:hAnsi="Times New Roman" w:cs="Times New Roman"/>
-        </w:rPr>
-      </w:pPr>
-    </w:p>
-    <w:p>
-      <w:pPr>
-        <w:pStyle w:val="Title"/>
-        <w:pBdr>
-          <w:top w:val="nil"/>
-          <w:left w:val="nil"/>
-          <w:bottom w:val="nil"/>
-          <w:right w:val="nil"/>
-          <w:between w:val="nil"/>
-        </w:pBdr>
-        <w:ind w:right="-600" w:firstLine="0"/>
-        <w:jc w:val="center"/>
-        <w:rPr>
-          <w:rFonts w:ascii="Times New Roman" w:eastAsia="Times" w:hAnsi="Times New Roman" w:cs="Times New Roman"/>
-          <w:b/>
-          <w:sz w:val="40"/>
-          <w:szCs w:val="44"/>
-        </w:rPr>
-      </w:pPr>
-      <w:bookmarkStart w:id="0" w:name="_mbjsiz6n6jlo" w:colFirst="0" w:colLast="0"/>
-      <w:bookmarkEnd w:id="0"/>
-      <w:r>
-        <w:rPr>
-          <w:rFonts w:ascii="Times New Roman" w:eastAsia="Times" w:hAnsi="Times New Roman" w:cs="Times New Roman"/>
-          <w:b/>
-          <w:sz w:val="40"/>
-          <w:szCs w:val="44"/>
-        </w:rPr>
-        <w:t xml:space="preserve"> </w:t>
-      </w:r>
-      <w:proofErr w:type="spellStart"/>
-      <w:r>
-        <w:rPr>
-          <w:rFonts w:ascii="Times New Roman" w:eastAsia="Times" w:hAnsi="Times New Roman" w:cs="Times New Roman"/>
-          <w:b/>
-          <w:sz w:val="40"/>
-          <w:szCs w:val="44"/>
-        </w:rPr>
-        <w:t>Visvesvaraya</w:t>
-      </w:r>
-      <w:proofErr w:type="spellEnd"/>
-      <w:r>
-        <w:rPr>
-          <w:rFonts w:ascii="Times New Roman" w:eastAsia="Times" w:hAnsi="Times New Roman" w:cs="Times New Roman"/>
-          <w:b/>
-          <w:sz w:val="40"/>
-          <w:szCs w:val="44"/>
-        </w:rPr>
-        <w:t xml:space="preserve"> Technological University</w:t>
-      </w:r>
-    </w:p>
-    <w:p>
-      <w:pPr>
-        <w:pStyle w:val="Subtitle"/>
-        <w:pBdr>
-          <w:top w:val="nil"/>
-          <w:left w:val="nil"/>
-          <w:bottom w:val="nil"/>
-          <w:right w:val="nil"/>
-          <w:between w:val="nil"/>
-        </w:pBdr>
-        <w:ind w:right="-600"/>
-        <w:jc w:val="center"/>
-        <w:rPr>
-          <w:rFonts w:ascii="Times New Roman" w:eastAsia="Times" w:hAnsi="Times New Roman" w:cs="Times New Roman"/>
-          <w:color w:val="000000"/>
-          <w:sz w:val="32"/>
-          <w:szCs w:val="44"/>
-        </w:rPr>
-      </w:pPr>
-      <w:bookmarkStart w:id="1" w:name="_vb8p0lepu9vn" w:colFirst="0" w:colLast="0"/>
-      <w:bookmarkEnd w:id="1"/>
-      <w:proofErr w:type="spellStart"/>
-      <w:r>
-        <w:rPr>
-          <w:rFonts w:ascii="Times New Roman" w:eastAsia="Times" w:hAnsi="Times New Roman" w:cs="Times New Roman"/>
-          <w:color w:val="000000"/>
-          <w:sz w:val="32"/>
-          <w:szCs w:val="44"/>
-        </w:rPr>
-        <w:t>Belagavi</w:t>
-      </w:r>
-      <w:proofErr w:type="spellEnd"/>
-      <w:r>
-        <w:rPr>
-          <w:rFonts w:ascii="Times New Roman" w:eastAsia="Times" w:hAnsi="Times New Roman" w:cs="Times New Roman"/>
-          <w:color w:val="000000"/>
-          <w:sz w:val="32"/>
-          <w:szCs w:val="44"/>
-        </w:rPr>
-        <w:t>,</w:t>
-      </w:r>
-      <w:r>
-        <w:rPr>
-          <w:rFonts w:ascii="Times New Roman" w:eastAsia="Times" w:hAnsi="Times New Roman" w:cs="Times New Roman"/>
-          <w:color w:val="000000"/>
-          <w:sz w:val="32"/>
-          <w:szCs w:val="44"/>
-        </w:rPr>
-        <w:t xml:space="preserve"> </w:t>
-      </w:r>
-      <w:r>
-        <w:rPr>
-          <w:rFonts w:ascii="Times New Roman" w:eastAsia="Times" w:hAnsi="Times New Roman" w:cs="Times New Roman"/>
-          <w:color w:val="000000"/>
-          <w:sz w:val="32"/>
-          <w:szCs w:val="44"/>
-        </w:rPr>
-        <w:t>Karnataka- 590014</w:t>
-      </w:r>
-    </w:p>
-    <w:p>
-      <w:pPr>
-        <w:rPr>
-          <w:rFonts w:ascii="Times New Roman" w:hAnsi="Times New Roman" w:cs="Times New Roman"/>
-        </w:rPr>
-      </w:pPr>
-      <w:r>
-        <w:rPr>
-          <w:rFonts w:ascii="Times New Roman" w:eastAsia="Times" w:hAnsi="Times New Roman" w:cs="Times New Roman"/>
-          <w:b/>
-          <w:noProof/>
-          <w:lang w:val="en-US"/>
-        </w:rPr>
-        <w:drawing>
-          <wp:anchor distT="0" distB="0" distL="114300" distR="114300" simplePos="0" relativeHeight="251664384" behindDoc="1" locked="0" layoutInCell="1" allowOverlap="1" wp14:anchorId="39EEBB55" wp14:editId="16957456">
-            <wp:simplePos x="0" y="0"/>
-            <wp:positionH relativeFrom="column">
-              <wp:posOffset>2876550</wp:posOffset>
-            </wp:positionH>
-            <wp:positionV relativeFrom="paragraph">
-              <wp:posOffset>272415</wp:posOffset>
-            </wp:positionV>
-            <wp:extent cx="1268250" cy="1268250"/>
-            <wp:effectExtent l="0" t="0" r="8255" b="8255"/>
-            <wp:wrapNone/>
-            <wp:docPr id="5" name="image6.png"/>
-            <wp:cNvGraphicFramePr/>
-            <a:graphic xmlns:a="http://schemas.openxmlformats.org/drawingml/2006/main">
-              <a:graphicData uri="http://schemas.openxmlformats.org/drawingml/2006/picture">
-                <pic:pic xmlns:pic="http://schemas.openxmlformats.org/drawingml/2006/picture">
-                  <pic:nvPicPr>
-                    <pic:cNvPr id="0" name="image6.png"/>
-                    <pic:cNvPicPr preferRelativeResize="0"/>
-                  </pic:nvPicPr>
-                  <pic:blipFill>
-                    <a:blip r:embed="rId7" cstate="print">
-                      <a:extLst>
-                        <a:ext uri="{28A0092B-C50C-407E-A947-70E740481C1C}">
-                          <a14:useLocalDpi xmlns:a14="http://schemas.microsoft.com/office/drawing/2010/main" val="0"/>
-                        </a:ext>
-                      </a:extLst>
-                    </a:blip>
-                    <a:srcRect/>
-                    <a:stretch>
-                      <a:fillRect/>
-                    </a:stretch>
-                  </pic:blipFill>
-                  <pic:spPr>
-                    <a:xfrm>
-                      <a:off x="0" y="0"/>
-                      <a:ext cx="1268250" cy="1268250"/>
-                    </a:xfrm>
-                    <a:prstGeom prst="rect">
-                      <a:avLst/>
-                    </a:prstGeom>
-                    <a:ln/>
-                  </pic:spPr>
-                </pic:pic>
-              </a:graphicData>
-            </a:graphic>
-          </wp:anchor>
-        </w:drawing>
-      </w:r>
-    </w:p>
-    <w:p>
-      <w:pPr>
-        <w:pStyle w:val="Heading1"/>
-        <w:pBdr>
-          <w:top w:val="nil"/>
-          <w:left w:val="nil"/>
-          <w:bottom w:val="nil"/>
-          <w:right w:val="nil"/>
-          <w:between w:val="nil"/>
-        </w:pBdr>
-        <w:spacing w:before="120"/>
-        <w:ind w:right="-600"/>
-        <w:jc w:val="center"/>
-        <w:rPr>
-          <w:rFonts w:ascii="Times New Roman" w:eastAsia="Times" w:hAnsi="Times New Roman" w:cs="Times New Roman"/>
-        </w:rPr>
-      </w:pPr>
-      <w:bookmarkStart w:id="2" w:name="_vydniszftb1n" w:colFirst="0" w:colLast="0"/>
-      <w:bookmarkEnd w:id="2"/>
-    </w:p>
-    <w:p>
-      <w:pPr>
-        <w:pStyle w:val="Heading2"/>
-        <w:keepLines/>
-        <w:pBdr>
-          <w:top w:val="nil"/>
-          <w:left w:val="nil"/>
-          <w:bottom w:val="nil"/>
-          <w:right w:val="nil"/>
-          <w:between w:val="nil"/>
-        </w:pBdr>
-        <w:spacing w:before="0"/>
-        <w:ind w:right="-600"/>
-        <w:jc w:val="center"/>
-        <w:rPr>
-          <w:rFonts w:ascii="Times New Roman" w:eastAsia="Times" w:hAnsi="Times New Roman" w:cs="Times New Roman"/>
-          <w:sz w:val="28"/>
-          <w:szCs w:val="28"/>
-        </w:rPr>
-      </w:pPr>
-      <w:bookmarkStart w:id="3" w:name="_la5jp5tnimjw" w:colFirst="0" w:colLast="0"/>
-      <w:bookmarkEnd w:id="3"/>
-    </w:p>
-    <w:p>
-      <w:pPr>
-        <w:pStyle w:val="Heading2"/>
-        <w:keepLines/>
-        <w:pBdr>
-          <w:top w:val="nil"/>
-          <w:left w:val="nil"/>
-          <w:bottom w:val="nil"/>
-          <w:right w:val="nil"/>
-          <w:between w:val="nil"/>
-        </w:pBdr>
-        <w:spacing w:before="0"/>
-        <w:ind w:right="-600"/>
-        <w:jc w:val="center"/>
-        <w:rPr>
-          <w:rFonts w:ascii="Times New Roman" w:eastAsia="Times" w:hAnsi="Times New Roman" w:cs="Times New Roman"/>
-          <w:sz w:val="28"/>
-          <w:szCs w:val="28"/>
-        </w:rPr>
-      </w:pPr>
-    </w:p>
-    <w:p>
-      <w:pPr>
-        <w:pStyle w:val="Heading2"/>
-        <w:keepLines/>
-        <w:pBdr>
-          <w:top w:val="nil"/>
-          <w:left w:val="nil"/>
-          <w:bottom w:val="nil"/>
-          <w:right w:val="nil"/>
-          <w:between w:val="nil"/>
-        </w:pBdr>
-        <w:spacing w:before="0"/>
-        <w:ind w:right="-600"/>
-        <w:jc w:val="center"/>
-        <w:rPr>
-          <w:rFonts w:ascii="Times New Roman" w:eastAsia="Times" w:hAnsi="Times New Roman" w:cs="Times New Roman"/>
-          <w:sz w:val="28"/>
-          <w:szCs w:val="28"/>
-        </w:rPr>
-      </w:pPr>
-    </w:p>
-    <w:p>
-      <w:pPr>
-        <w:pStyle w:val="Heading2"/>
-        <w:keepLines/>
-        <w:pBdr>
-          <w:top w:val="nil"/>
-          <w:left w:val="nil"/>
-          <w:bottom w:val="nil"/>
-          <w:right w:val="nil"/>
-          <w:between w:val="nil"/>
-        </w:pBdr>
-        <w:spacing w:before="0"/>
-        <w:ind w:right="-600"/>
-        <w:jc w:val="center"/>
-        <w:rPr>
-          <w:rFonts w:ascii="Times New Roman" w:eastAsia="Times" w:hAnsi="Times New Roman" w:cs="Times New Roman"/>
-          <w:sz w:val="28"/>
-          <w:szCs w:val="28"/>
-        </w:rPr>
-      </w:pPr>
-    </w:p>
-    <w:p>
-      <w:pPr>
-        <w:pStyle w:val="Heading2"/>
-        <w:keepLines/>
-        <w:pBdr>
-          <w:top w:val="nil"/>
-          <w:left w:val="nil"/>
-          <w:bottom w:val="nil"/>
-          <w:right w:val="nil"/>
-          <w:between w:val="nil"/>
-        </w:pBdr>
-        <w:spacing w:before="0"/>
-        <w:ind w:right="-600"/>
-        <w:jc w:val="center"/>
-        <w:rPr>
-          <w:rFonts w:ascii="Times New Roman" w:eastAsia="Times" w:hAnsi="Times New Roman" w:cs="Times New Roman"/>
-          <w:sz w:val="28"/>
-          <w:szCs w:val="28"/>
-        </w:rPr>
-      </w:pPr>
-    </w:p>
-    <w:p>
-      <w:pPr>
-        <w:pStyle w:val="Heading2"/>
-        <w:keepLines/>
-        <w:pBdr>
-          <w:top w:val="nil"/>
-          <w:left w:val="nil"/>
-          <w:bottom w:val="nil"/>
-          <w:right w:val="nil"/>
-          <w:between w:val="nil"/>
-        </w:pBdr>
-        <w:spacing w:before="0"/>
-        <w:ind w:right="-600"/>
-        <w:jc w:val="center"/>
-        <w:rPr>
-          <w:rFonts w:ascii="Times New Roman" w:eastAsia="Times" w:hAnsi="Times New Roman" w:cs="Times New Roman"/>
-          <w:sz w:val="28"/>
-          <w:szCs w:val="28"/>
-        </w:rPr>
-      </w:pPr>
-      <w:r>
-        <w:rPr>
-          <w:rFonts w:ascii="Times New Roman" w:eastAsia="Times" w:hAnsi="Times New Roman" w:cs="Times New Roman"/>
-          <w:sz w:val="28"/>
-          <w:szCs w:val="28"/>
-        </w:rPr>
-        <w:t>A Mini-Project Progress Report</w:t>
-      </w:r>
-    </w:p>
-    <w:p>
-      <w:pPr>
-        <w:pStyle w:val="Heading2"/>
-        <w:keepLines/>
-        <w:pBdr>
-          <w:top w:val="nil"/>
-          <w:left w:val="nil"/>
-          <w:bottom w:val="nil"/>
-          <w:right w:val="nil"/>
-          <w:between w:val="nil"/>
-        </w:pBdr>
-        <w:spacing w:before="0"/>
-        <w:ind w:right="-600"/>
-        <w:jc w:val="center"/>
-        <w:rPr>
-          <w:rFonts w:ascii="Times New Roman" w:eastAsia="Times" w:hAnsi="Times New Roman" w:cs="Times New Roman"/>
-          <w:sz w:val="24"/>
-          <w:szCs w:val="24"/>
-        </w:rPr>
-      </w:pPr>
-      <w:bookmarkStart w:id="4" w:name="_xpq06s28lr" w:colFirst="0" w:colLast="0"/>
-      <w:bookmarkEnd w:id="4"/>
-      <w:r>
-        <w:rPr>
-          <w:rFonts w:ascii="Times New Roman" w:eastAsia="Times" w:hAnsi="Times New Roman" w:cs="Times New Roman"/>
-          <w:sz w:val="24"/>
-          <w:szCs w:val="24"/>
-        </w:rPr>
-        <w:t xml:space="preserve">On </w:t>
-      </w:r>
-    </w:p>
-    <w:p>
-      <w:pPr>
-        <w:pStyle w:val="Heading2"/>
-        <w:keepNext/>
-        <w:keepLines/>
-        <w:pBdr>
-          <w:top w:val="nil"/>
-          <w:left w:val="nil"/>
-          <w:bottom w:val="nil"/>
-          <w:right w:val="nil"/>
-          <w:between w:val="nil"/>
-        </w:pBdr>
-        <w:spacing w:before="0"/>
-        <w:ind w:right="-600"/>
-        <w:jc w:val="center"/>
-        <w:rPr>
-          <w:rFonts w:ascii="Times New Roman" w:eastAsia="Times" w:hAnsi="Times New Roman" w:cs="Times New Roman"/>
-          <w:sz w:val="32"/>
-          <w:szCs w:val="32"/>
-        </w:rPr>
-      </w:pPr>
-      <w:bookmarkStart w:id="5" w:name="_everv8tpe2xn" w:colFirst="0" w:colLast="0"/>
-      <w:bookmarkEnd w:id="5"/>
-      <w:r>
-        <w:rPr>
-          <w:rFonts w:ascii="Times New Roman" w:eastAsia="Times" w:hAnsi="Times New Roman" w:cs="Times New Roman"/>
-          <w:sz w:val="30"/>
-          <w:szCs w:val="30"/>
-        </w:rPr>
-        <w:t xml:space="preserve">“Solution to Traffic Problem in Congested Area” </w:t>
-      </w:r>
-    </w:p>
-    <w:p>
-      <w:pPr>
-        <w:pStyle w:val="Heading2"/>
-        <w:keepNext/>
-        <w:keepLines/>
-        <w:pBdr>
-          <w:top w:val="nil"/>
-          <w:left w:val="nil"/>
-          <w:bottom w:val="nil"/>
-          <w:right w:val="nil"/>
-          <w:between w:val="nil"/>
-        </w:pBdr>
-        <w:spacing w:before="0"/>
-        <w:ind w:right="-600"/>
-        <w:jc w:val="center"/>
-        <w:rPr>
-          <w:rFonts w:ascii="Times New Roman" w:eastAsia="Times" w:hAnsi="Times New Roman" w:cs="Times New Roman"/>
-          <w:sz w:val="32"/>
-          <w:szCs w:val="32"/>
-        </w:rPr>
-      </w:pPr>
-      <w:bookmarkStart w:id="6" w:name="_klu905jvq1vp" w:colFirst="0" w:colLast="0"/>
-      <w:bookmarkEnd w:id="6"/>
-    </w:p>
-    <w:p>
-      <w:pPr>
-        <w:pStyle w:val="Heading2"/>
-        <w:keepNext/>
-        <w:keepLines/>
-        <w:pBdr>
-          <w:top w:val="nil"/>
-          <w:left w:val="nil"/>
-          <w:bottom w:val="nil"/>
-          <w:right w:val="nil"/>
-          <w:between w:val="nil"/>
-        </w:pBdr>
-        <w:spacing w:before="0"/>
-        <w:ind w:right="-600"/>
-        <w:jc w:val="center"/>
-        <w:rPr>
-          <w:rFonts w:ascii="Times New Roman" w:eastAsia="Times" w:hAnsi="Times New Roman" w:cs="Times New Roman"/>
-        </w:rPr>
-      </w:pPr>
-      <w:bookmarkStart w:id="7" w:name="_9f7i82ebn381" w:colFirst="0" w:colLast="0"/>
-      <w:bookmarkEnd w:id="7"/>
-      <w:r>
-        <w:rPr>
-          <w:rFonts w:ascii="Times New Roman" w:eastAsia="Times" w:hAnsi="Times New Roman" w:cs="Times New Roman"/>
-          <w:b w:val="0"/>
-        </w:rPr>
-        <w:t>Submitted in partial fulfillment of the requirements for the award of the Degree</w:t>
-      </w:r>
-      <w:r>
-        <w:rPr>
-          <w:rFonts w:ascii="Times New Roman" w:eastAsia="Times" w:hAnsi="Times New Roman" w:cs="Times New Roman"/>
-        </w:rPr>
-        <w:t xml:space="preserve"> </w:t>
-      </w:r>
-    </w:p>
-    <w:p>
-      <w:pPr>
-        <w:pStyle w:val="Heading2"/>
-        <w:keepNext/>
-        <w:keepLines/>
-        <w:pBdr>
-          <w:top w:val="nil"/>
-          <w:left w:val="nil"/>
-          <w:bottom w:val="nil"/>
-          <w:right w:val="nil"/>
-          <w:between w:val="nil"/>
-        </w:pBdr>
-        <w:spacing w:before="0"/>
-        <w:ind w:right="-600"/>
-        <w:jc w:val="center"/>
-        <w:rPr>
-          <w:rFonts w:ascii="Times New Roman" w:eastAsia="Times" w:hAnsi="Times New Roman" w:cs="Times New Roman"/>
-          <w:b w:val="0"/>
-        </w:rPr>
-      </w:pPr>
-      <w:bookmarkStart w:id="8" w:name="_ryyl1a50w6zn" w:colFirst="0" w:colLast="0"/>
-      <w:bookmarkEnd w:id="8"/>
-      <w:proofErr w:type="gramStart"/>
-      <w:r>
-        <w:rPr>
-          <w:rFonts w:ascii="Times New Roman" w:eastAsia="Times" w:hAnsi="Times New Roman" w:cs="Times New Roman"/>
-          <w:b w:val="0"/>
-        </w:rPr>
-        <w:t>o</w:t>
-      </w:r>
-      <w:r>
-        <w:rPr>
-          <w:rFonts w:ascii="Times New Roman" w:eastAsia="Times" w:hAnsi="Times New Roman" w:cs="Times New Roman"/>
-          <w:b w:val="0"/>
-        </w:rPr>
-        <w:t>f</w:t>
-      </w:r>
-      <w:proofErr w:type="gramEnd"/>
-    </w:p>
-    <w:p>
-      <w:pPr>
-        <w:spacing w:before="0" w:line="240" w:lineRule="auto"/>
-        <w:ind w:right="-600"/>
-        <w:jc w:val="center"/>
-        <w:rPr>
-          <w:rFonts w:ascii="Times New Roman" w:eastAsia="Times" w:hAnsi="Times New Roman" w:cs="Times New Roman"/>
-          <w:b/>
-          <w:sz w:val="26"/>
-          <w:szCs w:val="26"/>
-        </w:rPr>
-      </w:pPr>
-      <w:r>
-        <w:rPr>
-          <w:rFonts w:ascii="Times New Roman" w:eastAsia="Times" w:hAnsi="Times New Roman" w:cs="Times New Roman"/>
-          <w:b/>
-          <w:sz w:val="26"/>
-          <w:szCs w:val="26"/>
-        </w:rPr>
-        <w:t>BACHELOR OF ENGINEERING</w:t>
-      </w:r>
-    </w:p>
-    <w:p>
-      <w:pPr>
-        <w:spacing w:before="0" w:line="240" w:lineRule="auto"/>
-        <w:ind w:right="-600"/>
-        <w:jc w:val="center"/>
-        <w:rPr>
-          <w:rFonts w:ascii="Times New Roman" w:eastAsia="Times" w:hAnsi="Times New Roman" w:cs="Times New Roman"/>
-          <w:sz w:val="26"/>
-          <w:szCs w:val="26"/>
-        </w:rPr>
-      </w:pPr>
-    </w:p>
-    <w:p>
-      <w:pPr>
-        <w:spacing w:before="0" w:line="240" w:lineRule="auto"/>
-        <w:ind w:right="-600"/>
-        <w:jc w:val="center"/>
-        <w:rPr>
-          <w:rFonts w:ascii="Times New Roman" w:eastAsia="Times" w:hAnsi="Times New Roman" w:cs="Times New Roman"/>
-          <w:b/>
-          <w:sz w:val="26"/>
-          <w:szCs w:val="26"/>
-        </w:rPr>
-      </w:pPr>
-      <w:r>
-        <w:rPr>
-          <w:rFonts w:ascii="Times New Roman" w:eastAsia="Times" w:hAnsi="Times New Roman" w:cs="Times New Roman"/>
-          <w:b/>
-          <w:sz w:val="26"/>
-          <w:szCs w:val="26"/>
-        </w:rPr>
-        <w:t>INFORMATION SCIENCE AND ENGINEERING</w:t>
-      </w:r>
-    </w:p>
-    <w:p>
-      <w:pPr>
-        <w:spacing w:before="0" w:line="240" w:lineRule="auto"/>
-        <w:ind w:right="-600"/>
-        <w:jc w:val="center"/>
-        <w:rPr>
-          <w:rFonts w:ascii="Times New Roman" w:eastAsia="Times" w:hAnsi="Times New Roman" w:cs="Times New Roman"/>
-          <w:sz w:val="26"/>
-          <w:szCs w:val="26"/>
-        </w:rPr>
-      </w:pPr>
-      <w:r>
-        <w:rPr>
-          <w:rFonts w:ascii="Times New Roman" w:eastAsia="Times" w:hAnsi="Times New Roman" w:cs="Times New Roman"/>
-          <w:sz w:val="26"/>
-          <w:szCs w:val="26"/>
-        </w:rPr>
-        <w:t>ACCREDITED BY NBA</w:t>
-      </w:r>
-    </w:p>
-    <w:p>
-      <w:pPr>
-        <w:spacing w:before="0" w:line="240" w:lineRule="auto"/>
-        <w:ind w:right="-600"/>
-        <w:jc w:val="center"/>
-        <w:rPr>
-          <w:rFonts w:ascii="Times New Roman" w:eastAsia="Times" w:hAnsi="Times New Roman" w:cs="Times New Roman"/>
-          <w:b/>
-          <w:sz w:val="26"/>
-          <w:szCs w:val="26"/>
-        </w:rPr>
-      </w:pPr>
-    </w:p>
-    <w:p>
-      <w:pPr>
-        <w:pBdr>
-          <w:top w:val="nil"/>
-          <w:left w:val="nil"/>
-          <w:bottom w:val="nil"/>
-          <w:right w:val="nil"/>
-          <w:between w:val="nil"/>
-        </w:pBdr>
-        <w:spacing w:before="0"/>
-        <w:ind w:right="-600"/>
-        <w:jc w:val="center"/>
-        <w:rPr>
-          <w:rFonts w:ascii="Times New Roman" w:eastAsia="Times" w:hAnsi="Times New Roman" w:cs="Times New Roman"/>
-          <w:b/>
-          <w:i/>
-          <w:sz w:val="28"/>
-          <w:szCs w:val="28"/>
-        </w:rPr>
-      </w:pPr>
-      <w:r>
-        <w:rPr>
-          <w:rFonts w:ascii="Times New Roman" w:eastAsia="Times" w:hAnsi="Times New Roman" w:cs="Times New Roman"/>
-          <w:b/>
-          <w:sz w:val="26"/>
-          <w:szCs w:val="26"/>
-        </w:rPr>
-        <w:t>Submitted by</w:t>
-      </w:r>
-    </w:p>
-    <w:tbl>
-      <w:tblPr>
-        <w:tblStyle w:val="a"/>
-        <w:tblW w:w="5160" w:type="dxa"/>
-        <w:tblInd w:w="2638" w:type="dxa"/>
-        <w:tblBorders>
-          <w:top w:val="single" w:sz="4" w:space="0" w:color="000000"/>
-          <w:left w:val="single" w:sz="4" w:space="0" w:color="000000"/>
-          <w:bottom w:val="single" w:sz="4" w:space="0" w:color="000000"/>
-          <w:right w:val="single" w:sz="4" w:space="0" w:color="000000"/>
-          <w:insideH w:val="single" w:sz="4" w:space="0" w:color="000000"/>
-          <w:insideV w:val="single" w:sz="4" w:space="0" w:color="000000"/>
-        </w:tblBorders>
-        <w:tblLayout w:type="fixed"/>
-        <w:tblLook w:val="0400" w:firstRow="0" w:lastRow="0" w:firstColumn="0" w:lastColumn="0" w:noHBand="0" w:noVBand="1"/>
-      </w:tblPr>
-      <w:tblGrid>
-        <w:gridCol w:w="3465"/>
-        <w:gridCol w:w="1695"/>
-      </w:tblGrid>
-      <w:tr>
-        <w:trPr>
-          <w:trHeight w:val="300"/>
-        </w:trPr>
-        <w:tc>
-          <w:tcPr>
-            <w:tcW w:w="3465" w:type="dxa"/>
-            <w:tcBorders>
-              <w:top w:val="single" w:sz="8" w:space="0" w:color="000000"/>
-              <w:left w:val="single" w:sz="8" w:space="0" w:color="000000"/>
-              <w:bottom w:val="single" w:sz="8" w:space="0" w:color="000000"/>
-              <w:right w:val="single" w:sz="8" w:space="0" w:color="000000"/>
-            </w:tcBorders>
-            <w:tcMar>
-              <w:left w:w="108" w:type="dxa"/>
-              <w:right w:w="108" w:type="dxa"/>
-            </w:tcMar>
-          </w:tcPr>
-          <w:p>
-            <w:pPr>
-              <w:spacing w:before="0"/>
-              <w:ind w:left="0" w:right="-600"/>
-              <w:rPr>
-                <w:rFonts w:ascii="Times New Roman" w:eastAsia="Times" w:hAnsi="Times New Roman" w:cs="Times New Roman"/>
-              </w:rPr>
-            </w:pPr>
-            <w:r>
-              <w:rPr>
-                <w:rFonts w:ascii="Times New Roman" w:eastAsia="Times" w:hAnsi="Times New Roman" w:cs="Times New Roman"/>
-                <w:b/>
-                <w:sz w:val="20"/>
-                <w:szCs w:val="20"/>
-              </w:rPr>
-              <w:t>SUVAN BANERJEE</w:t>
-            </w:r>
-          </w:p>
-        </w:tc>
-        <w:tc>
-          <w:tcPr>
-            <w:tcW w:w="1695" w:type="dxa"/>
-            <w:tcBorders>
-              <w:top w:val="single" w:sz="8" w:space="0" w:color="000000"/>
-              <w:left w:val="single" w:sz="8" w:space="0" w:color="000000"/>
-              <w:bottom w:val="single" w:sz="8" w:space="0" w:color="000000"/>
-              <w:right w:val="single" w:sz="8" w:space="0" w:color="000000"/>
-            </w:tcBorders>
-            <w:tcMar>
-              <w:left w:w="108" w:type="dxa"/>
-              <w:right w:w="108" w:type="dxa"/>
-            </w:tcMar>
-          </w:tcPr>
-          <w:p>
-            <w:pPr>
-              <w:spacing w:before="0"/>
-              <w:ind w:left="0" w:right="-600"/>
-              <w:rPr>
-                <w:rFonts w:ascii="Times New Roman" w:eastAsia="Times" w:hAnsi="Times New Roman" w:cs="Times New Roman"/>
-              </w:rPr>
-            </w:pPr>
-            <w:r>
-              <w:rPr>
-                <w:rFonts w:ascii="Times New Roman" w:eastAsia="Times" w:hAnsi="Times New Roman" w:cs="Times New Roman"/>
-                <w:b/>
-                <w:sz w:val="20"/>
-                <w:szCs w:val="20"/>
-              </w:rPr>
-              <w:t>1DS22IS168</w:t>
-            </w:r>
-          </w:p>
-        </w:tc>
-      </w:tr>
-      <w:tr>
-        <w:trPr>
-          <w:trHeight w:val="300"/>
-        </w:trPr>
-        <w:tc>
-          <w:tcPr>
-            <w:tcW w:w="3465" w:type="dxa"/>
-            <w:tcBorders>
-              <w:top w:val="single" w:sz="8" w:space="0" w:color="000000"/>
-              <w:left w:val="single" w:sz="8" w:space="0" w:color="000000"/>
-              <w:bottom w:val="single" w:sz="8" w:space="0" w:color="000000"/>
-              <w:right w:val="single" w:sz="8" w:space="0" w:color="000000"/>
-            </w:tcBorders>
-            <w:tcMar>
-              <w:left w:w="108" w:type="dxa"/>
-              <w:right w:w="108" w:type="dxa"/>
-            </w:tcMar>
-          </w:tcPr>
-          <w:p>
-            <w:pPr>
-              <w:spacing w:before="0"/>
-              <w:ind w:left="0" w:right="-600"/>
-              <w:rPr>
-                <w:rFonts w:ascii="Times New Roman" w:eastAsia="Times" w:hAnsi="Times New Roman" w:cs="Times New Roman"/>
-              </w:rPr>
-            </w:pPr>
-          </w:p>
-        </w:tc>
-        <w:tc>
-          <w:tcPr>
-            <w:tcW w:w="1695" w:type="dxa"/>
-            <w:tcBorders>
-              <w:top w:val="single" w:sz="8" w:space="0" w:color="000000"/>
-              <w:left w:val="single" w:sz="8" w:space="0" w:color="000000"/>
-              <w:bottom w:val="single" w:sz="8" w:space="0" w:color="000000"/>
-              <w:right w:val="single" w:sz="8" w:space="0" w:color="000000"/>
-            </w:tcBorders>
-            <w:tcMar>
-              <w:left w:w="108" w:type="dxa"/>
-              <w:right w:w="108" w:type="dxa"/>
-            </w:tcMar>
-          </w:tcPr>
-          <w:p>
-            <w:pPr>
-              <w:spacing w:before="0"/>
-              <w:ind w:left="0" w:right="-600"/>
-              <w:rPr>
-                <w:rFonts w:ascii="Times New Roman" w:eastAsia="Times" w:hAnsi="Times New Roman" w:cs="Times New Roman"/>
-              </w:rPr>
-            </w:pPr>
-          </w:p>
-        </w:tc>
-      </w:tr>
-      <w:tr>
-        <w:trPr>
-          <w:trHeight w:val="300"/>
-        </w:trPr>
-        <w:tc>
-          <w:tcPr>
-            <w:tcW w:w="3465" w:type="dxa"/>
-            <w:tcBorders>
-              <w:top w:val="single" w:sz="8" w:space="0" w:color="000000"/>
-              <w:left w:val="single" w:sz="8" w:space="0" w:color="000000"/>
-              <w:bottom w:val="single" w:sz="8" w:space="0" w:color="000000"/>
-              <w:right w:val="single" w:sz="8" w:space="0" w:color="000000"/>
-            </w:tcBorders>
-            <w:tcMar>
-              <w:left w:w="108" w:type="dxa"/>
-              <w:right w:w="108" w:type="dxa"/>
-            </w:tcMar>
-          </w:tcPr>
-          <w:p>
-            <w:pPr>
-              <w:spacing w:before="0"/>
-              <w:ind w:left="0" w:right="-600"/>
-              <w:rPr>
-                <w:rFonts w:ascii="Times New Roman" w:eastAsia="Times" w:hAnsi="Times New Roman" w:cs="Times New Roman"/>
-              </w:rPr>
-            </w:pPr>
-          </w:p>
-        </w:tc>
-        <w:tc>
-          <w:tcPr>
-            <w:tcW w:w="1695" w:type="dxa"/>
-            <w:tcBorders>
-              <w:top w:val="single" w:sz="8" w:space="0" w:color="000000"/>
-              <w:left w:val="single" w:sz="8" w:space="0" w:color="000000"/>
-              <w:bottom w:val="single" w:sz="8" w:space="0" w:color="000000"/>
-              <w:right w:val="single" w:sz="8" w:space="0" w:color="000000"/>
-            </w:tcBorders>
-            <w:tcMar>
-              <w:left w:w="108" w:type="dxa"/>
-              <w:right w:w="108" w:type="dxa"/>
-            </w:tcMar>
-          </w:tcPr>
-          <w:p>
-            <w:pPr>
-              <w:spacing w:before="0"/>
-              <w:ind w:left="0" w:right="-600"/>
-              <w:rPr>
-                <w:rFonts w:ascii="Times New Roman" w:eastAsia="Times" w:hAnsi="Times New Roman" w:cs="Times New Roman"/>
-              </w:rPr>
-            </w:pPr>
-          </w:p>
-        </w:tc>
-      </w:tr>
-      <w:tr>
-        <w:trPr>
-          <w:trHeight w:val="300"/>
-        </w:trPr>
-        <w:tc>
-          <w:tcPr>
-            <w:tcW w:w="3465" w:type="dxa"/>
-            <w:tcBorders>
-              <w:top w:val="single" w:sz="8" w:space="0" w:color="000000"/>
-              <w:left w:val="single" w:sz="8" w:space="0" w:color="000000"/>
-              <w:bottom w:val="single" w:sz="8" w:space="0" w:color="000000"/>
-              <w:right w:val="single" w:sz="8" w:space="0" w:color="000000"/>
-            </w:tcBorders>
-            <w:tcMar>
-              <w:left w:w="108" w:type="dxa"/>
-              <w:right w:w="108" w:type="dxa"/>
-            </w:tcMar>
-          </w:tcPr>
-          <w:p>
-            <w:pPr>
-              <w:spacing w:before="0"/>
-              <w:ind w:left="0" w:right="-600"/>
-              <w:rPr>
-                <w:rFonts w:ascii="Times New Roman" w:eastAsia="Times" w:hAnsi="Times New Roman" w:cs="Times New Roman"/>
-              </w:rPr>
-            </w:pPr>
-          </w:p>
-        </w:tc>
-        <w:tc>
-          <w:tcPr>
-            <w:tcW w:w="1695" w:type="dxa"/>
-            <w:tcBorders>
-              <w:top w:val="single" w:sz="8" w:space="0" w:color="000000"/>
-              <w:left w:val="single" w:sz="8" w:space="0" w:color="000000"/>
-              <w:bottom w:val="single" w:sz="8" w:space="0" w:color="000000"/>
-              <w:right w:val="single" w:sz="8" w:space="0" w:color="000000"/>
-            </w:tcBorders>
-            <w:tcMar>
-              <w:left w:w="108" w:type="dxa"/>
-              <w:right w:w="108" w:type="dxa"/>
-            </w:tcMar>
-          </w:tcPr>
-          <w:p>
-            <w:pPr>
-              <w:spacing w:before="0"/>
-              <w:ind w:left="0" w:right="-600"/>
-              <w:rPr>
-                <w:rFonts w:ascii="Times New Roman" w:eastAsia="Times" w:hAnsi="Times New Roman" w:cs="Times New Roman"/>
-              </w:rPr>
-            </w:pPr>
-          </w:p>
-        </w:tc>
-      </w:tr>
-    </w:tbl>
-    <w:p>
-      <w:pPr>
-        <w:spacing w:before="0"/>
-        <w:ind w:left="0" w:right="-600"/>
-        <w:jc w:val="center"/>
-        <w:rPr>
-          <w:rFonts w:ascii="Times New Roman" w:eastAsia="Times" w:hAnsi="Times New Roman" w:cs="Times New Roman"/>
-        </w:rPr>
-      </w:pPr>
-    </w:p>
-    <w:p>
-      <w:pPr>
-        <w:spacing w:before="0"/>
-        <w:ind w:left="0" w:right="-600"/>
-        <w:jc w:val="center"/>
-        <w:rPr>
-          <w:rFonts w:ascii="Times New Roman" w:eastAsia="Times" w:hAnsi="Times New Roman" w:cs="Times New Roman"/>
-          <w:sz w:val="26"/>
-          <w:szCs w:val="26"/>
-        </w:rPr>
-      </w:pPr>
-      <w:r>
-        <w:rPr>
-          <w:rFonts w:ascii="Times New Roman" w:eastAsia="Times" w:hAnsi="Times New Roman" w:cs="Times New Roman"/>
-          <w:sz w:val="26"/>
-          <w:szCs w:val="26"/>
-        </w:rPr>
-        <w:t xml:space="preserve">Under the Guidance of </w:t>
-      </w:r>
-    </w:p>
-    <w:p>
-      <w:pPr>
-        <w:spacing w:before="0"/>
-        <w:ind w:left="0" w:right="-600"/>
-        <w:jc w:val="center"/>
-        <w:rPr>
-          <w:rFonts w:ascii="Times New Roman" w:eastAsia="Times" w:hAnsi="Times New Roman" w:cs="Times New Roman"/>
-          <w:b/>
-          <w:sz w:val="26"/>
-          <w:szCs w:val="26"/>
-        </w:rPr>
-      </w:pPr>
-      <w:r>
-        <w:rPr>
-          <w:rFonts w:ascii="Times New Roman" w:eastAsia="Times" w:hAnsi="Times New Roman" w:cs="Times New Roman"/>
-          <w:b/>
-          <w:sz w:val="26"/>
-          <w:szCs w:val="26"/>
-        </w:rPr>
-        <w:t>DR</w:t>
-      </w:r>
-      <w:r>
-        <w:rPr>
-          <w:rFonts w:ascii="Times New Roman" w:eastAsia="Times" w:hAnsi="Times New Roman" w:cs="Times New Roman"/>
-          <w:b/>
-          <w:sz w:val="26"/>
-          <w:szCs w:val="26"/>
-        </w:rPr>
-        <w:t xml:space="preserve">. </w:t>
-      </w:r>
-      <w:proofErr w:type="spellStart"/>
-      <w:r>
-        <w:rPr>
-          <w:rFonts w:ascii="Times New Roman" w:eastAsia="Times" w:hAnsi="Times New Roman" w:cs="Times New Roman"/>
-          <w:b/>
-          <w:sz w:val="26"/>
-          <w:szCs w:val="26"/>
-        </w:rPr>
-        <w:t>Varaprasad</w:t>
-      </w:r>
-      <w:proofErr w:type="spellEnd"/>
-      <w:r>
-        <w:rPr>
-          <w:rFonts w:ascii="Times New Roman" w:eastAsia="Times" w:hAnsi="Times New Roman" w:cs="Times New Roman"/>
-          <w:b/>
-          <w:sz w:val="26"/>
-          <w:szCs w:val="26"/>
-        </w:rPr>
-        <w:t xml:space="preserve"> B K S V L </w:t>
-      </w:r>
-    </w:p>
-    <w:p>
-      <w:pPr>
-        <w:spacing w:before="0"/>
-        <w:ind w:left="0" w:right="-600"/>
-        <w:jc w:val="center"/>
-        <w:rPr>
-          <w:rFonts w:ascii="Times New Roman" w:eastAsia="Times" w:hAnsi="Times New Roman" w:cs="Times New Roman"/>
-        </w:rPr>
-      </w:pPr>
-      <w:r>
-        <w:rPr>
-          <w:rFonts w:ascii="Times New Roman" w:eastAsia="Times" w:hAnsi="Times New Roman" w:cs="Times New Roman"/>
-          <w:sz w:val="26"/>
-          <w:szCs w:val="26"/>
-        </w:rPr>
-        <w:t>Prof,</w:t>
-      </w:r>
-      <w:r>
-        <w:rPr>
-          <w:rFonts w:ascii="Times New Roman" w:eastAsia="Times" w:hAnsi="Times New Roman" w:cs="Times New Roman"/>
-          <w:sz w:val="26"/>
-          <w:szCs w:val="26"/>
-        </w:rPr>
-        <w:t xml:space="preserve"> Dept. of </w:t>
-      </w:r>
-      <w:r>
-        <w:rPr>
-          <w:rFonts w:ascii="Times New Roman" w:eastAsia="Times" w:hAnsi="Times New Roman" w:cs="Times New Roman"/>
-          <w:sz w:val="26"/>
-          <w:szCs w:val="26"/>
-        </w:rPr>
-        <w:t>ISE, DSCE</w:t>
-      </w:r>
-    </w:p>
-    <w:p>
-      <w:pPr>
-        <w:spacing w:before="0"/>
-        <w:ind w:left="0" w:right="-600"/>
-        <w:jc w:val="center"/>
-        <w:rPr>
-          <w:rFonts w:ascii="Times New Roman" w:eastAsia="Times" w:hAnsi="Times New Roman" w:cs="Times New Roman"/>
-          <w:sz w:val="24"/>
-          <w:szCs w:val="24"/>
-        </w:rPr>
-      </w:pPr>
-      <w:r>
-        <w:rPr>
-          <w:rFonts w:ascii="Times New Roman" w:hAnsi="Times New Roman" w:cs="Times New Roman"/>
-          <w:noProof/>
-          <w:lang w:val="en-US"/>
-        </w:rPr>
-        <w:drawing>
-          <wp:anchor distT="0" distB="0" distL="0" distR="0" simplePos="0" relativeHeight="251658240" behindDoc="1" locked="0" layoutInCell="1" hidden="0" allowOverlap="1">
-            <wp:simplePos x="0" y="0"/>
-            <wp:positionH relativeFrom="column">
-              <wp:posOffset>2905125</wp:posOffset>
-            </wp:positionH>
-            <wp:positionV relativeFrom="paragraph">
-              <wp:posOffset>71625</wp:posOffset>
-            </wp:positionV>
-            <wp:extent cx="1209675" cy="1209675"/>
-            <wp:effectExtent l="0" t="0" r="0" b="0"/>
-            <wp:wrapNone/>
-            <wp:docPr id="1" name="image10.jpg"/>
-            <wp:cNvGraphicFramePr/>
-            <a:graphic xmlns:a="http://schemas.openxmlformats.org/drawingml/2006/main">
-              <a:graphicData uri="http://schemas.openxmlformats.org/drawingml/2006/picture">
-                <pic:pic xmlns:pic="http://schemas.openxmlformats.org/drawingml/2006/picture">
-                  <pic:nvPicPr>
-                    <pic:cNvPr id="0" name="image10.jpg"/>
-                    <pic:cNvPicPr preferRelativeResize="0"/>
-                  </pic:nvPicPr>
-                  <pic:blipFill>
-                    <a:blip r:embed="rId8"/>
-                    <a:srcRect/>
-                    <a:stretch>
-                      <a:fillRect/>
-                    </a:stretch>
-                  </pic:blipFill>
-                  <pic:spPr>
-                    <a:xfrm>
-                      <a:off x="0" y="0"/>
-                      <a:ext cx="1209675" cy="1209675"/>
-                    </a:xfrm>
-                    <a:prstGeom prst="rect">
-                      <a:avLst/>
-                    </a:prstGeom>
-                    <a:ln/>
-                  </pic:spPr>
-                </pic:pic>
-              </a:graphicData>
-            </a:graphic>
-          </wp:anchor>
-        </w:drawing>
-      </w:r>
-    </w:p>
-    <w:p>
-      <w:pPr>
-        <w:spacing w:before="0"/>
-        <w:ind w:left="0" w:right="-600"/>
-        <w:jc w:val="center"/>
-        <w:rPr>
-          <w:rFonts w:ascii="Times New Roman" w:eastAsia="Times" w:hAnsi="Times New Roman" w:cs="Times New Roman"/>
-          <w:sz w:val="24"/>
-          <w:szCs w:val="24"/>
-        </w:rPr>
-      </w:pPr>
-    </w:p>
-    <w:p>
-      <w:pPr>
-        <w:spacing w:before="0"/>
-        <w:ind w:left="0" w:right="-600"/>
-        <w:jc w:val="center"/>
-        <w:rPr>
-          <w:rFonts w:ascii="Times New Roman" w:eastAsia="Times" w:hAnsi="Times New Roman" w:cs="Times New Roman"/>
-          <w:sz w:val="24"/>
-          <w:szCs w:val="24"/>
-        </w:rPr>
-      </w:pPr>
-    </w:p>
-    <w:p>
-      <w:pPr>
-        <w:spacing w:before="0"/>
-        <w:ind w:left="0" w:right="-600"/>
-        <w:jc w:val="center"/>
-        <w:rPr>
-          <w:rFonts w:ascii="Times New Roman" w:eastAsia="Times" w:hAnsi="Times New Roman" w:cs="Times New Roman"/>
-          <w:sz w:val="24"/>
-          <w:szCs w:val="24"/>
-        </w:rPr>
-      </w:pPr>
-    </w:p>
-    <w:p>
-      <w:pPr>
-        <w:spacing w:before="0"/>
-        <w:ind w:left="0" w:right="-600"/>
-        <w:jc w:val="center"/>
-        <w:rPr>
-          <w:rFonts w:ascii="Times New Roman" w:eastAsia="Times" w:hAnsi="Times New Roman" w:cs="Times New Roman"/>
-          <w:sz w:val="24"/>
-          <w:szCs w:val="24"/>
-        </w:rPr>
-      </w:pPr>
-    </w:p>
-    <w:p>
-      <w:pPr>
-        <w:spacing w:before="0"/>
-        <w:ind w:left="0" w:right="-600"/>
-        <w:jc w:val="center"/>
-        <w:rPr>
-          <w:rFonts w:ascii="Times New Roman" w:eastAsia="Times" w:hAnsi="Times New Roman" w:cs="Times New Roman"/>
-          <w:sz w:val="24"/>
-          <w:szCs w:val="24"/>
-        </w:rPr>
-      </w:pPr>
-      <w:r>
-        <w:rPr>
-          <w:rFonts w:ascii="Times New Roman" w:eastAsia="Times" w:hAnsi="Times New Roman" w:cs="Times New Roman"/>
-          <w:sz w:val="24"/>
-          <w:szCs w:val="24"/>
-        </w:rPr>
-        <w:t>2022-2023</w:t>
-      </w:r>
-    </w:p>
-    <w:p>
-      <w:pPr>
-        <w:spacing w:before="0" w:line="276" w:lineRule="auto"/>
-        <w:ind w:left="0" w:right="-600"/>
-        <w:jc w:val="center"/>
-        <w:rPr>
-          <w:rFonts w:ascii="Times New Roman" w:eastAsia="Times" w:hAnsi="Times New Roman" w:cs="Times New Roman"/>
-        </w:rPr>
-      </w:pPr>
-      <w:r>
-        <w:rPr>
-          <w:rFonts w:ascii="Times New Roman" w:eastAsia="Times" w:hAnsi="Times New Roman" w:cs="Times New Roman"/>
-        </w:rPr>
-        <w:t>DEPARTMENT OF INFORMATION SCIENCE AND ENGINEERING</w:t>
-      </w:r>
-    </w:p>
-    <w:p>
-      <w:pPr>
-        <w:spacing w:before="0" w:line="276" w:lineRule="auto"/>
-        <w:ind w:left="720" w:right="120"/>
-        <w:jc w:val="center"/>
-        <w:rPr>
-          <w:rFonts w:ascii="Times New Roman" w:eastAsia="Times" w:hAnsi="Times New Roman" w:cs="Times New Roman"/>
-          <w:b/>
-          <w:sz w:val="30"/>
-          <w:szCs w:val="30"/>
-        </w:rPr>
-      </w:pPr>
-      <w:r>
-        <w:rPr>
-          <w:rFonts w:ascii="Times New Roman" w:eastAsia="Times" w:hAnsi="Times New Roman" w:cs="Times New Roman"/>
-          <w:b/>
-          <w:sz w:val="30"/>
-          <w:szCs w:val="30"/>
-        </w:rPr>
-        <w:t>DAYANANDA SAGAR COLLEGE OF ENGINEERING</w:t>
-      </w:r>
-    </w:p>
-    <w:p>
-      <w:pPr>
-        <w:spacing w:before="0" w:line="276" w:lineRule="auto"/>
-        <w:ind w:left="720" w:right="120"/>
-        <w:jc w:val="center"/>
-        <w:rPr>
-          <w:rFonts w:ascii="Times New Roman" w:eastAsia="Times" w:hAnsi="Times New Roman" w:cs="Times New Roman"/>
-          <w:b/>
-        </w:rPr>
-      </w:pPr>
-      <w:r>
-        <w:rPr>
-          <w:rFonts w:ascii="Times New Roman" w:eastAsia="Times" w:hAnsi="Times New Roman" w:cs="Times New Roman"/>
-          <w:b/>
-        </w:rPr>
-        <w:t>SHAVIGE MALLESHWARA HILLS, KUMARASWAMY LAYOUT, BANGALORE-560078</w:t>
-      </w:r>
-    </w:p>
-    <w:p>
-      <w:pPr>
-        <w:spacing w:before="0"/>
-        <w:ind w:left="0" w:right="390"/>
-        <w:rPr>
-          <w:rFonts w:ascii="Times New Roman" w:eastAsia="Times" w:hAnsi="Times New Roman" w:cs="Times New Roman"/>
-          <w:b/>
-          <w:sz w:val="30"/>
-          <w:szCs w:val="30"/>
-        </w:rPr>
-      </w:pPr>
-    </w:p>
-    <w:p>
-      <w:pPr>
-        <w:spacing w:before="0" w:line="276" w:lineRule="auto"/>
-        <w:ind w:left="720" w:right="390"/>
-        <w:jc w:val="center"/>
-        <w:rPr>
-          <w:rFonts w:ascii="Times New Roman" w:eastAsia="Times" w:hAnsi="Times New Roman" w:cs="Times New Roman"/>
-          <w:b/>
-          <w:sz w:val="30"/>
-          <w:szCs w:val="30"/>
-        </w:rPr>
-      </w:pPr>
-      <w:r>
-        <w:rPr>
-          <w:rFonts w:ascii="Times New Roman" w:eastAsia="Times" w:hAnsi="Times New Roman" w:cs="Times New Roman"/>
-          <w:b/>
-          <w:sz w:val="30"/>
-          <w:szCs w:val="30"/>
-        </w:rPr>
-        <w:lastRenderedPageBreak/>
-        <w:t>DAYANANDA SAGAR COLLEGE OF ENGINEERING</w:t>
-      </w:r>
-    </w:p>
-    <w:p>
-      <w:pPr>
-        <w:spacing w:before="0" w:line="276" w:lineRule="auto"/>
-        <w:ind w:left="720" w:right="390"/>
-        <w:jc w:val="center"/>
-        <w:rPr>
-          <w:rFonts w:ascii="Times New Roman" w:eastAsia="Times" w:hAnsi="Times New Roman" w:cs="Times New Roman"/>
-          <w:b/>
-          <w:sz w:val="24"/>
-          <w:szCs w:val="24"/>
-        </w:rPr>
-      </w:pPr>
-    </w:p>
-    <w:p>
-      <w:pPr>
-        <w:spacing w:before="0" w:line="276" w:lineRule="auto"/>
-        <w:ind w:left="720" w:right="390"/>
-        <w:jc w:val="center"/>
-        <w:rPr>
-          <w:rFonts w:ascii="Times New Roman" w:eastAsia="Times" w:hAnsi="Times New Roman" w:cs="Times New Roman"/>
-        </w:rPr>
-      </w:pPr>
-      <w:r>
-        <w:rPr>
-          <w:rFonts w:ascii="Times New Roman" w:eastAsia="Times" w:hAnsi="Times New Roman" w:cs="Times New Roman"/>
-        </w:rPr>
-        <w:t xml:space="preserve"> (An Autonomous Institute affiliated to VTU, </w:t>
-      </w:r>
-      <w:proofErr w:type="spellStart"/>
-      <w:r>
-        <w:rPr>
-          <w:rFonts w:ascii="Times New Roman" w:eastAsia="Times" w:hAnsi="Times New Roman" w:cs="Times New Roman"/>
-        </w:rPr>
-        <w:t>Belagavi</w:t>
-      </w:r>
-      <w:proofErr w:type="spellEnd"/>
-      <w:r>
-        <w:rPr>
-          <w:rFonts w:ascii="Times New Roman" w:eastAsia="Times" w:hAnsi="Times New Roman" w:cs="Times New Roman"/>
-        </w:rPr>
-        <w:t>, Approved by AICTE &amp; ISO 9001:2008 Certified) Accredited by National Assessment &amp; Accreditation Council (NAAC) with ‘A’ grade,</w:t>
-      </w:r>
-    </w:p>
-    <w:p>
-      <w:pPr>
-        <w:spacing w:before="0" w:line="276" w:lineRule="auto"/>
-        <w:ind w:left="720" w:right="390"/>
-        <w:jc w:val="center"/>
-        <w:rPr>
-          <w:rFonts w:ascii="Times New Roman" w:eastAsia="Times" w:hAnsi="Times New Roman" w:cs="Times New Roman"/>
-        </w:rPr>
-      </w:pPr>
-      <w:r>
-        <w:rPr>
-          <w:rFonts w:ascii="Times New Roman" w:eastAsia="Times" w:hAnsi="Times New Roman" w:cs="Times New Roman"/>
-        </w:rPr>
-        <w:t xml:space="preserve"> </w:t>
-      </w:r>
-      <w:proofErr w:type="spellStart"/>
-      <w:r>
-        <w:rPr>
-          <w:rFonts w:ascii="Times New Roman" w:eastAsia="Times" w:hAnsi="Times New Roman" w:cs="Times New Roman"/>
-        </w:rPr>
-        <w:t>Shavige</w:t>
-      </w:r>
-      <w:proofErr w:type="spellEnd"/>
-      <w:r>
-        <w:rPr>
-          <w:rFonts w:ascii="Times New Roman" w:eastAsia="Times" w:hAnsi="Times New Roman" w:cs="Times New Roman"/>
-        </w:rPr>
-        <w:t xml:space="preserve"> </w:t>
-      </w:r>
-      <w:proofErr w:type="spellStart"/>
-      <w:r>
-        <w:rPr>
-          <w:rFonts w:ascii="Times New Roman" w:eastAsia="Times" w:hAnsi="Times New Roman" w:cs="Times New Roman"/>
-        </w:rPr>
-        <w:t>Malleshwara</w:t>
-      </w:r>
-      <w:proofErr w:type="spellEnd"/>
-      <w:r>
-        <w:rPr>
-          <w:rFonts w:ascii="Times New Roman" w:eastAsia="Times" w:hAnsi="Times New Roman" w:cs="Times New Roman"/>
-        </w:rPr>
-        <w:t xml:space="preserve"> </w:t>
-      </w:r>
-      <w:proofErr w:type="spellStart"/>
-      <w:r>
-        <w:rPr>
-          <w:rFonts w:ascii="Times New Roman" w:eastAsia="Times" w:hAnsi="Times New Roman" w:cs="Times New Roman"/>
-        </w:rPr>
-        <w:t>Hills</w:t>
-      </w:r>
-      <w:proofErr w:type="gramStart"/>
-      <w:r>
-        <w:rPr>
-          <w:rFonts w:ascii="Times New Roman" w:eastAsia="Times" w:hAnsi="Times New Roman" w:cs="Times New Roman"/>
-        </w:rPr>
-        <w:t>,Kumaraswamy</w:t>
-      </w:r>
-      <w:proofErr w:type="spellEnd"/>
-      <w:proofErr w:type="gramEnd"/>
-      <w:r>
-        <w:rPr>
-          <w:rFonts w:ascii="Times New Roman" w:eastAsia="Times" w:hAnsi="Times New Roman" w:cs="Times New Roman"/>
-        </w:rPr>
-        <w:t xml:space="preserve"> Layout, Bengaluru-560078.</w:t>
-      </w:r>
-    </w:p>
-    <w:p>
-      <w:pPr>
-        <w:spacing w:before="0" w:line="276" w:lineRule="auto"/>
-        <w:ind w:left="720" w:right="390"/>
-        <w:jc w:val="center"/>
-        <w:rPr>
-          <w:rFonts w:ascii="Times New Roman" w:eastAsia="Times" w:hAnsi="Times New Roman" w:cs="Times New Roman"/>
-        </w:rPr>
-      </w:pPr>
-    </w:p>
-    <w:p>
-      <w:pPr>
-        <w:spacing w:before="0" w:line="276" w:lineRule="auto"/>
-        <w:ind w:left="720" w:right="390"/>
-        <w:jc w:val="center"/>
-        <w:rPr>
-          <w:rFonts w:ascii="Times New Roman" w:eastAsia="Times" w:hAnsi="Times New Roman" w:cs="Times New Roman"/>
-          <w:b/>
-          <w:sz w:val="24"/>
-          <w:szCs w:val="24"/>
-        </w:rPr>
-      </w:pPr>
-      <w:r>
-        <w:rPr>
-          <w:rFonts w:ascii="Times New Roman" w:eastAsia="Times" w:hAnsi="Times New Roman" w:cs="Times New Roman"/>
-          <w:b/>
-          <w:sz w:val="24"/>
-          <w:szCs w:val="24"/>
-        </w:rPr>
-        <w:t>Department of Information Science and Engineering</w:t>
-      </w:r>
-    </w:p>
-    <w:p>
-      <w:pPr>
-        <w:spacing w:before="0" w:line="276" w:lineRule="auto"/>
-        <w:ind w:left="720" w:right="390"/>
-        <w:jc w:val="center"/>
-        <w:rPr>
-          <w:rFonts w:ascii="Times New Roman" w:eastAsia="Times" w:hAnsi="Times New Roman" w:cs="Times New Roman"/>
-          <w:sz w:val="20"/>
-          <w:szCs w:val="20"/>
-        </w:rPr>
-      </w:pPr>
-      <w:r>
-        <w:rPr>
-          <w:rFonts w:ascii="Times New Roman" w:eastAsia="Times" w:hAnsi="Times New Roman" w:cs="Times New Roman"/>
-          <w:sz w:val="20"/>
-          <w:szCs w:val="20"/>
-        </w:rPr>
-        <w:t>ACCREDITED BY NBA</w:t>
-      </w:r>
-    </w:p>
-    <w:p>
-      <w:pPr>
-        <w:spacing w:before="0" w:line="276" w:lineRule="auto"/>
-        <w:ind w:left="720" w:right="390"/>
-        <w:jc w:val="center"/>
-        <w:rPr>
-          <w:rFonts w:ascii="Times New Roman" w:eastAsia="Times" w:hAnsi="Times New Roman" w:cs="Times New Roman"/>
-          <w:sz w:val="24"/>
-          <w:szCs w:val="24"/>
-        </w:rPr>
-      </w:pPr>
-    </w:p>
-    <w:p>
-      <w:pPr>
-        <w:spacing w:before="0"/>
-        <w:ind w:left="720" w:right="390"/>
-        <w:jc w:val="center"/>
-        <w:rPr>
-          <w:rFonts w:ascii="Times New Roman" w:eastAsia="Times" w:hAnsi="Times New Roman" w:cs="Times New Roman"/>
-        </w:rPr>
-      </w:pPr>
-      <w:r>
-        <w:rPr>
-          <w:rFonts w:ascii="Times New Roman" w:eastAsia="Times" w:hAnsi="Times New Roman" w:cs="Times New Roman"/>
-          <w:noProof/>
-          <w:lang w:val="en-US"/>
-        </w:rPr>
-        <w:drawing>
-          <wp:inline distT="0" distB="0" distL="0" distR="0">
-            <wp:extent cx="1209675" cy="1209675"/>
-            <wp:effectExtent l="0" t="0" r="0" b="0"/>
-            <wp:docPr id="14" name="image10.jpg"/>
-            <wp:cNvGraphicFramePr/>
-            <a:graphic xmlns:a="http://schemas.openxmlformats.org/drawingml/2006/main">
-              <a:graphicData uri="http://schemas.openxmlformats.org/drawingml/2006/picture">
-                <pic:pic xmlns:pic="http://schemas.openxmlformats.org/drawingml/2006/picture">
-                  <pic:nvPicPr>
-                    <pic:cNvPr id="0" name="image10.jpg"/>
-                    <pic:cNvPicPr preferRelativeResize="0"/>
-                  </pic:nvPicPr>
-                  <pic:blipFill>
-                    <a:blip r:embed="rId8"/>
-                    <a:srcRect/>
-                    <a:stretch>
-                      <a:fillRect/>
-                    </a:stretch>
-                  </pic:blipFill>
-                  <pic:spPr>
-                    <a:xfrm>
-                      <a:off x="0" y="0"/>
-                      <a:ext cx="1209675" cy="1209675"/>
-                    </a:xfrm>
-                    <a:prstGeom prst="rect">
-                      <a:avLst/>
-                    </a:prstGeom>
-                    <a:ln/>
-                  </pic:spPr>
-                </pic:pic>
-              </a:graphicData>
-            </a:graphic>
-          </wp:inline>
-        </w:drawing>
-      </w:r>
-    </w:p>
-    <w:p>
-      <w:pPr>
-        <w:spacing w:before="0"/>
-        <w:ind w:left="720" w:right="390"/>
-        <w:jc w:val="center"/>
-        <w:rPr>
-          <w:rFonts w:ascii="Times New Roman" w:eastAsia="Times" w:hAnsi="Times New Roman" w:cs="Times New Roman"/>
-          <w:sz w:val="24"/>
-          <w:szCs w:val="24"/>
-        </w:rPr>
-      </w:pPr>
-      <w:r>
-        <w:rPr>
-          <w:rFonts w:ascii="Times New Roman" w:eastAsia="Times" w:hAnsi="Times New Roman" w:cs="Times New Roman"/>
-          <w:sz w:val="24"/>
-          <w:szCs w:val="24"/>
-        </w:rPr>
-        <w:t>2022-23</w:t>
-      </w:r>
-    </w:p>
-    <w:p>
-      <w:pPr>
-        <w:spacing w:before="0"/>
-        <w:ind w:left="0" w:right="390"/>
-        <w:rPr>
-          <w:rFonts w:ascii="Times New Roman" w:eastAsia="Times" w:hAnsi="Times New Roman" w:cs="Times New Roman"/>
-        </w:rPr>
-      </w:pPr>
-    </w:p>
-    <w:p>
-      <w:pPr>
-        <w:spacing w:before="0"/>
-        <w:ind w:left="720" w:right="300"/>
-        <w:jc w:val="center"/>
-        <w:rPr>
-          <w:rFonts w:ascii="Times New Roman" w:eastAsia="Times" w:hAnsi="Times New Roman" w:cs="Times New Roman"/>
-          <w:b/>
-          <w:sz w:val="30"/>
-          <w:szCs w:val="30"/>
-        </w:rPr>
-      </w:pPr>
-      <w:r>
-        <w:rPr>
-          <w:rFonts w:ascii="Times New Roman" w:eastAsia="Times" w:hAnsi="Times New Roman" w:cs="Times New Roman"/>
-          <w:b/>
-          <w:sz w:val="30"/>
-          <w:szCs w:val="30"/>
-        </w:rPr>
-        <w:t xml:space="preserve">CERTIFICATE </w:t>
-      </w:r>
-    </w:p>
-    <w:p>
-      <w:pPr>
-        <w:spacing w:before="0"/>
-        <w:ind w:left="720" w:right="300"/>
-        <w:jc w:val="center"/>
-        <w:rPr>
-          <w:rFonts w:ascii="Times New Roman" w:eastAsia="Times" w:hAnsi="Times New Roman" w:cs="Times New Roman"/>
-          <w:b/>
-          <w:sz w:val="30"/>
-          <w:szCs w:val="30"/>
-        </w:rPr>
-      </w:pPr>
-    </w:p>
-    <w:p>
-      <w:pPr>
-        <w:spacing w:before="0"/>
-        <w:ind w:left="720" w:right="390"/>
-        <w:jc w:val="both"/>
-        <w:rPr>
-          <w:rFonts w:ascii="Times New Roman" w:eastAsia="Times" w:hAnsi="Times New Roman" w:cs="Times New Roman"/>
-        </w:rPr>
-      </w:pPr>
-      <w:r>
-        <w:rPr>
-          <w:rFonts w:ascii="Times New Roman" w:eastAsia="Times" w:hAnsi="Times New Roman" w:cs="Times New Roman"/>
-        </w:rPr>
-        <w:t xml:space="preserve">This is to certify that the Mini Project work done on </w:t>
-      </w:r>
-      <w:r>
-        <w:rPr>
-          <w:rFonts w:ascii="Times New Roman" w:eastAsia="Times" w:hAnsi="Times New Roman" w:cs="Times New Roman"/>
-          <w:b/>
-        </w:rPr>
-        <w:t>“Solution to T</w:t>
-      </w:r>
-      <w:r>
-        <w:rPr>
-          <w:rFonts w:ascii="Times New Roman" w:eastAsia="Times" w:hAnsi="Times New Roman" w:cs="Times New Roman"/>
-          <w:b/>
-        </w:rPr>
-        <w:t>raffic Problem</w:t>
-      </w:r>
-      <w:r>
-        <w:rPr>
-          <w:rFonts w:ascii="Times New Roman" w:eastAsia="Times" w:hAnsi="Times New Roman" w:cs="Times New Roman"/>
-          <w:b/>
-        </w:rPr>
-        <w:t>”</w:t>
-      </w:r>
-      <w:r>
-        <w:rPr>
-          <w:rFonts w:ascii="Times New Roman" w:eastAsia="Times" w:hAnsi="Times New Roman" w:cs="Times New Roman"/>
-        </w:rPr>
-        <w:t xml:space="preserve"> is being submitted by </w:t>
-      </w:r>
-      <w:proofErr w:type="spellStart"/>
-      <w:r>
-        <w:rPr>
-          <w:rFonts w:ascii="Times New Roman" w:eastAsia="Times" w:hAnsi="Times New Roman" w:cs="Times New Roman"/>
-          <w:b/>
-        </w:rPr>
-        <w:t>Anagha</w:t>
-      </w:r>
-      <w:proofErr w:type="spellEnd"/>
-      <w:r>
-        <w:rPr>
-          <w:rFonts w:ascii="Times New Roman" w:eastAsia="Times" w:hAnsi="Times New Roman" w:cs="Times New Roman"/>
-          <w:b/>
-        </w:rPr>
-        <w:t xml:space="preserve"> R (1DS22IS017), Suvan Banerjee (1DS22IS168), </w:t>
-      </w:r>
-      <w:proofErr w:type="spellStart"/>
-      <w:r>
-        <w:rPr>
-          <w:rFonts w:ascii="Times New Roman" w:eastAsia="Times" w:hAnsi="Times New Roman" w:cs="Times New Roman"/>
-          <w:b/>
-        </w:rPr>
-        <w:t>Vaibhav</w:t>
-      </w:r>
-      <w:proofErr w:type="spellEnd"/>
-      <w:r>
-        <w:rPr>
-          <w:rFonts w:ascii="Times New Roman" w:eastAsia="Times" w:hAnsi="Times New Roman" w:cs="Times New Roman"/>
-          <w:b/>
-        </w:rPr>
-        <w:t xml:space="preserve"> S  </w:t>
-      </w:r>
-      <w:proofErr w:type="spellStart"/>
-      <w:r>
-        <w:rPr>
-          <w:rFonts w:ascii="Times New Roman" w:eastAsia="Times" w:hAnsi="Times New Roman" w:cs="Times New Roman"/>
-          <w:b/>
-        </w:rPr>
-        <w:t>Magdum</w:t>
-      </w:r>
-      <w:proofErr w:type="spellEnd"/>
-      <w:r>
-        <w:rPr>
-          <w:rFonts w:ascii="Times New Roman" w:eastAsia="Times" w:hAnsi="Times New Roman" w:cs="Times New Roman"/>
-          <w:b/>
-        </w:rPr>
-        <w:t xml:space="preserve"> (1DS22IS177), </w:t>
-      </w:r>
-      <w:proofErr w:type="spellStart"/>
-      <w:r>
-        <w:rPr>
-          <w:rFonts w:ascii="Times New Roman" w:eastAsia="Times" w:hAnsi="Times New Roman" w:cs="Times New Roman"/>
-          <w:b/>
-        </w:rPr>
-        <w:t>Vedant</w:t>
-      </w:r>
-      <w:proofErr w:type="spellEnd"/>
-      <w:r>
-        <w:rPr>
-          <w:rFonts w:ascii="Times New Roman" w:eastAsia="Times" w:hAnsi="Times New Roman" w:cs="Times New Roman"/>
-          <w:b/>
-        </w:rPr>
-        <w:t xml:space="preserve"> </w:t>
-      </w:r>
-      <w:proofErr w:type="spellStart"/>
-      <w:r>
-        <w:rPr>
-          <w:rFonts w:ascii="Times New Roman" w:eastAsia="Times" w:hAnsi="Times New Roman" w:cs="Times New Roman"/>
-          <w:b/>
-        </w:rPr>
-        <w:t>Rajendra</w:t>
-      </w:r>
-      <w:proofErr w:type="spellEnd"/>
-      <w:r>
-        <w:rPr>
-          <w:rFonts w:ascii="Times New Roman" w:eastAsia="Times" w:hAnsi="Times New Roman" w:cs="Times New Roman"/>
-          <w:b/>
-        </w:rPr>
-        <w:t xml:space="preserve"> </w:t>
-      </w:r>
-      <w:proofErr w:type="spellStart"/>
-      <w:r>
-        <w:rPr>
-          <w:rFonts w:ascii="Times New Roman" w:eastAsia="Times" w:hAnsi="Times New Roman" w:cs="Times New Roman"/>
-          <w:b/>
-        </w:rPr>
-        <w:t>Balpande</w:t>
-      </w:r>
-      <w:proofErr w:type="spellEnd"/>
-      <w:r>
-        <w:rPr>
-          <w:rFonts w:ascii="Times New Roman" w:eastAsia="Times" w:hAnsi="Times New Roman" w:cs="Times New Roman"/>
-          <w:b/>
-        </w:rPr>
-        <w:t xml:space="preserve"> (1DS22IS181)</w:t>
-      </w:r>
-      <w:r>
-        <w:rPr>
-          <w:rFonts w:ascii="Times New Roman" w:eastAsia="Times" w:hAnsi="Times New Roman" w:cs="Times New Roman"/>
-        </w:rPr>
-        <w:t xml:space="preserve">, in the partial fulfillment of II semester of Bachelor of Engineering in Information Science &amp; Engineering of the </w:t>
-      </w:r>
-      <w:proofErr w:type="spellStart"/>
-      <w:r>
-        <w:rPr>
-          <w:rFonts w:ascii="Times New Roman" w:eastAsia="Times" w:hAnsi="Times New Roman" w:cs="Times New Roman"/>
-        </w:rPr>
-        <w:t>Visvesvaraya</w:t>
-      </w:r>
-      <w:proofErr w:type="spellEnd"/>
-      <w:r>
-        <w:rPr>
-          <w:rFonts w:ascii="Times New Roman" w:eastAsia="Times" w:hAnsi="Times New Roman" w:cs="Times New Roman"/>
-        </w:rPr>
-        <w:t xml:space="preserve"> Technological University, </w:t>
-      </w:r>
-      <w:proofErr w:type="spellStart"/>
-      <w:r>
-        <w:rPr>
-          <w:rFonts w:ascii="Times New Roman" w:eastAsia="Times" w:hAnsi="Times New Roman" w:cs="Times New Roman"/>
-        </w:rPr>
-        <w:t>Belagavi</w:t>
-      </w:r>
-      <w:proofErr w:type="spellEnd"/>
-      <w:r>
-        <w:rPr>
-          <w:rFonts w:ascii="Times New Roman" w:eastAsia="Times" w:hAnsi="Times New Roman" w:cs="Times New Roman"/>
-        </w:rPr>
-        <w:t xml:space="preserve"> during the academic year 2022-2023. The Project progress report has been approved as it satisfies the academic requirements under the rules prescribed for the Bachelor of Engineering Degree.</w:t>
-      </w:r>
-    </w:p>
-    <w:p>
-      <w:pPr>
-        <w:spacing w:before="0"/>
-        <w:ind w:left="720" w:right="300"/>
-        <w:jc w:val="both"/>
-        <w:rPr>
-          <w:rFonts w:ascii="Times New Roman" w:eastAsia="Times" w:hAnsi="Times New Roman" w:cs="Times New Roman"/>
-        </w:rPr>
-      </w:pPr>
-    </w:p>
-    <w:p>
-      <w:pPr>
-        <w:spacing w:before="0"/>
-        <w:ind w:left="720" w:right="300"/>
-        <w:jc w:val="both"/>
-        <w:rPr>
-          <w:rFonts w:ascii="Times New Roman" w:eastAsia="Times" w:hAnsi="Times New Roman" w:cs="Times New Roman"/>
-        </w:rPr>
-      </w:pPr>
-    </w:p>
-    <w:p>
-      <w:pPr>
-        <w:spacing w:before="0"/>
-        <w:ind w:left="720" w:right="300"/>
-        <w:jc w:val="both"/>
-        <w:rPr>
-          <w:rFonts w:ascii="Times New Roman" w:eastAsia="Times" w:hAnsi="Times New Roman" w:cs="Times New Roman"/>
-        </w:rPr>
-      </w:pPr>
-    </w:p>
-    <w:p>
-      <w:pPr>
-        <w:spacing w:before="0"/>
-        <w:ind w:left="720" w:right="300"/>
-        <w:jc w:val="both"/>
-        <w:rPr>
-          <w:rFonts w:ascii="Times New Roman" w:eastAsia="Times" w:hAnsi="Times New Roman" w:cs="Times New Roman"/>
-        </w:rPr>
-      </w:pPr>
-    </w:p>
-    <w:p>
-      <w:pPr>
-        <w:spacing w:before="0"/>
-        <w:ind w:left="720" w:right="300"/>
-        <w:jc w:val="both"/>
-        <w:rPr>
-          <w:rFonts w:ascii="Times New Roman" w:eastAsia="Times" w:hAnsi="Times New Roman" w:cs="Times New Roman"/>
-        </w:rPr>
-      </w:pPr>
-    </w:p>
-    <w:p>
-      <w:pPr>
-        <w:spacing w:before="0"/>
-        <w:ind w:left="720" w:right="300"/>
-        <w:jc w:val="both"/>
-        <w:rPr>
-          <w:rFonts w:ascii="Times New Roman" w:eastAsia="Times" w:hAnsi="Times New Roman" w:cs="Times New Roman"/>
-        </w:rPr>
-      </w:pPr>
-    </w:p>
-    <w:p>
-      <w:pPr>
-        <w:spacing w:before="0"/>
-        <w:ind w:left="720" w:right="300"/>
-        <w:jc w:val="both"/>
-        <w:rPr>
-          <w:rFonts w:ascii="Times New Roman" w:eastAsia="Times" w:hAnsi="Times New Roman" w:cs="Times New Roman"/>
-        </w:rPr>
-      </w:pPr>
-      <w:r>
-        <w:rPr>
-          <w:rFonts w:ascii="Times New Roman" w:eastAsia="Times" w:hAnsi="Times New Roman" w:cs="Times New Roman"/>
-        </w:rPr>
-        <w:t>Signature of the Guide                                                                                            Signature of HOD</w:t>
-      </w:r>
-    </w:p>
-    <w:p>
-      <w:pPr>
-        <w:spacing w:before="0"/>
-        <w:ind w:left="720" w:right="300"/>
-        <w:jc w:val="both"/>
-        <w:rPr>
-          <w:rFonts w:ascii="Times New Roman" w:eastAsia="Times" w:hAnsi="Times New Roman" w:cs="Times New Roman"/>
-        </w:rPr>
-      </w:pPr>
-      <w:r>
-        <w:rPr>
-          <w:rFonts w:ascii="Times New Roman" w:eastAsia="Times" w:hAnsi="Times New Roman" w:cs="Times New Roman"/>
-        </w:rPr>
-        <w:t>DR</w:t>
-      </w:r>
-      <w:r>
-        <w:rPr>
-          <w:rFonts w:ascii="Times New Roman" w:eastAsia="Times" w:hAnsi="Times New Roman" w:cs="Times New Roman"/>
-        </w:rPr>
-        <w:t xml:space="preserve">. </w:t>
-      </w:r>
-      <w:proofErr w:type="spellStart"/>
-      <w:r>
-        <w:rPr>
-          <w:rFonts w:ascii="Times New Roman" w:eastAsia="Times" w:hAnsi="Times New Roman" w:cs="Times New Roman"/>
-        </w:rPr>
-        <w:t>Varaprasad</w:t>
-      </w:r>
-      <w:proofErr w:type="spellEnd"/>
-      <w:r>
-        <w:rPr>
-          <w:rFonts w:ascii="Times New Roman" w:eastAsia="Times" w:hAnsi="Times New Roman" w:cs="Times New Roman"/>
-        </w:rPr>
-        <w:t xml:space="preserve"> B K S V L                                                        </w:t>
-      </w:r>
-      <w:r>
-        <w:rPr>
-          <w:rFonts w:ascii="Times New Roman" w:eastAsia="Times" w:hAnsi="Times New Roman" w:cs="Times New Roman"/>
-        </w:rPr>
-        <w:t xml:space="preserve">                              DR</w:t>
-      </w:r>
-      <w:r>
-        <w:rPr>
-          <w:rFonts w:ascii="Times New Roman" w:eastAsia="Times" w:hAnsi="Times New Roman" w:cs="Times New Roman"/>
-        </w:rPr>
-        <w:t xml:space="preserve">. </w:t>
-      </w:r>
-      <w:proofErr w:type="spellStart"/>
-      <w:r>
-        <w:rPr>
-          <w:rFonts w:ascii="Times New Roman" w:eastAsia="Times" w:hAnsi="Times New Roman" w:cs="Times New Roman"/>
-        </w:rPr>
-        <w:t>Rajeshwari</w:t>
-      </w:r>
-      <w:proofErr w:type="spellEnd"/>
-      <w:r>
-        <w:rPr>
-          <w:rFonts w:ascii="Times New Roman" w:eastAsia="Times" w:hAnsi="Times New Roman" w:cs="Times New Roman"/>
-        </w:rPr>
-        <w:t xml:space="preserve"> J</w:t>
-      </w:r>
-    </w:p>
-    <w:p>
-      <w:pPr>
-        <w:spacing w:before="0"/>
-        <w:ind w:left="0" w:right="300"/>
-        <w:jc w:val="both"/>
-        <w:rPr>
-          <w:rFonts w:ascii="Times New Roman" w:eastAsia="Times" w:hAnsi="Times New Roman" w:cs="Times New Roman"/>
-        </w:rPr>
-      </w:pPr>
-    </w:p>
-    <w:p>
-      <w:pPr>
-        <w:spacing w:before="0"/>
-        <w:ind w:left="0" w:right="300"/>
-        <w:jc w:val="both"/>
-        <w:rPr>
-          <w:rFonts w:ascii="Times New Roman" w:eastAsia="Times" w:hAnsi="Times New Roman" w:cs="Times New Roman"/>
-        </w:rPr>
-      </w:pPr>
-      <w:r>
-        <w:rPr>
-          <w:rFonts w:ascii="Times New Roman" w:eastAsia="Times" w:hAnsi="Times New Roman" w:cs="Times New Roman"/>
-        </w:rPr>
-        <w:t xml:space="preserve">        </w:t>
-      </w:r>
-    </w:p>
-    <w:p>
-      <w:pPr>
-        <w:spacing w:before="0"/>
-        <w:ind w:left="720" w:right="300"/>
-        <w:jc w:val="both"/>
-        <w:rPr>
-          <w:rFonts w:ascii="Times New Roman" w:eastAsia="Times" w:hAnsi="Times New Roman" w:cs="Times New Roman"/>
-        </w:rPr>
-      </w:pPr>
-      <w:r>
-        <w:rPr>
-          <w:rFonts w:ascii="Times New Roman" w:eastAsia="Times" w:hAnsi="Times New Roman" w:cs="Times New Roman"/>
-        </w:rPr>
-        <w:t xml:space="preserve"> Name of the Examiners                       </w:t>
-      </w:r>
-      <w:r>
-        <w:rPr>
-          <w:rFonts w:ascii="Times New Roman" w:eastAsia="Times" w:hAnsi="Times New Roman" w:cs="Times New Roman"/>
-        </w:rPr>
-        <w:tab/>
-      </w:r>
-      <w:r>
-        <w:rPr>
-          <w:rFonts w:ascii="Times New Roman" w:eastAsia="Times" w:hAnsi="Times New Roman" w:cs="Times New Roman"/>
-        </w:rPr>
-        <w:tab/>
-      </w:r>
-      <w:r>
-        <w:rPr>
-          <w:rFonts w:ascii="Times New Roman" w:eastAsia="Times" w:hAnsi="Times New Roman" w:cs="Times New Roman"/>
-        </w:rPr>
-        <w:tab/>
-      </w:r>
-      <w:r>
-        <w:rPr>
-          <w:rFonts w:ascii="Times New Roman" w:eastAsia="Times" w:hAnsi="Times New Roman" w:cs="Times New Roman"/>
-        </w:rPr>
-        <w:tab/>
-      </w:r>
-      <w:r>
-        <w:rPr>
-          <w:rFonts w:ascii="Times New Roman" w:eastAsia="Times" w:hAnsi="Times New Roman" w:cs="Times New Roman"/>
-        </w:rPr>
-        <w:tab/>
-        <w:t xml:space="preserve">         Signature and Date</w:t>
-      </w:r>
-    </w:p>
-    <w:p>
-      <w:pPr>
-        <w:spacing w:before="0"/>
-        <w:ind w:left="0" w:right="300"/>
-        <w:jc w:val="both"/>
-        <w:rPr>
-          <w:rFonts w:ascii="Times New Roman" w:eastAsia="Times" w:hAnsi="Times New Roman" w:cs="Times New Roman"/>
-        </w:rPr>
-      </w:pPr>
-      <w:r>
-        <w:rPr>
-          <w:rFonts w:ascii="Times New Roman" w:eastAsia="Times" w:hAnsi="Times New Roman" w:cs="Times New Roman"/>
-        </w:rPr>
-        <w:t xml:space="preserve">            </w:t>
-      </w:r>
-      <w:r>
-        <w:rPr>
-          <w:rFonts w:ascii="Times New Roman" w:eastAsia="Times" w:hAnsi="Times New Roman" w:cs="Times New Roman"/>
-        </w:rPr>
-        <w:t xml:space="preserve">  </w:t>
-      </w:r>
-      <w:r>
-        <w:rPr>
-          <w:rFonts w:ascii="Times New Roman" w:eastAsia="Times" w:hAnsi="Times New Roman" w:cs="Times New Roman"/>
-        </w:rPr>
-        <w:t xml:space="preserve">  1.</w:t>
-      </w:r>
-    </w:p>
-    <w:p>
-      <w:pPr>
-        <w:spacing w:before="0"/>
-        <w:ind w:left="0" w:right="300"/>
-        <w:jc w:val="both"/>
-        <w:rPr>
-          <w:rFonts w:ascii="Times New Roman" w:eastAsia="Times" w:hAnsi="Times New Roman" w:cs="Times New Roman"/>
-        </w:rPr>
-      </w:pPr>
-      <w:r>
-        <w:rPr>
-          <w:rFonts w:ascii="Times New Roman" w:eastAsia="Times" w:hAnsi="Times New Roman" w:cs="Times New Roman"/>
-        </w:rPr>
-        <w:t xml:space="preserve">             </w:t>
-      </w:r>
-      <w:r>
-        <w:rPr>
-          <w:rFonts w:ascii="Times New Roman" w:eastAsia="Times" w:hAnsi="Times New Roman" w:cs="Times New Roman"/>
-        </w:rPr>
-        <w:t xml:space="preserve">  </w:t>
-      </w:r>
-      <w:r>
-        <w:rPr>
-          <w:rFonts w:ascii="Times New Roman" w:eastAsia="Times" w:hAnsi="Times New Roman" w:cs="Times New Roman"/>
-        </w:rPr>
-        <w:t xml:space="preserve"> 2.</w:t>
-      </w:r>
-    </w:p>
-    <w:p>
-      <w:pPr>
-        <w:spacing w:before="0"/>
-        <w:ind w:left="0" w:right="300"/>
-        <w:jc w:val="both"/>
-        <w:rPr>
-          <w:rFonts w:ascii="Times New Roman" w:eastAsia="Times" w:hAnsi="Times New Roman" w:cs="Times New Roman"/>
-        </w:rPr>
-      </w:pPr>
-    </w:p>
-    <w:p>
-      <w:pPr>
-        <w:spacing w:before="0"/>
-        <w:ind w:left="0" w:right="300"/>
-        <w:jc w:val="both"/>
-        <w:rPr>
-          <w:rFonts w:ascii="Times New Roman" w:eastAsia="Times" w:hAnsi="Times New Roman" w:cs="Times New Roman"/>
-        </w:rPr>
-      </w:pPr>
-    </w:p>
-    <w:p>
-      <w:pPr>
-        <w:spacing w:before="0"/>
-        <w:ind w:left="0" w:right="300"/>
-        <w:jc w:val="both"/>
-        <w:rPr>
-          <w:rFonts w:ascii="Times New Roman" w:eastAsia="Times" w:hAnsi="Times New Roman" w:cs="Times New Roman"/>
-        </w:rPr>
-      </w:pPr>
-    </w:p>
-    <w:p>
-      <w:pPr>
-        <w:spacing w:before="0"/>
-        <w:ind w:left="0" w:right="300"/>
-        <w:jc w:val="center"/>
-        <w:rPr>
-          <w:rFonts w:ascii="Times New Roman" w:eastAsia="Times" w:hAnsi="Times New Roman" w:cs="Times New Roman"/>
-          <w:b/>
-          <w:sz w:val="32"/>
-          <w:szCs w:val="36"/>
-        </w:rPr>
-      </w:pPr>
-      <w:r>
-        <w:rPr>
-          <w:rFonts w:ascii="Times New Roman" w:eastAsia="Times" w:hAnsi="Times New Roman" w:cs="Times New Roman"/>
-          <w:b/>
-          <w:sz w:val="32"/>
-          <w:szCs w:val="36"/>
-        </w:rPr>
-        <w:lastRenderedPageBreak/>
-        <w:t>ABSTRACT</w:t>
-      </w:r>
-    </w:p>
-    <w:p>
-      <w:pPr>
-        <w:spacing w:before="0"/>
-        <w:ind w:left="0" w:right="300"/>
-        <w:jc w:val="center"/>
-        <w:rPr>
-          <w:rFonts w:ascii="Times New Roman" w:eastAsia="Times" w:hAnsi="Times New Roman" w:cs="Times New Roman"/>
-          <w:b/>
-          <w:sz w:val="36"/>
-          <w:szCs w:val="36"/>
-        </w:rPr>
-      </w:pPr>
-    </w:p>
-    <w:p>
-      <w:pPr>
-        <w:widowControl w:val="0"/>
-        <w:spacing w:before="0" w:line="240" w:lineRule="auto"/>
-        <w:ind w:left="720" w:right="390"/>
-        <w:jc w:val="both"/>
-        <w:rPr>
-          <w:rFonts w:ascii="Times New Roman" w:eastAsia="Times" w:hAnsi="Times New Roman" w:cs="Times New Roman"/>
-          <w:sz w:val="24"/>
-          <w:szCs w:val="30"/>
-        </w:rPr>
-      </w:pPr>
-      <w:r>
-        <w:rPr>
-          <w:rFonts w:ascii="Times New Roman" w:eastAsia="Times" w:hAnsi="Times New Roman" w:cs="Times New Roman"/>
-          <w:sz w:val="24"/>
-          <w:szCs w:val="30"/>
-        </w:rPr>
-        <w:t xml:space="preserve">This project aims to make an existing system of traffic lights better by applying methods discussed in the mentioned </w:t>
-      </w:r>
-      <w:r>
-        <w:rPr>
-          <w:rFonts w:ascii="Times New Roman" w:eastAsia="Times" w:hAnsi="Times New Roman" w:cs="Times New Roman"/>
-          <w:sz w:val="24"/>
-          <w:szCs w:val="30"/>
-        </w:rPr>
-        <w:t>article</w:t>
-      </w:r>
-      <w:r>
-        <w:rPr>
-          <w:rFonts w:ascii="Times New Roman" w:eastAsia="Times" w:hAnsi="Times New Roman" w:cs="Times New Roman"/>
-          <w:sz w:val="24"/>
-          <w:szCs w:val="30"/>
-          <w:vertAlign w:val="superscript"/>
-        </w:rPr>
-        <w:t>1</w:t>
-      </w:r>
-      <w:r>
-        <w:rPr>
-          <w:rFonts w:ascii="Times New Roman" w:eastAsia="Times" w:hAnsi="Times New Roman" w:cs="Times New Roman"/>
-          <w:sz w:val="24"/>
-          <w:szCs w:val="30"/>
-        </w:rPr>
-        <w:t xml:space="preserve">. </w:t>
-      </w:r>
-      <w:r>
-        <w:rPr>
-          <w:rFonts w:ascii="Times New Roman" w:eastAsia="Times" w:hAnsi="Times New Roman" w:cs="Times New Roman"/>
-          <w:sz w:val="24"/>
-          <w:szCs w:val="30"/>
-        </w:rPr>
-        <w:t xml:space="preserve">The primary objective is to make traffic more streamline in urban areas, addressing a drawback associated with the classic traffic light system. The existing system is slow and doesn't consider a lot of factors and has timed signals which causes traffic congestion, which can cause delays in emergency services like ambulances and has a greater environmental </w:t>
-      </w:r>
-      <w:r>
-        <w:rPr>
-          <w:rFonts w:ascii="Times New Roman" w:eastAsia="Times" w:hAnsi="Times New Roman" w:cs="Times New Roman"/>
-          <w:sz w:val="24"/>
-          <w:szCs w:val="30"/>
-        </w:rPr>
-        <w:t>impact</w:t>
-      </w:r>
-      <w:r>
-        <w:rPr>
-          <w:rFonts w:ascii="Times New Roman" w:eastAsia="Times" w:hAnsi="Times New Roman" w:cs="Times New Roman"/>
-          <w:sz w:val="24"/>
-          <w:szCs w:val="30"/>
-          <w:vertAlign w:val="superscript"/>
-        </w:rPr>
-        <w:t>2</w:t>
-      </w:r>
-      <w:r>
-        <w:rPr>
-          <w:rFonts w:ascii="Times New Roman" w:eastAsia="Times" w:hAnsi="Times New Roman" w:cs="Times New Roman"/>
-          <w:sz w:val="24"/>
-          <w:szCs w:val="30"/>
-        </w:rPr>
-        <w:t xml:space="preserve">. </w:t>
-      </w:r>
-      <w:r>
-        <w:rPr>
-          <w:rFonts w:ascii="Times New Roman" w:eastAsia="Times" w:hAnsi="Times New Roman" w:cs="Times New Roman"/>
-          <w:sz w:val="24"/>
-          <w:szCs w:val="30"/>
-        </w:rPr>
-        <w:t>By us</w:t>
-      </w:r>
-      <w:r>
-        <w:rPr>
-          <w:rFonts w:ascii="Times New Roman" w:eastAsia="Times" w:hAnsi="Times New Roman" w:cs="Times New Roman"/>
-          <w:sz w:val="24"/>
-          <w:szCs w:val="30"/>
-        </w:rPr>
-        <w:t xml:space="preserve">ing </w:t>
-      </w:r>
-      <w:r>
-        <w:rPr>
-          <w:rFonts w:ascii="Times New Roman" w:eastAsia="Times" w:hAnsi="Times New Roman" w:cs="Times New Roman"/>
-          <w:sz w:val="24"/>
-          <w:szCs w:val="30"/>
-        </w:rPr>
-        <w:t>our project we provide a better traffic flow and reduced waiting time. The results of this project will benefit the individuals and authorities.</w:t>
-      </w:r>
-    </w:p>
-    <w:p>
-      <w:pPr>
-        <w:spacing w:before="0"/>
-        <w:ind w:left="0" w:right="300"/>
-        <w:jc w:val="center"/>
-        <w:rPr>
-          <w:rFonts w:ascii="Times New Roman" w:eastAsia="Times" w:hAnsi="Times New Roman" w:cs="Times New Roman"/>
-          <w:b/>
-          <w:sz w:val="36"/>
-          <w:szCs w:val="36"/>
-        </w:rPr>
-      </w:pPr>
-    </w:p>
-    <w:p>
-      <w:pPr>
-        <w:spacing w:before="0"/>
-        <w:ind w:left="0" w:right="300"/>
-        <w:jc w:val="both"/>
-        <w:rPr>
-          <w:rFonts w:ascii="Times New Roman" w:eastAsia="Times" w:hAnsi="Times New Roman" w:cs="Times New Roman"/>
-        </w:rPr>
-      </w:pPr>
-    </w:p>
-    <w:p>
-      <w:pPr>
-        <w:spacing w:before="0"/>
-        <w:ind w:left="0" w:right="300"/>
-        <w:jc w:val="both"/>
-        <w:rPr>
-          <w:rFonts w:ascii="Times New Roman" w:eastAsia="Times" w:hAnsi="Times New Roman" w:cs="Times New Roman"/>
-        </w:rPr>
-      </w:pPr>
-    </w:p>
-    <w:p>
-      <w:pPr>
-        <w:spacing w:before="0"/>
-        <w:ind w:left="0" w:right="300"/>
-        <w:jc w:val="both"/>
-        <w:rPr>
-          <w:rFonts w:ascii="Times New Roman" w:eastAsia="Times" w:hAnsi="Times New Roman" w:cs="Times New Roman"/>
-        </w:rPr>
-      </w:pPr>
-    </w:p>
-    <w:p>
-      <w:pPr>
-        <w:spacing w:before="0"/>
-        <w:ind w:left="0" w:right="300"/>
-        <w:jc w:val="both"/>
-        <w:rPr>
-          <w:rFonts w:ascii="Times New Roman" w:eastAsia="Times" w:hAnsi="Times New Roman" w:cs="Times New Roman"/>
-        </w:rPr>
-      </w:pPr>
-    </w:p>
-    <w:p>
-      <w:pPr>
-        <w:spacing w:before="0"/>
-        <w:ind w:left="0" w:right="300"/>
-        <w:jc w:val="both"/>
-        <w:rPr>
-          <w:rFonts w:ascii="Times New Roman" w:eastAsia="Times" w:hAnsi="Times New Roman" w:cs="Times New Roman"/>
-        </w:rPr>
-      </w:pPr>
-    </w:p>
-    <w:p>
-      <w:pPr>
-        <w:spacing w:before="0"/>
-        <w:ind w:left="0" w:right="300"/>
-        <w:jc w:val="both"/>
-        <w:rPr>
-          <w:rFonts w:ascii="Times New Roman" w:eastAsia="Times" w:hAnsi="Times New Roman" w:cs="Times New Roman"/>
-        </w:rPr>
-      </w:pPr>
-    </w:p>
-    <w:p>
-      <w:pPr>
-        <w:spacing w:before="0"/>
-        <w:ind w:left="0" w:right="300"/>
-        <w:jc w:val="both"/>
-        <w:rPr>
-          <w:rFonts w:ascii="Times New Roman" w:eastAsia="Times" w:hAnsi="Times New Roman" w:cs="Times New Roman"/>
-        </w:rPr>
-      </w:pPr>
-    </w:p>
-    <w:p>
-      <w:pPr>
-        <w:spacing w:before="0"/>
-        <w:ind w:left="0" w:right="300"/>
-        <w:jc w:val="both"/>
-        <w:rPr>
-          <w:rFonts w:ascii="Times New Roman" w:eastAsia="Times" w:hAnsi="Times New Roman" w:cs="Times New Roman"/>
-        </w:rPr>
-      </w:pPr>
-    </w:p>
-    <w:p>
-      <w:pPr>
-        <w:spacing w:before="0"/>
-        <w:ind w:left="0" w:right="300"/>
-        <w:jc w:val="both"/>
-        <w:rPr>
-          <w:rFonts w:ascii="Times New Roman" w:eastAsia="Times" w:hAnsi="Times New Roman" w:cs="Times New Roman"/>
-        </w:rPr>
-      </w:pPr>
-    </w:p>
-    <w:p>
-      <w:pPr>
-        <w:spacing w:before="0"/>
-        <w:ind w:left="0" w:right="300"/>
-        <w:jc w:val="both"/>
-        <w:rPr>
-          <w:rFonts w:ascii="Times New Roman" w:eastAsia="Times" w:hAnsi="Times New Roman" w:cs="Times New Roman"/>
-        </w:rPr>
-      </w:pPr>
-    </w:p>
-    <w:p>
-      <w:pPr>
-        <w:spacing w:before="0"/>
-        <w:ind w:left="0" w:right="300"/>
-        <w:jc w:val="both"/>
-        <w:rPr>
-          <w:rFonts w:ascii="Times New Roman" w:eastAsia="Times" w:hAnsi="Times New Roman" w:cs="Times New Roman"/>
-        </w:rPr>
-      </w:pPr>
-    </w:p>
-    <w:p>
-      <w:pPr>
-        <w:spacing w:before="0"/>
-        <w:ind w:left="0" w:right="300"/>
-        <w:jc w:val="both"/>
-        <w:rPr>
-          <w:rFonts w:ascii="Times New Roman" w:eastAsia="Times" w:hAnsi="Times New Roman" w:cs="Times New Roman"/>
-        </w:rPr>
-      </w:pPr>
-    </w:p>
-    <w:p>
-      <w:pPr>
-        <w:spacing w:before="0"/>
-        <w:ind w:left="0" w:right="300"/>
-        <w:jc w:val="both"/>
-        <w:rPr>
-          <w:rFonts w:ascii="Times New Roman" w:eastAsia="Times" w:hAnsi="Times New Roman" w:cs="Times New Roman"/>
-        </w:rPr>
-      </w:pPr>
-    </w:p>
-    <w:p>
-      <w:pPr>
-        <w:spacing w:before="0"/>
-        <w:ind w:left="0" w:right="300"/>
-        <w:jc w:val="both"/>
-        <w:rPr>
-          <w:rFonts w:ascii="Times New Roman" w:eastAsia="Times" w:hAnsi="Times New Roman" w:cs="Times New Roman"/>
-        </w:rPr>
-      </w:pPr>
-    </w:p>
-    <w:p>
-      <w:pPr>
-        <w:spacing w:before="0"/>
-        <w:ind w:left="0" w:right="300"/>
-        <w:jc w:val="both"/>
-        <w:rPr>
-          <w:rFonts w:ascii="Times New Roman" w:eastAsia="Times" w:hAnsi="Times New Roman" w:cs="Times New Roman"/>
-        </w:rPr>
-      </w:pPr>
-    </w:p>
-    <w:p>
-      <w:pPr>
-        <w:spacing w:before="0"/>
-        <w:ind w:left="0" w:right="300"/>
-        <w:jc w:val="both"/>
-        <w:rPr>
-          <w:rFonts w:ascii="Times New Roman" w:eastAsia="Times" w:hAnsi="Times New Roman" w:cs="Times New Roman"/>
-        </w:rPr>
-      </w:pPr>
-    </w:p>
-    <w:p>
-      <w:pPr>
-        <w:spacing w:before="0"/>
-        <w:ind w:left="0" w:right="300"/>
-        <w:jc w:val="both"/>
-        <w:rPr>
-          <w:rFonts w:ascii="Times New Roman" w:eastAsia="Times" w:hAnsi="Times New Roman" w:cs="Times New Roman"/>
-        </w:rPr>
-      </w:pPr>
-    </w:p>
-    <w:p>
-      <w:pPr>
-        <w:spacing w:before="0"/>
-        <w:ind w:left="0" w:right="300"/>
-        <w:jc w:val="both"/>
-        <w:rPr>
-          <w:rFonts w:ascii="Times New Roman" w:eastAsia="Times" w:hAnsi="Times New Roman" w:cs="Times New Roman"/>
-        </w:rPr>
-      </w:pPr>
-    </w:p>
-    <w:p>
-      <w:pPr>
-        <w:spacing w:before="0"/>
-        <w:ind w:left="0" w:right="300"/>
-        <w:jc w:val="both"/>
-        <w:rPr>
-          <w:rFonts w:ascii="Times New Roman" w:eastAsia="Times" w:hAnsi="Times New Roman" w:cs="Times New Roman"/>
-        </w:rPr>
-      </w:pPr>
-    </w:p>
-    <w:p>
-      <w:pPr>
-        <w:spacing w:before="0"/>
-        <w:ind w:left="0" w:right="300"/>
-        <w:jc w:val="both"/>
-        <w:rPr>
-          <w:rFonts w:ascii="Times New Roman" w:eastAsia="Times" w:hAnsi="Times New Roman" w:cs="Times New Roman"/>
-        </w:rPr>
-      </w:pPr>
-    </w:p>
-    <w:p>
-      <w:pPr>
-        <w:spacing w:before="0"/>
-        <w:ind w:left="0" w:right="300"/>
-        <w:jc w:val="both"/>
-        <w:rPr>
-          <w:rFonts w:ascii="Times New Roman" w:eastAsia="Times" w:hAnsi="Times New Roman" w:cs="Times New Roman"/>
-        </w:rPr>
-      </w:pPr>
-    </w:p>
-    <w:p>
-      <w:pPr>
-        <w:spacing w:before="0"/>
-        <w:ind w:left="0" w:right="300"/>
-        <w:jc w:val="both"/>
-        <w:rPr>
-          <w:rFonts w:ascii="Times New Roman" w:eastAsia="Times" w:hAnsi="Times New Roman" w:cs="Times New Roman"/>
-        </w:rPr>
-      </w:pPr>
-    </w:p>
-    <w:p>
-      <w:pPr>
-        <w:spacing w:before="0"/>
-        <w:ind w:left="0" w:right="300"/>
-        <w:jc w:val="both"/>
-        <w:rPr>
-          <w:rFonts w:ascii="Times New Roman" w:eastAsia="Times" w:hAnsi="Times New Roman" w:cs="Times New Roman"/>
-        </w:rPr>
-      </w:pPr>
-    </w:p>
-    <w:p>
-      <w:pPr>
-        <w:spacing w:before="0"/>
-        <w:ind w:left="0" w:right="300"/>
-        <w:jc w:val="both"/>
-        <w:rPr>
-          <w:rFonts w:ascii="Times New Roman" w:eastAsia="Times" w:hAnsi="Times New Roman" w:cs="Times New Roman"/>
-        </w:rPr>
-      </w:pPr>
-    </w:p>
-    <w:p>
-      <w:pPr>
-        <w:spacing w:before="0"/>
-        <w:ind w:left="0" w:right="300"/>
-        <w:jc w:val="both"/>
-        <w:rPr>
-          <w:rFonts w:ascii="Times New Roman" w:eastAsia="Times" w:hAnsi="Times New Roman" w:cs="Times New Roman"/>
-        </w:rPr>
-      </w:pPr>
-    </w:p>
-    <w:p>
-      <w:pPr>
-        <w:spacing w:before="0"/>
-        <w:ind w:left="0" w:right="300"/>
-        <w:jc w:val="both"/>
-        <w:rPr>
-          <w:rFonts w:ascii="Times New Roman" w:eastAsia="Times" w:hAnsi="Times New Roman" w:cs="Times New Roman"/>
-        </w:rPr>
-      </w:pPr>
-    </w:p>
-    <w:p>
-      <w:pPr>
-        <w:spacing w:before="0"/>
-        <w:ind w:left="0" w:right="300"/>
-        <w:jc w:val="both"/>
-        <w:rPr>
-          <w:rFonts w:ascii="Times New Roman" w:eastAsia="Times" w:hAnsi="Times New Roman" w:cs="Times New Roman"/>
-        </w:rPr>
-      </w:pPr>
-    </w:p>
-    <w:p>
-      <w:pPr>
-        <w:pStyle w:val="ListParagraph"/>
-        <w:widowControl w:val="0"/>
-        <w:numPr>
-          <w:ilvl w:val="0"/>
-          <w:numId w:val="17"/>
-        </w:numPr>
-        <w:spacing w:before="0" w:line="240" w:lineRule="auto"/>
-        <w:ind w:right="390"/>
-        <w:rPr>
-          <w:rFonts w:ascii="Times New Roman" w:eastAsia="Times" w:hAnsi="Times New Roman" w:cs="Times New Roman"/>
-          <w:sz w:val="28"/>
-          <w:szCs w:val="28"/>
-        </w:rPr>
-      </w:pPr>
-      <w:r>
-        <w:rPr>
-          <w:rFonts w:ascii="Times New Roman" w:eastAsia="Times" w:hAnsi="Times New Roman" w:cs="Times New Roman"/>
-        </w:rPr>
-        <w:t xml:space="preserve">Article refers to </w:t>
-      </w:r>
-      <w:r>
-        <w:rPr>
-          <w:rFonts w:ascii="Times New Roman" w:eastAsia="Times" w:hAnsi="Times New Roman" w:cs="Times New Roman"/>
-          <w:szCs w:val="28"/>
-        </w:rPr>
-        <w:t xml:space="preserve">Sharon, G. (2021). Alleviating Road Traffic Congestion with Artificial Intelligence. In IJCAI (pp. 4965-4969). </w:t>
-      </w:r>
-    </w:p>
-    <w:p>
-      <w:pPr>
-        <w:pStyle w:val="ListParagraph"/>
-        <w:numPr>
-          <w:ilvl w:val="0"/>
-          <w:numId w:val="17"/>
-        </w:numPr>
-        <w:spacing w:before="0"/>
-        <w:ind w:right="300"/>
-        <w:jc w:val="both"/>
-        <w:rPr>
-          <w:rFonts w:ascii="Times New Roman" w:eastAsia="Times" w:hAnsi="Times New Roman" w:cs="Times New Roman"/>
-        </w:rPr>
-      </w:pPr>
-      <w:r>
-        <w:rPr>
-          <w:rFonts w:ascii="Times New Roman" w:eastAsia="Times" w:hAnsi="Times New Roman" w:cs="Times New Roman"/>
-        </w:rPr>
-        <w:t xml:space="preserve">Source : </w:t>
-      </w:r>
-      <w:r>
-        <w:rPr>
-          <w:rFonts w:ascii="Times New Roman" w:eastAsia="Times" w:hAnsi="Times New Roman" w:cs="Times New Roman"/>
-        </w:rPr>
-        <w:t>https://www.ncbi.nlm.nih.gov/pmc/articles/PMC4243514/</w:t>
-      </w:r>
-    </w:p>
-    <w:p>
-      <w:pPr>
-        <w:spacing w:before="0"/>
-        <w:ind w:left="720" w:right="300"/>
-        <w:jc w:val="center"/>
-        <w:rPr>
-          <w:rFonts w:ascii="Times New Roman" w:eastAsia="Times" w:hAnsi="Times New Roman" w:cs="Times New Roman"/>
-          <w:b/>
-          <w:sz w:val="36"/>
-          <w:szCs w:val="36"/>
-        </w:rPr>
-      </w:pPr>
-      <w:r>
-        <w:rPr>
-          <w:rFonts w:ascii="Times New Roman" w:eastAsia="Times" w:hAnsi="Times New Roman" w:cs="Times New Roman"/>
-          <w:b/>
-          <w:sz w:val="36"/>
-          <w:szCs w:val="36"/>
-        </w:rPr>
-        <w:lastRenderedPageBreak/>
-        <w:t xml:space="preserve">  TABLE OF CONTENTS</w:t>
-      </w:r>
-    </w:p>
-    <w:p>
-      <w:pPr>
-        <w:spacing w:before="0"/>
-        <w:ind w:left="720" w:right="300"/>
-        <w:rPr>
-          <w:rFonts w:ascii="Times New Roman" w:eastAsia="Times" w:hAnsi="Times New Roman" w:cs="Times New Roman"/>
-          <w:b/>
-          <w:sz w:val="32"/>
-          <w:szCs w:val="32"/>
-        </w:rPr>
-      </w:pPr>
-    </w:p>
-    <w:p>
-      <w:pPr>
-        <w:spacing w:before="0"/>
-        <w:ind w:left="0" w:right="300"/>
-        <w:rPr>
-          <w:rFonts w:ascii="Times New Roman" w:eastAsia="Times" w:hAnsi="Times New Roman" w:cs="Times New Roman"/>
-          <w:b/>
-          <w:sz w:val="30"/>
-          <w:szCs w:val="30"/>
-        </w:rPr>
-      </w:pPr>
-      <w:r>
-        <w:rPr>
-          <w:rFonts w:ascii="Times New Roman" w:eastAsia="Times" w:hAnsi="Times New Roman" w:cs="Times New Roman"/>
-          <w:b/>
-          <w:sz w:val="30"/>
-          <w:szCs w:val="30"/>
-        </w:rPr>
-        <w:t xml:space="preserve">ABSTRACT </w:t>
-      </w:r>
-      <w:r>
-        <w:rPr>
-          <w:rFonts w:ascii="Times New Roman" w:eastAsia="Times" w:hAnsi="Times New Roman" w:cs="Times New Roman"/>
-          <w:b/>
-          <w:sz w:val="30"/>
-          <w:szCs w:val="30"/>
-        </w:rPr>
-        <w:tab/>
-      </w:r>
-      <w:r>
-        <w:rPr>
-          <w:rFonts w:ascii="Times New Roman" w:eastAsia="Times" w:hAnsi="Times New Roman" w:cs="Times New Roman"/>
-          <w:b/>
-          <w:sz w:val="30"/>
-          <w:szCs w:val="30"/>
-        </w:rPr>
-        <w:tab/>
-      </w:r>
-      <w:r>
-        <w:rPr>
-          <w:rFonts w:ascii="Times New Roman" w:eastAsia="Times" w:hAnsi="Times New Roman" w:cs="Times New Roman"/>
-          <w:b/>
-          <w:sz w:val="30"/>
-          <w:szCs w:val="30"/>
-        </w:rPr>
-        <w:t xml:space="preserve">                                                      </w:t>
-      </w:r>
-      <w:r>
-        <w:rPr>
-          <w:rFonts w:ascii="Times New Roman" w:eastAsia="Times" w:hAnsi="Times New Roman" w:cs="Times New Roman"/>
-          <w:b/>
-          <w:sz w:val="30"/>
-          <w:szCs w:val="30"/>
-        </w:rPr>
-        <w:t xml:space="preserve">                               </w:t>
-      </w:r>
-      <w:r>
-        <w:rPr>
-          <w:rFonts w:ascii="Times New Roman" w:eastAsia="Times" w:hAnsi="Times New Roman" w:cs="Times New Roman"/>
-          <w:b/>
-          <w:sz w:val="30"/>
-          <w:szCs w:val="30"/>
-        </w:rPr>
-        <w:t xml:space="preserve">      </w:t>
-      </w:r>
-      <w:proofErr w:type="spellStart"/>
-      <w:r>
-        <w:rPr>
-          <w:rFonts w:ascii="Times New Roman" w:eastAsia="Times" w:hAnsi="Times New Roman" w:cs="Times New Roman"/>
-          <w:b/>
-          <w:sz w:val="30"/>
-          <w:szCs w:val="30"/>
-        </w:rPr>
-        <w:t>i</w:t>
-      </w:r>
-      <w:proofErr w:type="spellEnd"/>
-    </w:p>
-    <w:p>
-      <w:pPr>
-        <w:spacing w:before="0"/>
-        <w:ind w:left="720" w:right="300"/>
-        <w:rPr>
-          <w:rFonts w:ascii="Times New Roman" w:eastAsia="Times" w:hAnsi="Times New Roman" w:cs="Times New Roman"/>
-          <w:b/>
-          <w:sz w:val="32"/>
-          <w:szCs w:val="32"/>
-        </w:rPr>
-      </w:pPr>
-    </w:p>
-    <w:p>
-      <w:pPr>
-        <w:spacing w:before="0"/>
-        <w:ind w:left="0" w:right="300"/>
-        <w:rPr>
-          <w:rFonts w:ascii="Times New Roman" w:eastAsia="Times" w:hAnsi="Times New Roman" w:cs="Times New Roman"/>
-          <w:b/>
-          <w:sz w:val="30"/>
-          <w:szCs w:val="30"/>
-        </w:rPr>
-      </w:pPr>
-      <w:r>
-        <w:rPr>
-          <w:rFonts w:ascii="Times New Roman" w:eastAsia="Times" w:hAnsi="Times New Roman" w:cs="Times New Roman"/>
-          <w:b/>
-          <w:sz w:val="30"/>
-          <w:szCs w:val="30"/>
-        </w:rPr>
-        <w:t xml:space="preserve">CHAPTER 1: INTRODUCTION        </w:t>
-      </w:r>
-      <w:r>
-        <w:rPr>
-          <w:rFonts w:ascii="Times New Roman" w:eastAsia="Times" w:hAnsi="Times New Roman" w:cs="Times New Roman"/>
-          <w:b/>
-          <w:sz w:val="30"/>
-          <w:szCs w:val="30"/>
-        </w:rPr>
-        <w:t xml:space="preserve">                   </w:t>
-      </w:r>
-      <w:r>
-        <w:rPr>
-          <w:rFonts w:ascii="Times New Roman" w:eastAsia="Times" w:hAnsi="Times New Roman" w:cs="Times New Roman"/>
-          <w:b/>
-          <w:sz w:val="30"/>
-          <w:szCs w:val="30"/>
-        </w:rPr>
-        <w:tab/>
-      </w:r>
-      <w:r>
-        <w:rPr>
-          <w:rFonts w:ascii="Times New Roman" w:eastAsia="Times" w:hAnsi="Times New Roman" w:cs="Times New Roman"/>
-          <w:b/>
-          <w:sz w:val="30"/>
-          <w:szCs w:val="30"/>
-        </w:rPr>
-        <w:tab/>
-      </w:r>
-      <w:r>
-        <w:rPr>
-          <w:rFonts w:ascii="Times New Roman" w:eastAsia="Times" w:hAnsi="Times New Roman" w:cs="Times New Roman"/>
-          <w:b/>
-          <w:sz w:val="30"/>
-          <w:szCs w:val="30"/>
-        </w:rPr>
-        <w:t xml:space="preserve">                              5-9   </w:t>
-      </w:r>
-    </w:p>
-    <w:p>
-      <w:pPr>
-        <w:spacing w:before="0"/>
-        <w:ind w:left="0" w:right="300"/>
-        <w:rPr>
-          <w:rFonts w:ascii="Times New Roman" w:eastAsia="Times" w:hAnsi="Times New Roman" w:cs="Times New Roman"/>
-          <w:b/>
-          <w:sz w:val="30"/>
-          <w:szCs w:val="30"/>
-        </w:rPr>
-      </w:pPr>
-      <w:r>
-        <w:rPr>
-          <w:rFonts w:ascii="Times New Roman" w:eastAsia="Times" w:hAnsi="Times New Roman" w:cs="Times New Roman"/>
-          <w:b/>
-          <w:sz w:val="30"/>
-          <w:szCs w:val="30"/>
-        </w:rPr>
-        <w:t xml:space="preserve">                                                </w:t>
-      </w:r>
-      <w:r>
-        <w:rPr>
-          <w:rFonts w:ascii="Times New Roman" w:eastAsia="Times" w:hAnsi="Times New Roman" w:cs="Times New Roman"/>
-          <w:b/>
-          <w:sz w:val="30"/>
-          <w:szCs w:val="30"/>
-        </w:rPr>
-        <w:t xml:space="preserve">              </w:t>
-      </w:r>
-    </w:p>
-    <w:p>
-      <w:pPr>
-        <w:spacing w:before="0"/>
-        <w:ind w:left="720" w:right="300"/>
-        <w:rPr>
-          <w:rFonts w:ascii="Times New Roman" w:eastAsia="Times" w:hAnsi="Times New Roman" w:cs="Times New Roman"/>
-          <w:sz w:val="28"/>
-          <w:szCs w:val="28"/>
-        </w:rPr>
-      </w:pPr>
-      <w:r>
-        <w:rPr>
-          <w:rFonts w:ascii="Times New Roman" w:eastAsia="Times" w:hAnsi="Times New Roman" w:cs="Times New Roman"/>
-          <w:sz w:val="28"/>
-          <w:szCs w:val="28"/>
-        </w:rPr>
-        <w:t xml:space="preserve">1.1 </w:t>
-      </w:r>
-      <w:r>
-        <w:rPr>
-          <w:rFonts w:ascii="Times New Roman" w:eastAsia="Times" w:hAnsi="Times New Roman" w:cs="Times New Roman"/>
-          <w:sz w:val="28"/>
-          <w:szCs w:val="28"/>
-        </w:rPr>
-        <w:t xml:space="preserve">Literature review </w:t>
-      </w:r>
-      <w:r>
-        <w:rPr>
-          <w:rFonts w:ascii="Times New Roman" w:eastAsia="Times" w:hAnsi="Times New Roman" w:cs="Times New Roman"/>
-          <w:sz w:val="28"/>
-          <w:szCs w:val="28"/>
-        </w:rPr>
-        <w:t>……………………………………………………...</w:t>
-      </w:r>
-      <w:r>
-        <w:rPr>
-          <w:rFonts w:ascii="Times New Roman" w:eastAsia="Times" w:hAnsi="Times New Roman" w:cs="Times New Roman"/>
-          <w:sz w:val="28"/>
-          <w:szCs w:val="28"/>
-        </w:rPr>
-        <w:t>6</w:t>
-      </w:r>
-    </w:p>
-    <w:p>
-      <w:pPr>
-        <w:spacing w:before="0"/>
-        <w:ind w:left="720" w:right="300"/>
-        <w:rPr>
-          <w:rFonts w:ascii="Times New Roman" w:eastAsia="Times" w:hAnsi="Times New Roman" w:cs="Times New Roman"/>
-          <w:sz w:val="28"/>
-          <w:szCs w:val="28"/>
-        </w:rPr>
-      </w:pPr>
-      <w:r>
-        <w:rPr>
-          <w:rFonts w:ascii="Times New Roman" w:eastAsia="Times" w:hAnsi="Times New Roman" w:cs="Times New Roman"/>
-          <w:sz w:val="28"/>
-          <w:szCs w:val="28"/>
-        </w:rPr>
-        <w:t xml:space="preserve">1.2 </w:t>
-      </w:r>
-      <w:r>
-        <w:rPr>
-          <w:rFonts w:ascii="Times New Roman" w:eastAsia="Times" w:hAnsi="Times New Roman" w:cs="Times New Roman"/>
-          <w:sz w:val="28"/>
-          <w:szCs w:val="28"/>
-        </w:rPr>
-        <w:t>Motivation</w:t>
-      </w:r>
-      <w:r>
-        <w:rPr>
-          <w:rFonts w:ascii="Times New Roman" w:eastAsia="Times" w:hAnsi="Times New Roman" w:cs="Times New Roman"/>
-          <w:sz w:val="28"/>
-          <w:szCs w:val="28"/>
-        </w:rPr>
-        <w:t>……………………………………………………………..</w:t>
-      </w:r>
-      <w:r>
-        <w:rPr>
-          <w:rFonts w:ascii="Times New Roman" w:eastAsia="Times" w:hAnsi="Times New Roman" w:cs="Times New Roman"/>
-          <w:sz w:val="28"/>
-          <w:szCs w:val="28"/>
-        </w:rPr>
-        <w:t>7</w:t>
-      </w:r>
-    </w:p>
-    <w:p>
-      <w:pPr>
-        <w:spacing w:before="0"/>
-        <w:ind w:left="720" w:right="300"/>
-        <w:rPr>
-          <w:rFonts w:ascii="Times New Roman" w:eastAsia="Times" w:hAnsi="Times New Roman" w:cs="Times New Roman"/>
-          <w:sz w:val="28"/>
-          <w:szCs w:val="28"/>
-        </w:rPr>
-      </w:pPr>
-      <w:r>
-        <w:rPr>
-          <w:rFonts w:ascii="Times New Roman" w:eastAsia="Times" w:hAnsi="Times New Roman" w:cs="Times New Roman"/>
-          <w:sz w:val="28"/>
-          <w:szCs w:val="28"/>
-        </w:rPr>
-        <w:t xml:space="preserve">1.3 </w:t>
-      </w:r>
-      <w:r>
-        <w:rPr>
-          <w:rFonts w:ascii="Times New Roman" w:eastAsia="Times" w:hAnsi="Times New Roman" w:cs="Times New Roman"/>
-          <w:sz w:val="28"/>
-          <w:szCs w:val="28"/>
-        </w:rPr>
-        <w:t>Problem Definition</w:t>
-      </w:r>
-      <w:r>
-        <w:rPr>
-          <w:rFonts w:ascii="Times New Roman" w:eastAsia="Times" w:hAnsi="Times New Roman" w:cs="Times New Roman"/>
-          <w:sz w:val="28"/>
-          <w:szCs w:val="28"/>
-        </w:rPr>
-        <w:t>…………………………………………………….</w:t>
-      </w:r>
-      <w:r>
-        <w:rPr>
-          <w:rFonts w:ascii="Times New Roman" w:eastAsia="Times" w:hAnsi="Times New Roman" w:cs="Times New Roman"/>
-          <w:sz w:val="28"/>
-          <w:szCs w:val="28"/>
-        </w:rPr>
-        <w:t>8</w:t>
-      </w:r>
-    </w:p>
-    <w:p>
-      <w:pPr>
-        <w:spacing w:before="0"/>
-        <w:ind w:left="720" w:right="300"/>
-        <w:rPr>
-          <w:rFonts w:ascii="Times New Roman" w:eastAsia="Times" w:hAnsi="Times New Roman" w:cs="Times New Roman"/>
-          <w:sz w:val="28"/>
-          <w:szCs w:val="28"/>
-        </w:rPr>
-      </w:pPr>
-      <w:r>
-        <w:rPr>
-          <w:rFonts w:ascii="Times New Roman" w:eastAsia="Times" w:hAnsi="Times New Roman" w:cs="Times New Roman"/>
-          <w:sz w:val="28"/>
-          <w:szCs w:val="28"/>
-        </w:rPr>
-        <w:t>1.4 Objectives……………………………………………………………...</w:t>
-      </w:r>
-      <w:r>
-        <w:rPr>
-          <w:rFonts w:ascii="Times New Roman" w:eastAsia="Times" w:hAnsi="Times New Roman" w:cs="Times New Roman"/>
-          <w:sz w:val="28"/>
-          <w:szCs w:val="28"/>
-        </w:rPr>
-        <w:t>8</w:t>
-      </w:r>
-    </w:p>
-    <w:p>
-      <w:pPr>
-        <w:spacing w:before="0"/>
-        <w:ind w:left="720" w:right="300"/>
-        <w:rPr>
-          <w:rFonts w:ascii="Times New Roman" w:eastAsia="Times" w:hAnsi="Times New Roman" w:cs="Times New Roman"/>
-          <w:sz w:val="28"/>
-          <w:szCs w:val="28"/>
-        </w:rPr>
-      </w:pPr>
-      <w:r>
-        <w:rPr>
-          <w:rFonts w:ascii="Times New Roman" w:eastAsia="Times" w:hAnsi="Times New Roman" w:cs="Times New Roman"/>
-          <w:sz w:val="28"/>
-          <w:szCs w:val="28"/>
-        </w:rPr>
-        <w:t xml:space="preserve">1.5 </w:t>
-      </w:r>
-      <w:r>
-        <w:rPr>
-          <w:rFonts w:ascii="Times New Roman" w:eastAsia="Times" w:hAnsi="Times New Roman" w:cs="Times New Roman"/>
-          <w:sz w:val="28"/>
-          <w:szCs w:val="28"/>
-        </w:rPr>
-        <w:t>Expected Outcomes</w:t>
-      </w:r>
-      <w:r>
-        <w:rPr>
-          <w:rFonts w:ascii="Times New Roman" w:eastAsia="Times" w:hAnsi="Times New Roman" w:cs="Times New Roman"/>
-          <w:sz w:val="28"/>
-          <w:szCs w:val="28"/>
-        </w:rPr>
-        <w:t>……………………………………………………</w:t>
-      </w:r>
-      <w:r>
-        <w:rPr>
-          <w:rFonts w:ascii="Times New Roman" w:eastAsia="Times" w:hAnsi="Times New Roman" w:cs="Times New Roman"/>
-          <w:sz w:val="28"/>
-          <w:szCs w:val="28"/>
-        </w:rPr>
-        <w:t>9</w:t>
-      </w:r>
-    </w:p>
-    <w:p>
-      <w:pPr>
-        <w:spacing w:before="0"/>
-        <w:ind w:left="720" w:right="300"/>
-        <w:rPr>
-          <w:rFonts w:ascii="Times New Roman" w:eastAsia="Times" w:hAnsi="Times New Roman" w:cs="Times New Roman"/>
-          <w:b/>
-          <w:sz w:val="30"/>
-          <w:szCs w:val="30"/>
-        </w:rPr>
-      </w:pPr>
-    </w:p>
-    <w:p>
-      <w:pPr>
-        <w:spacing w:before="0"/>
-        <w:ind w:left="0" w:right="300"/>
-        <w:rPr>
-          <w:rFonts w:ascii="Times New Roman" w:eastAsia="Times" w:hAnsi="Times New Roman" w:cs="Times New Roman"/>
-          <w:b/>
-          <w:sz w:val="30"/>
-          <w:szCs w:val="30"/>
-        </w:rPr>
-      </w:pPr>
-      <w:r>
-        <w:rPr>
-          <w:rFonts w:ascii="Times New Roman" w:eastAsia="Times" w:hAnsi="Times New Roman" w:cs="Times New Roman"/>
-          <w:b/>
-          <w:sz w:val="30"/>
-          <w:szCs w:val="30"/>
-        </w:rPr>
-        <w:t xml:space="preserve">CHAPTER </w:t>
-      </w:r>
-      <w:r>
-        <w:rPr>
-          <w:rFonts w:ascii="Times New Roman" w:eastAsia="Times" w:hAnsi="Times New Roman" w:cs="Times New Roman"/>
-          <w:b/>
-          <w:sz w:val="30"/>
-          <w:szCs w:val="30"/>
-        </w:rPr>
-        <w:t xml:space="preserve">2: PROPOSED METHODOLOGY             </w:t>
-      </w:r>
-      <w:r>
-        <w:rPr>
-          <w:rFonts w:ascii="Times New Roman" w:eastAsia="Times" w:hAnsi="Times New Roman" w:cs="Times New Roman"/>
-          <w:b/>
-          <w:sz w:val="30"/>
-          <w:szCs w:val="30"/>
-        </w:rPr>
-        <w:tab/>
-      </w:r>
-      <w:r>
-        <w:rPr>
-          <w:rFonts w:ascii="Times New Roman" w:eastAsia="Times" w:hAnsi="Times New Roman" w:cs="Times New Roman"/>
-          <w:b/>
-          <w:sz w:val="30"/>
-          <w:szCs w:val="30"/>
-        </w:rPr>
-        <w:tab/>
-      </w:r>
-      <w:r>
-        <w:rPr>
-          <w:rFonts w:ascii="Times New Roman" w:eastAsia="Times" w:hAnsi="Times New Roman" w:cs="Times New Roman"/>
-          <w:b/>
-          <w:sz w:val="30"/>
-          <w:szCs w:val="30"/>
-        </w:rPr>
-        <w:t xml:space="preserve">                  </w:t>
-      </w:r>
-      <w:r>
-        <w:rPr>
-          <w:rFonts w:ascii="Times New Roman" w:eastAsia="Times" w:hAnsi="Times New Roman" w:cs="Times New Roman"/>
-          <w:b/>
-          <w:sz w:val="30"/>
-          <w:szCs w:val="30"/>
-        </w:rPr>
-        <w:t>10-17</w:t>
-      </w:r>
-    </w:p>
-    <w:p>
-      <w:pPr>
-        <w:spacing w:before="0"/>
-        <w:ind w:left="0" w:right="300"/>
-        <w:rPr>
-          <w:rFonts w:ascii="Times New Roman" w:eastAsia="Times" w:hAnsi="Times New Roman" w:cs="Times New Roman"/>
-          <w:b/>
-          <w:sz w:val="30"/>
-          <w:szCs w:val="30"/>
-        </w:rPr>
-      </w:pPr>
-    </w:p>
-    <w:p>
-      <w:pPr>
-        <w:spacing w:before="0"/>
-        <w:ind w:left="720" w:right="300"/>
-        <w:rPr>
-          <w:rFonts w:ascii="Times New Roman" w:eastAsia="Times" w:hAnsi="Times New Roman" w:cs="Times New Roman"/>
-          <w:sz w:val="28"/>
-          <w:szCs w:val="28"/>
-        </w:rPr>
-      </w:pPr>
-      <w:r>
-        <w:rPr>
-          <w:rFonts w:ascii="Times New Roman" w:eastAsia="Times" w:hAnsi="Times New Roman" w:cs="Times New Roman"/>
-          <w:sz w:val="28"/>
-          <w:szCs w:val="28"/>
-        </w:rPr>
-        <w:t xml:space="preserve">2.1 </w:t>
-      </w:r>
-      <w:r>
-        <w:rPr>
-          <w:rFonts w:ascii="Times New Roman" w:eastAsia="Times" w:hAnsi="Times New Roman" w:cs="Times New Roman"/>
-          <w:sz w:val="28"/>
-          <w:szCs w:val="28"/>
-        </w:rPr>
-        <w:t>Algorithms</w:t>
-      </w:r>
-      <w:r>
-        <w:rPr>
-          <w:rFonts w:ascii="Times New Roman" w:eastAsia="Times" w:hAnsi="Times New Roman" w:cs="Times New Roman"/>
-          <w:sz w:val="28"/>
-          <w:szCs w:val="28"/>
-        </w:rPr>
-        <w:t>…………………………………………………………….</w:t>
-      </w:r>
-      <w:r>
-        <w:rPr>
-          <w:rFonts w:ascii="Times New Roman" w:eastAsia="Times" w:hAnsi="Times New Roman" w:cs="Times New Roman"/>
-          <w:sz w:val="28"/>
-          <w:szCs w:val="28"/>
-        </w:rPr>
-        <w:t xml:space="preserve">11   </w:t>
-      </w:r>
-    </w:p>
-    <w:p>
-      <w:pPr>
-        <w:spacing w:before="0"/>
-        <w:ind w:left="720" w:right="300"/>
-        <w:rPr>
-          <w:rFonts w:ascii="Times New Roman" w:eastAsia="Times" w:hAnsi="Times New Roman" w:cs="Times New Roman"/>
-          <w:sz w:val="28"/>
-          <w:szCs w:val="28"/>
-        </w:rPr>
-      </w:pPr>
-      <w:r>
-        <w:rPr>
-          <w:rFonts w:ascii="Times New Roman" w:eastAsia="Times" w:hAnsi="Times New Roman" w:cs="Times New Roman"/>
-          <w:sz w:val="28"/>
-          <w:szCs w:val="28"/>
-        </w:rPr>
-        <w:t>2.2 Flow Chart…………………………………………………………….</w:t>
-      </w:r>
-      <w:r>
-        <w:rPr>
-          <w:rFonts w:ascii="Times New Roman" w:eastAsia="Times" w:hAnsi="Times New Roman" w:cs="Times New Roman"/>
-          <w:sz w:val="28"/>
-          <w:szCs w:val="28"/>
-        </w:rPr>
-        <w:t xml:space="preserve">12                                                          </w:t>
-      </w:r>
-    </w:p>
-    <w:p>
-      <w:pPr>
-        <w:spacing w:before="0"/>
-        <w:ind w:left="720" w:right="300"/>
-        <w:rPr>
-          <w:rFonts w:ascii="Times New Roman" w:eastAsia="Times" w:hAnsi="Times New Roman" w:cs="Times New Roman"/>
-          <w:sz w:val="28"/>
-          <w:szCs w:val="28"/>
-        </w:rPr>
-      </w:pPr>
-      <w:r>
-        <w:rPr>
-          <w:rFonts w:ascii="Times New Roman" w:eastAsia="Times" w:hAnsi="Times New Roman" w:cs="Times New Roman"/>
-          <w:sz w:val="28"/>
-          <w:szCs w:val="28"/>
-        </w:rPr>
-        <w:t xml:space="preserve">2.3 </w:t>
-      </w:r>
-      <w:r>
-        <w:rPr>
-          <w:rFonts w:ascii="Times New Roman" w:eastAsia="Times" w:hAnsi="Times New Roman" w:cs="Times New Roman"/>
-          <w:sz w:val="28"/>
-          <w:szCs w:val="28"/>
-        </w:rPr>
-        <w:t>Implementation</w:t>
-      </w:r>
-      <w:r>
-        <w:rPr>
-          <w:rFonts w:ascii="Times New Roman" w:eastAsia="Times" w:hAnsi="Times New Roman" w:cs="Times New Roman"/>
-          <w:sz w:val="28"/>
-          <w:szCs w:val="28"/>
-        </w:rPr>
-        <w:t>………………………………………………………..13</w:t>
-      </w:r>
-    </w:p>
-    <w:p>
-      <w:pPr>
-        <w:spacing w:before="0"/>
-        <w:ind w:left="720" w:right="300"/>
-        <w:rPr>
-          <w:rFonts w:ascii="Times New Roman" w:eastAsia="Times" w:hAnsi="Times New Roman" w:cs="Times New Roman"/>
-          <w:sz w:val="28"/>
-          <w:szCs w:val="28"/>
-        </w:rPr>
-      </w:pPr>
-      <w:r>
-        <w:rPr>
-          <w:rFonts w:ascii="Times New Roman" w:eastAsia="Times" w:hAnsi="Times New Roman" w:cs="Times New Roman"/>
-          <w:sz w:val="28"/>
-          <w:szCs w:val="28"/>
-        </w:rPr>
-        <w:t>2.4 Components…………………………………………………………...15</w:t>
-      </w:r>
-    </w:p>
-    <w:p>
-      <w:pPr>
-        <w:spacing w:before="0"/>
-        <w:ind w:left="720" w:right="300"/>
-        <w:rPr>
-          <w:rFonts w:ascii="Times New Roman" w:eastAsia="Times" w:hAnsi="Times New Roman" w:cs="Times New Roman"/>
-          <w:b/>
-          <w:sz w:val="30"/>
-          <w:szCs w:val="30"/>
-        </w:rPr>
-      </w:pPr>
-    </w:p>
-    <w:p>
-      <w:pPr>
-        <w:spacing w:before="0"/>
-        <w:ind w:left="0" w:right="300"/>
-        <w:rPr>
-          <w:rFonts w:ascii="Times New Roman" w:eastAsia="Times" w:hAnsi="Times New Roman" w:cs="Times New Roman"/>
-          <w:b/>
-          <w:sz w:val="30"/>
-          <w:szCs w:val="30"/>
-        </w:rPr>
-      </w:pPr>
-      <w:r>
-        <w:rPr>
-          <w:rFonts w:ascii="Times New Roman" w:eastAsia="Times" w:hAnsi="Times New Roman" w:cs="Times New Roman"/>
-          <w:b/>
-          <w:sz w:val="30"/>
-          <w:szCs w:val="30"/>
-        </w:rPr>
-        <w:t>CHAPTER 3</w:t>
-      </w:r>
-      <w:r>
-        <w:rPr>
-          <w:rFonts w:ascii="Times New Roman" w:eastAsia="Times" w:hAnsi="Times New Roman" w:cs="Times New Roman"/>
-          <w:b/>
-          <w:sz w:val="30"/>
-          <w:szCs w:val="30"/>
-        </w:rPr>
-        <w:t xml:space="preserve">: </w:t>
-      </w:r>
-      <w:r>
-        <w:rPr>
-          <w:rFonts w:ascii="Times New Roman" w:eastAsia="Times" w:hAnsi="Times New Roman" w:cs="Times New Roman"/>
-          <w:b/>
-          <w:sz w:val="30"/>
-          <w:szCs w:val="30"/>
-        </w:rPr>
-        <w:t>CONCLUSION AND LEARNING OUTCOME</w:t>
-      </w:r>
-      <w:r>
-        <w:rPr>
-          <w:rFonts w:ascii="Times New Roman" w:eastAsia="Times" w:hAnsi="Times New Roman" w:cs="Times New Roman"/>
-          <w:b/>
-          <w:sz w:val="30"/>
-          <w:szCs w:val="30"/>
-        </w:rPr>
-        <w:t xml:space="preserve">  </w:t>
-      </w:r>
-      <w:r>
-        <w:rPr>
-          <w:rFonts w:ascii="Times New Roman" w:eastAsia="Times" w:hAnsi="Times New Roman" w:cs="Times New Roman"/>
-          <w:b/>
-          <w:sz w:val="30"/>
-          <w:szCs w:val="30"/>
-        </w:rPr>
-        <w:t xml:space="preserve">   </w:t>
-      </w:r>
-      <w:r>
-        <w:rPr>
-          <w:rFonts w:ascii="Times New Roman" w:eastAsia="Times" w:hAnsi="Times New Roman" w:cs="Times New Roman"/>
-          <w:b/>
-          <w:sz w:val="30"/>
-          <w:szCs w:val="30"/>
-        </w:rPr>
-        <w:t xml:space="preserve">            </w:t>
-      </w:r>
-      <w:r>
-        <w:rPr>
-          <w:rFonts w:ascii="Times New Roman" w:eastAsia="Times" w:hAnsi="Times New Roman" w:cs="Times New Roman"/>
-          <w:b/>
-          <w:sz w:val="30"/>
-          <w:szCs w:val="30"/>
-        </w:rPr>
-        <w:t>18-19</w:t>
-      </w:r>
-    </w:p>
-    <w:p>
-      <w:pPr>
-        <w:spacing w:before="0"/>
-        <w:ind w:left="0" w:right="300"/>
-        <w:rPr>
-          <w:rFonts w:ascii="Times New Roman" w:eastAsia="Times" w:hAnsi="Times New Roman" w:cs="Times New Roman"/>
-          <w:b/>
-          <w:sz w:val="30"/>
-          <w:szCs w:val="30"/>
-        </w:rPr>
-      </w:pPr>
-    </w:p>
-    <w:p>
-      <w:pPr>
-        <w:spacing w:before="0"/>
-        <w:ind w:left="720" w:right="300"/>
-        <w:rPr>
-          <w:rFonts w:ascii="Times New Roman" w:eastAsia="Times" w:hAnsi="Times New Roman" w:cs="Times New Roman"/>
-          <w:sz w:val="28"/>
-          <w:szCs w:val="28"/>
-        </w:rPr>
-      </w:pPr>
-      <w:r>
-        <w:rPr>
-          <w:rFonts w:ascii="Times New Roman" w:eastAsia="Times" w:hAnsi="Times New Roman" w:cs="Times New Roman"/>
-          <w:sz w:val="28"/>
-          <w:szCs w:val="28"/>
-        </w:rPr>
-        <w:t>3.1 Conclusion…………………………………………………………</w:t>
-      </w:r>
-      <w:r>
-        <w:rPr>
-          <w:rFonts w:ascii="Times New Roman" w:eastAsia="Times" w:hAnsi="Times New Roman" w:cs="Times New Roman"/>
-          <w:sz w:val="28"/>
-          <w:szCs w:val="28"/>
-        </w:rPr>
-        <w:t>18</w:t>
-      </w:r>
-    </w:p>
-    <w:p>
-      <w:pPr>
-        <w:spacing w:before="0"/>
-        <w:ind w:left="720" w:right="300"/>
-        <w:rPr>
-          <w:rFonts w:ascii="Times New Roman" w:eastAsia="Times" w:hAnsi="Times New Roman" w:cs="Times New Roman"/>
-          <w:sz w:val="28"/>
-          <w:szCs w:val="28"/>
-        </w:rPr>
-      </w:pPr>
-      <w:r>
-        <w:rPr>
-          <w:rFonts w:ascii="Times New Roman" w:eastAsia="Times" w:hAnsi="Times New Roman" w:cs="Times New Roman"/>
-          <w:sz w:val="28"/>
-          <w:szCs w:val="28"/>
-        </w:rPr>
-        <w:t xml:space="preserve">3.2 </w:t>
-      </w:r>
-      <w:r>
-        <w:rPr>
-          <w:rFonts w:ascii="Times New Roman" w:eastAsia="Times" w:hAnsi="Times New Roman" w:cs="Times New Roman"/>
-          <w:sz w:val="28"/>
-          <w:szCs w:val="28"/>
-        </w:rPr>
-        <w:t>Learning Outcome</w:t>
-      </w:r>
-      <w:r>
-        <w:rPr>
-          <w:rFonts w:ascii="Times New Roman" w:eastAsia="Times" w:hAnsi="Times New Roman" w:cs="Times New Roman"/>
-          <w:sz w:val="28"/>
-          <w:szCs w:val="28"/>
-        </w:rPr>
-        <w:t>…………………………………………………</w:t>
-      </w:r>
-      <w:r>
-        <w:rPr>
-          <w:rFonts w:ascii="Times New Roman" w:eastAsia="Times" w:hAnsi="Times New Roman" w:cs="Times New Roman"/>
-          <w:sz w:val="28"/>
-          <w:szCs w:val="28"/>
-        </w:rPr>
-        <w:t>19</w:t>
-      </w:r>
-    </w:p>
-    <w:p>
-      <w:pPr>
-        <w:spacing w:before="0"/>
-        <w:ind w:left="0" w:right="300"/>
-        <w:rPr>
-          <w:rFonts w:ascii="Times New Roman" w:eastAsia="Times" w:hAnsi="Times New Roman" w:cs="Times New Roman"/>
-          <w:b/>
-          <w:sz w:val="30"/>
-          <w:szCs w:val="30"/>
-        </w:rPr>
-      </w:pPr>
-    </w:p>
-    <w:p>
-      <w:pPr>
-        <w:spacing w:before="0"/>
-        <w:ind w:left="0" w:right="300"/>
-        <w:rPr>
-          <w:rFonts w:ascii="Times New Roman" w:eastAsia="Times" w:hAnsi="Times New Roman" w:cs="Times New Roman"/>
-          <w:b/>
-          <w:sz w:val="30"/>
-          <w:szCs w:val="30"/>
-        </w:rPr>
-      </w:pPr>
-      <w:r>
-        <w:rPr>
-          <w:rFonts w:ascii="Times New Roman" w:eastAsia="Times" w:hAnsi="Times New Roman" w:cs="Times New Roman"/>
-          <w:b/>
-          <w:sz w:val="30"/>
-          <w:szCs w:val="30"/>
-        </w:rPr>
-        <w:t xml:space="preserve">REFERENCES                                                                   </w:t>
-      </w:r>
-      <w:r>
-        <w:rPr>
-          <w:rFonts w:ascii="Times New Roman" w:eastAsia="Times" w:hAnsi="Times New Roman" w:cs="Times New Roman"/>
-          <w:b/>
-          <w:sz w:val="30"/>
-          <w:szCs w:val="30"/>
-        </w:rPr>
-        <w:tab/>
-      </w:r>
-      <w:r>
-        <w:rPr>
-          <w:rFonts w:ascii="Times New Roman" w:eastAsia="Times" w:hAnsi="Times New Roman" w:cs="Times New Roman"/>
-          <w:b/>
-          <w:sz w:val="30"/>
-          <w:szCs w:val="30"/>
-        </w:rPr>
-        <w:tab/>
-      </w:r>
-      <w:r>
-        <w:rPr>
-          <w:rFonts w:ascii="Times New Roman" w:eastAsia="Times" w:hAnsi="Times New Roman" w:cs="Times New Roman"/>
-          <w:b/>
-          <w:sz w:val="30"/>
-          <w:szCs w:val="30"/>
-        </w:rPr>
-        <w:t xml:space="preserve">                20</w:t>
-      </w:r>
-    </w:p>
-    <w:p>
-      <w:pPr>
-        <w:spacing w:before="0"/>
-        <w:ind w:left="0" w:right="300"/>
-        <w:rPr>
-          <w:rFonts w:ascii="Times New Roman" w:eastAsia="Times" w:hAnsi="Times New Roman" w:cs="Times New Roman"/>
-          <w:b/>
-          <w:sz w:val="32"/>
-          <w:szCs w:val="32"/>
-        </w:rPr>
-      </w:pPr>
-    </w:p>
-    <w:p>
-      <w:pPr>
         <w:spacing w:before="0"/>
         <w:ind w:left="0" w:right="570"/>
-        <w:rPr>
-          <w:rFonts w:ascii="Times New Roman" w:eastAsia="Times" w:hAnsi="Times New Roman" w:cs="Times New Roman"/>
-          <w:b/>
-          <w:sz w:val="32"/>
-          <w:szCs w:val="32"/>
-        </w:rPr>
-      </w:pPr>
-      <w:r>
-        <w:rPr>
-          <w:rFonts w:ascii="Times New Roman" w:eastAsia="Times" w:hAnsi="Times New Roman" w:cs="Times New Roman"/>
-          <w:b/>
-          <w:sz w:val="32"/>
-          <w:szCs w:val="32"/>
-        </w:rPr>
-        <w:t xml:space="preserve">   </w:t>
-      </w:r>
-    </w:p>
-    <w:p>
-      <w:pPr>
-        <w:spacing w:before="0"/>
-        <w:ind w:left="0" w:right="570"/>
-        <w:rPr>
-          <w:rFonts w:ascii="Times New Roman" w:eastAsia="Times" w:hAnsi="Times New Roman" w:cs="Times New Roman"/>
-          <w:b/>
-          <w:sz w:val="32"/>
-          <w:szCs w:val="32"/>
-        </w:rPr>
-      </w:pPr>
-    </w:p>
-    <w:p>
-      <w:pPr>
-        <w:spacing w:before="0"/>
-        <w:ind w:left="540" w:right="570"/>
-        <w:jc w:val="center"/>
-        <w:rPr>
-          <w:rFonts w:ascii="Times New Roman" w:eastAsia="Times" w:hAnsi="Times New Roman" w:cs="Times New Roman"/>
-          <w:b/>
-          <w:sz w:val="32"/>
-          <w:szCs w:val="32"/>
-        </w:rPr>
-      </w:pPr>
-    </w:p>
-    <w:p>
-      <w:pPr>
-        <w:spacing w:before="0"/>
-        <w:ind w:left="540" w:right="570"/>
-        <w:jc w:val="center"/>
         <w:rPr>
           <w:rFonts w:ascii="Times New Roman" w:eastAsia="Times" w:hAnsi="Times New Roman" w:cs="Times New Roman"/>
           <w:b/>
@@ -4645,8 +1289,6 @@
           <w:szCs w:val="28"/>
         </w:rPr>
       </w:pPr>
-      <w:bookmarkStart w:id="9" w:name="_GoBack"/>
-      <w:bookmarkEnd w:id="9"/>
     </w:p>
     <w:p>
       <w:pPr>
@@ -6129,7 +2771,6 @@
           <w:sz w:val="24"/>
           <w:szCs w:val="24"/>
         </w:rPr>
-        <w:lastRenderedPageBreak/>
         <w:t>8. Start Loop</w:t>
       </w:r>
     </w:p>
@@ -7093,6 +3734,7 @@
           <w:szCs w:val="32"/>
           <w:lang w:val="en-US"/>
         </w:rPr>
+        <w:lastRenderedPageBreak/>
         <w:drawing>
           <wp:anchor distT="0" distB="0" distL="114300" distR="114300" simplePos="0" relativeHeight="251665408" behindDoc="1" locked="0" layoutInCell="1" allowOverlap="1" wp14:anchorId="7B80FE81" wp14:editId="1EB09C57">
             <wp:simplePos x="0" y="0"/>
@@ -7119,7 +3761,7 @@
                     </pic:cNvPicPr>
                   </pic:nvPicPr>
                   <pic:blipFill>
-                    <a:blip r:embed="rId9">
+                    <a:blip r:embed="rId7">
                       <a:extLst>
                         <a:ext uri="{28A0092B-C50C-407E-A947-70E740481C1C}">
                           <a14:useLocalDpi xmlns:a14="http://schemas.microsoft.com/office/drawing/2010/main" val="0"/>
@@ -7235,7 +3877,7 @@
             <o:lock v:ext="edit" aspectratio="t"/>
           </v:shapetype>
           <v:shape id="_x0000_s1026" type="#_x0000_t75" style="position:absolute;left:0;text-align:left;margin-left:34.35pt;margin-top:13.5pt;width:219.35pt;height:541.65pt;z-index:251667456;mso-position-horizontal-relative:text;mso-position-vertical-relative:text;mso-width-relative:page;mso-height-relative:page">
-            <v:imagedata r:id="rId10" o:title="flow_1"/>
+            <v:imagedata r:id="rId8" o:title="flow_1"/>
           </v:shape>
         </w:pict>
       </w:r>
@@ -7762,7 +4404,6 @@
           <w:sz w:val="32"/>
           <w:szCs w:val="32"/>
         </w:rPr>
-        <w:lastRenderedPageBreak/>
         <w:t>2.3 IMPLEMENTATION</w:t>
       </w:r>
     </w:p>
@@ -7808,6 +4449,15 @@
           <w:szCs w:val="32"/>
         </w:rPr>
         <w:t>Detection Code</w:t>
+      </w:r>
+      <w:r>
+        <w:rPr>
+          <w:rFonts w:ascii="Times New Roman" w:eastAsia="Times" w:hAnsi="Times New Roman" w:cs="Times New Roman"/>
+          <w:b/>
+          <w:sz w:val="28"/>
+          <w:szCs w:val="32"/>
+        </w:rPr>
+        <w:t xml:space="preserve"> [Python]</w:t>
       </w:r>
     </w:p>
     <w:p>
@@ -11262,6 +7912,20 @@
         <w:t>cv2.destroyAllWindows()</w:t>
       </w:r>
       <w:proofErr w:type="gramEnd"/>
+    </w:p>
+    <w:p>
+      <w:pPr>
+        <w:shd w:val="clear" w:color="auto" w:fill="FFFFFF"/>
+        <w:spacing w:before="0" w:after="240" w:line="285" w:lineRule="atLeast"/>
+        <w:ind w:left="0"/>
+        <w:rPr>
+          <w:rFonts w:ascii="Consolas" w:eastAsia="Times New Roman" w:hAnsi="Consolas" w:cs="Times New Roman"/>
+          <w:color w:val="000000"/>
+          <w:sz w:val="21"/>
+          <w:szCs w:val="21"/>
+          <w:lang w:val="en-US"/>
+        </w:rPr>
+      </w:pPr>
     </w:p>
     <w:p>
       <w:pPr>
@@ -13024,6 +9688,8 @@
           <w:szCs w:val="34"/>
         </w:rPr>
       </w:pPr>
+      <w:bookmarkStart w:id="0" w:name="_GoBack"/>
+      <w:bookmarkEnd w:id="0"/>
     </w:p>
     <w:p>
       <w:pPr>
@@ -13178,7 +9844,7 @@
                     <pic:cNvPicPr preferRelativeResize="0"/>
                   </pic:nvPicPr>
                   <pic:blipFill>
-                    <a:blip r:embed="rId11"/>
+                    <a:blip r:embed="rId9"/>
                     <a:srcRect/>
                     <a:stretch>
                       <a:fillRect/>
@@ -13392,7 +10058,7 @@
                     <pic:cNvPicPr preferRelativeResize="0"/>
                   </pic:nvPicPr>
                   <pic:blipFill>
-                    <a:blip r:embed="rId12"/>
+                    <a:blip r:embed="rId10"/>
                     <a:srcRect/>
                     <a:stretch>
                       <a:fillRect/>
@@ -13751,7 +10417,7 @@
                     <pic:cNvPicPr preferRelativeResize="0"/>
                   </pic:nvPicPr>
                   <pic:blipFill>
-                    <a:blip r:embed="rId13"/>
+                    <a:blip r:embed="rId11"/>
                     <a:srcRect/>
                     <a:stretch>
                       <a:fillRect/>
@@ -13989,7 +10655,7 @@
                     <pic:cNvPicPr preferRelativeResize="0"/>
                   </pic:nvPicPr>
                   <pic:blipFill>
-                    <a:blip r:embed="rId14"/>
+                    <a:blip r:embed="rId12"/>
                     <a:srcRect/>
                     <a:stretch>
                       <a:fillRect/>
@@ -14240,7 +10906,7 @@
         </w:rPr>
         <w:pict>
           <v:shape id="_x0000_s1027" type="#_x0000_t75" style="position:absolute;left:0;text-align:left;margin-left:160.05pt;margin-top:8.35pt;width:179pt;height:151.45pt;z-index:251669504;mso-position-horizontal-relative:text;mso-position-vertical-relative:text;mso-width-relative:page;mso-height-relative:page">
-            <v:imagedata r:id="rId15" o:title="web-cam-694256246"/>
+            <v:imagedata r:id="rId13" o:title="web-cam-694256246"/>
           </v:shape>
         </w:pict>
       </w:r>
@@ -14281,7 +10947,7 @@
                     <pic:cNvPicPr preferRelativeResize="0"/>
                   </pic:nvPicPr>
                   <pic:blipFill>
-                    <a:blip r:embed="rId16"/>
+                    <a:blip r:embed="rId14"/>
                     <a:srcRect/>
                     <a:stretch>
                       <a:fillRect/>
@@ -14435,7 +11101,7 @@
         </w:rPr>
         <w:t>, live streaming and social</w:t>
       </w:r>
-      <w:hyperlink r:id="rId17">
+      <w:hyperlink r:id="rId15">
         <w:r>
           <w:rPr>
             <w:rFonts w:ascii="Times New Roman" w:eastAsia="Times" w:hAnsi="Times New Roman" w:cs="Times New Roman"/>
@@ -14457,7 +11123,7 @@
         </w:rPr>
         <w:t>media, and security. Webcams can be built-in computer hardware or peripheral devices, and are commonly connected to a device using USB or wireless</w:t>
       </w:r>
-      <w:hyperlink r:id="rId18">
+      <w:hyperlink r:id="rId16">
         <w:r>
           <w:rPr>
             <w:rFonts w:ascii="Times New Roman" w:eastAsia="Times" w:hAnsi="Times New Roman" w:cs="Times New Roman"/>
@@ -14566,7 +11232,7 @@
                     <pic:cNvPicPr preferRelativeResize="0"/>
                   </pic:nvPicPr>
                   <pic:blipFill>
-                    <a:blip r:embed="rId19"/>
+                    <a:blip r:embed="rId17"/>
                     <a:srcRect/>
                     <a:stretch>
                       <a:fillRect/>
@@ -14882,7 +11548,15 @@
           <w:sz w:val="28"/>
           <w:szCs w:val="30"/>
         </w:rPr>
-        <w:t>According to simulation results, the system shows much improvement over the current system in terms of the number of vehicles crossing the intersection, which is a significant improvement. This system can thus be integrated with the CCTV cameras in major cities in order to facilitate better management of traffic.</w:t>
+        <w:t>The new system is expected to</w:t>
+      </w:r>
+      <w:r>
+        <w:rPr>
+          <w:rFonts w:ascii="Times New Roman" w:eastAsia="Times" w:hAnsi="Times New Roman" w:cs="Times New Roman"/>
+          <w:sz w:val="28"/>
+          <w:szCs w:val="30"/>
+        </w:rPr>
+        <w:t xml:space="preserve"> shows much improvement over the current system in terms of the number of vehicles crossing the intersection, which is a significant improvement. This system can thus be integrated with the CCTV cameras in major cities in order to facilitate better management of traffic.</w:t>
       </w:r>
     </w:p>
     <w:p>
@@ -14950,7 +11624,23 @@
           <w:sz w:val="28"/>
           <w:szCs w:val="30"/>
         </w:rPr>
-        <w:t>The project has quantified the tangible impacts of traffic congestion, ranging from increased travel times and decreased productivity to heightened pollution levels and compromised public safety.</w:t>
+        <w:t xml:space="preserve">The project has </w:t>
+      </w:r>
+      <w:r>
+        <w:rPr>
+          <w:rFonts w:ascii="Times New Roman" w:eastAsia="Times" w:hAnsi="Times New Roman" w:cs="Times New Roman"/>
+          <w:sz w:val="28"/>
+          <w:szCs w:val="30"/>
+        </w:rPr>
+        <w:t>significant impacts on</w:t>
+      </w:r>
+      <w:r>
+        <w:rPr>
+          <w:rFonts w:ascii="Times New Roman" w:eastAsia="Times" w:hAnsi="Times New Roman" w:cs="Times New Roman"/>
+          <w:sz w:val="28"/>
+          <w:szCs w:val="30"/>
+        </w:rPr>
+        <w:t xml:space="preserve"> traffic congestion, ranging from increased travel times and decreased productivity to heightened pollution levels and compromised public safety.</w:t>
       </w:r>
     </w:p>
     <w:p>
@@ -15214,7 +11904,7 @@
       <w:pPr>
         <w:widowControl w:val="0"/>
         <w:spacing w:before="0" w:line="240" w:lineRule="auto"/>
-        <w:ind w:left="0" w:right="570"/>
+        <w:ind w:left="720" w:right="570"/>
         <w:rPr>
           <w:rFonts w:ascii="Times New Roman" w:eastAsia="Montserrat Medium" w:hAnsi="Times New Roman" w:cs="Times New Roman"/>
           <w:sz w:val="32"/>
@@ -15238,22 +11928,33 @@
       <w:pPr>
         <w:widowControl w:val="0"/>
         <w:spacing w:before="0" w:line="240" w:lineRule="auto"/>
-        <w:ind w:left="720" w:right="570"/>
-        <w:rPr>
-          <w:rFonts w:ascii="Times New Roman" w:eastAsia="Times" w:hAnsi="Times New Roman" w:cs="Times New Roman"/>
-          <w:b/>
+        <w:ind w:left="0" w:right="570"/>
+        <w:rPr>
+          <w:rFonts w:ascii="Times New Roman" w:eastAsia="Montserrat Medium" w:hAnsi="Times New Roman" w:cs="Times New Roman"/>
           <w:sz w:val="32"/>
           <w:szCs w:val="32"/>
         </w:rPr>
       </w:pPr>
-      <w:r>
+    </w:p>
+    <w:p>
+      <w:pPr>
+        <w:widowControl w:val="0"/>
+        <w:spacing w:before="0" w:line="240" w:lineRule="auto"/>
+        <w:ind w:left="720" w:right="570"/>
         <w:rPr>
           <w:rFonts w:ascii="Times New Roman" w:eastAsia="Times" w:hAnsi="Times New Roman" w:cs="Times New Roman"/>
           <w:b/>
           <w:sz w:val="32"/>
           <w:szCs w:val="32"/>
         </w:rPr>
-        <w:lastRenderedPageBreak/>
+      </w:pPr>
+      <w:r>
+        <w:rPr>
+          <w:rFonts w:ascii="Times New Roman" w:eastAsia="Times" w:hAnsi="Times New Roman" w:cs="Times New Roman"/>
+          <w:b/>
+          <w:sz w:val="32"/>
+          <w:szCs w:val="32"/>
+        </w:rPr>
         <w:t>3.2</w:t>
       </w:r>
       <w:r>
@@ -16120,8 +12821,8 @@
       </w:pPr>
     </w:p>
     <w:sectPr>
-      <w:footerReference w:type="default" r:id="rId20"/>
-      <w:footerReference w:type="first" r:id="rId21"/>
+      <w:footerReference w:type="default" r:id="rId18"/>
+      <w:footerReference w:type="first" r:id="rId19"/>
       <w:pgSz w:w="11906" w:h="16838"/>
       <w:pgMar w:top="720" w:right="720" w:bottom="720" w:left="720" w:header="567" w:footer="567" w:gutter="0"/>
       <w:pgNumType w:start="1"/>
@@ -16161,12 +12862,52 @@
 <w:ftr xmlns:wpc="http://schemas.microsoft.com/office/word/2010/wordprocessingCanvas" xmlns:mc="http://schemas.openxmlformats.org/markup-compatibility/2006" xmlns:o="urn:schemas-microsoft-com:office:office" xmlns:r="http://schemas.openxmlformats.org/officeDocument/2006/relationships" xmlns:m="http://schemas.openxmlformats.org/officeDocument/2006/math" xmlns:v="urn:schemas-microsoft-com:vml" xmlns:wp14="http://schemas.microsoft.com/office/word/2010/wordprocessingDrawing" xmlns:wp="http://schemas.openxmlformats.org/drawingml/2006/wordprocessingDrawing" xmlns:w10="urn:schemas-microsoft-com:office:word" xmlns:w="http://schemas.openxmlformats.org/wordprocessingml/2006/main" xmlns:w14="http://schemas.microsoft.com/office/word/2010/wordml" xmlns:w15="http://schemas.microsoft.com/office/word/2012/wordml" xmlns:wpg="http://schemas.microsoft.com/office/word/2010/wordprocessingGroup" xmlns:wpi="http://schemas.microsoft.com/office/word/2010/wordprocessingInk" xmlns:wne="http://schemas.microsoft.com/office/word/2006/wordml" xmlns:wps="http://schemas.microsoft.com/office/word/2010/wordprocessingShape" mc:Ignorable="w14 w15 wp14">
   <w:p>
     <w:pPr>
-      <w:jc w:val="right"/>
-      <w:rPr>
-        <w:rFonts w:asciiTheme="minorHAnsi" w:hAnsiTheme="minorHAnsi"/>
-        <w:lang w:val="en-IN"/>
-      </w:rPr>
+      <w:pStyle w:val="Footer"/>
+      <w:jc w:val="center"/>
     </w:pPr>
+  </w:p>
+  <w:p>
+    <w:pPr>
+      <w:pStyle w:val="Footer"/>
+      <w:jc w:val="center"/>
+    </w:pPr>
+    <w:sdt>
+      <w:sdtPr>
+        <w:id w:val="1624198843"/>
+        <w:docPartObj>
+          <w:docPartGallery w:val="Page Numbers (Bottom of Page)"/>
+          <w:docPartUnique/>
+        </w:docPartObj>
+      </w:sdtPr>
+      <w:sdtEndPr>
+        <w:rPr>
+          <w:noProof/>
+        </w:rPr>
+      </w:sdtEndPr>
+      <w:sdtContent>
+        <w:r>
+          <w:fldChar w:fldCharType="begin"/>
+        </w:r>
+        <w:r>
+          <w:instrText xml:space="preserve"> PAGE   \* MERGEFORMAT </w:instrText>
+        </w:r>
+        <w:r>
+          <w:fldChar w:fldCharType="separate"/>
+        </w:r>
+        <w:r>
+          <w:rPr>
+            <w:noProof/>
+          </w:rPr>
+          <w:t>1</w:t>
+        </w:r>
+        <w:r>
+          <w:rPr>
+            <w:noProof/>
+          </w:rPr>
+          <w:fldChar w:fldCharType="end"/>
+        </w:r>
+      </w:sdtContent>
+    </w:sdt>
   </w:p>
 </w:ftr>
 </file>

</xml_diff>